<commit_message>
Start Wk 9 in Coursera Stanford ML
</commit_message>
<xml_diff>
--- a/MachineLearning/Coursera/StanfordMachineLearning/Week9_AnomalyDetection_RecommenderSystems/Week_9_1_1_DensityEstimation.docx
+++ b/MachineLearning/Coursera/StanfordMachineLearning/Week9_AnomalyDetection_RecommenderSystems/Week_9_1_1_DensityEstimation.docx
@@ -16,8 +16,6 @@
           <w:u w:val="single"/>
         </w:rPr>
       </w:pPr>
-      <w:bookmarkStart w:id="0" w:name="_GoBack"/>
-      <w:bookmarkEnd w:id="0"/>
       <w:r>
         <w:rPr>
           <w:b/>
@@ -78,7 +76,1065 @@
           <w:numId w:val="0"/>
         </w:numPr>
         <w:jc w:val="center"/>
-      </w:pPr>
+        <w:rPr>
+          <w:b/>
+          <w:u w:val="single"/>
+        </w:rPr>
+      </w:pPr>
+    </w:p>
+    <w:p>
+      <w:pPr>
+        <w:pStyle w:val="ListBullet"/>
+      </w:pPr>
+      <w:r>
+        <w:rPr>
+          <w:b/>
+        </w:rPr>
+        <w:t>Anomaly Detection</w:t>
+      </w:r>
+      <w:r>
+        <w:t xml:space="preserve"> = a reasonably commonly used type of ML. </w:t>
+      </w:r>
+    </w:p>
+    <w:p>
+      <w:pPr>
+        <w:pStyle w:val="ListBullet"/>
+      </w:pPr>
+      <w:r>
+        <w:rPr>
+          <w:b/>
+        </w:rPr>
+        <w:t xml:space="preserve">1 </w:t>
+      </w:r>
+      <w:r>
+        <w:t xml:space="preserve">interesting aspect: it's mainly for unsupervised problems, but w/ some aspects that are very similar supervised learning problems. </w:t>
+      </w:r>
+    </w:p>
+    <w:p>
+      <w:pPr>
+        <w:pStyle w:val="ListBullet"/>
+      </w:pPr>
+      <w:r>
+        <w:t>Ex: Manufacturer of aircraft engines + as engines roll off the assembly line, you're doing QA + are testing/measuring features of the aircraft engine (heat generated, vibrations, etc.)</w:t>
+      </w:r>
+    </w:p>
+    <w:p>
+      <w:pPr>
+        <w:pStyle w:val="ListBullet"/>
+      </w:pPr>
+      <w:r>
+        <w:t>End up w/ a data set of X1-X(m) feature vectors for m manufactured aircraft engines + plot the data</w:t>
+      </w:r>
+    </w:p>
+    <w:p>
+      <w:pPr>
+        <w:pStyle w:val="ListBullet"/>
+        <w:numPr>
+          <w:ilvl w:val="0"/>
+          <w:numId w:val="0"/>
+        </w:numPr>
+        <w:ind w:left="1800" w:firstLine="360"/>
+      </w:pPr>
+      <w:r>
+        <w:rPr>
+          <w:noProof/>
+        </w:rPr>
+        <w:drawing>
+          <wp:inline distT="0" distB="0" distL="0" distR="0" wp14:anchorId="3F7FDBAA" wp14:editId="62D3F557">
+            <wp:extent cx="2686050" cy="2085975"/>
+            <wp:effectExtent l="0" t="0" r="0" b="9525"/>
+            <wp:docPr id="1" name="Picture 1"/>
+            <wp:cNvGraphicFramePr>
+              <a:graphicFrameLocks xmlns:a="http://schemas.openxmlformats.org/drawingml/2006/main" noChangeAspect="1"/>
+            </wp:cNvGraphicFramePr>
+            <a:graphic xmlns:a="http://schemas.openxmlformats.org/drawingml/2006/main">
+              <a:graphicData uri="http://schemas.openxmlformats.org/drawingml/2006/picture">
+                <pic:pic xmlns:pic="http://schemas.openxmlformats.org/drawingml/2006/picture">
+                  <pic:nvPicPr>
+                    <pic:cNvPr id="1" name=""/>
+                    <pic:cNvPicPr/>
+                  </pic:nvPicPr>
+                  <pic:blipFill>
+                    <a:blip r:embed="rId8"/>
+                    <a:stretch>
+                      <a:fillRect/>
+                    </a:stretch>
+                  </pic:blipFill>
+                  <pic:spPr>
+                    <a:xfrm>
+                      <a:off x="0" y="0"/>
+                      <a:ext cx="2686050" cy="2085975"/>
+                    </a:xfrm>
+                    <a:prstGeom prst="rect">
+                      <a:avLst/>
+                    </a:prstGeom>
+                  </pic:spPr>
+                </pic:pic>
+              </a:graphicData>
+            </a:graphic>
+          </wp:inline>
+        </w:drawing>
+      </w:r>
+    </w:p>
+    <w:p>
+      <w:pPr>
+        <w:pStyle w:val="ListBullet"/>
+      </w:pPr>
+      <w:r>
+        <w:t>The next day, a new aircraft engine rolls off the assembly line w/ some set of features X(test)</w:t>
+      </w:r>
+    </w:p>
+    <w:p>
+      <w:pPr>
+        <w:pStyle w:val="ListBullet"/>
+      </w:pPr>
+      <w:r>
+        <w:t xml:space="preserve">Anomaly detection wants to know if this aircraft engine is </w:t>
+      </w:r>
+      <w:r>
+        <w:rPr>
+          <w:b/>
+        </w:rPr>
+        <w:t>anomalous</w:t>
+      </w:r>
+      <w:r>
+        <w:t xml:space="preserve"> in any way </w:t>
+      </w:r>
+      <w:r>
+        <w:sym w:font="Wingdings" w:char="F0E0"/>
+      </w:r>
+      <w:r>
+        <w:t xml:space="preserve"> should it undergo further testing or is it okay to ship it to a customer w/out further testing. </w:t>
+      </w:r>
+    </w:p>
+    <w:p>
+      <w:pPr>
+        <w:pStyle w:val="ListBullet"/>
+        <w:numPr>
+          <w:ilvl w:val="0"/>
+          <w:numId w:val="0"/>
+        </w:numPr>
+        <w:ind w:left="1080" w:firstLine="360"/>
+      </w:pPr>
+      <w:r>
+        <w:rPr>
+          <w:noProof/>
+        </w:rPr>
+        <w:drawing>
+          <wp:inline distT="0" distB="0" distL="0" distR="0" wp14:anchorId="693307A6" wp14:editId="2A098873">
+            <wp:extent cx="3517519" cy="1723901"/>
+            <wp:effectExtent l="0" t="0" r="6985" b="0"/>
+            <wp:docPr id="2" name="Picture 2"/>
+            <wp:cNvGraphicFramePr>
+              <a:graphicFrameLocks xmlns:a="http://schemas.openxmlformats.org/drawingml/2006/main" noChangeAspect="1"/>
+            </wp:cNvGraphicFramePr>
+            <a:graphic xmlns:a="http://schemas.openxmlformats.org/drawingml/2006/main">
+              <a:graphicData uri="http://schemas.openxmlformats.org/drawingml/2006/picture">
+                <pic:pic xmlns:pic="http://schemas.openxmlformats.org/drawingml/2006/picture">
+                  <pic:nvPicPr>
+                    <pic:cNvPr id="1" name=""/>
+                    <pic:cNvPicPr/>
+                  </pic:nvPicPr>
+                  <pic:blipFill>
+                    <a:blip r:embed="rId9"/>
+                    <a:stretch>
+                      <a:fillRect/>
+                    </a:stretch>
+                  </pic:blipFill>
+                  <pic:spPr>
+                    <a:xfrm>
+                      <a:off x="0" y="0"/>
+                      <a:ext cx="3538427" cy="1734148"/>
+                    </a:xfrm>
+                    <a:prstGeom prst="rect">
+                      <a:avLst/>
+                    </a:prstGeom>
+                  </pic:spPr>
+                </pic:pic>
+              </a:graphicData>
+            </a:graphic>
+          </wp:inline>
+        </w:drawing>
+      </w:r>
+    </w:p>
+    <w:p>
+      <w:pPr>
+        <w:pStyle w:val="ListBullet"/>
+      </w:pPr>
+      <w:r>
+        <w:t>More f</w:t>
+      </w:r>
+      <w:r>
+        <w:t xml:space="preserve">ormally: In </w:t>
+      </w:r>
+      <w:r>
+        <w:t>anomaly detection, we're give some data set</w:t>
+      </w:r>
+      <w:r>
+        <w:t>’s X1-</w:t>
+      </w:r>
+      <w:r>
+        <w:t>Xm examples</w:t>
+      </w:r>
+      <w:r>
+        <w:t xml:space="preserve"> (</w:t>
+      </w:r>
+      <w:r>
+        <w:t xml:space="preserve">usually </w:t>
+      </w:r>
+      <w:r>
+        <w:t>assuming</w:t>
+      </w:r>
+      <w:r>
+        <w:t xml:space="preserve"> these </w:t>
+      </w:r>
+      <w:r>
+        <w:t>examples are normal/</w:t>
+      </w:r>
+      <w:r>
+        <w:t>non-anomalous</w:t>
+      </w:r>
+      <w:r>
+        <w:t>)</w:t>
+      </w:r>
+      <w:r>
+        <w:t xml:space="preserve"> + we want an algorithm </w:t>
+      </w:r>
+      <w:r>
+        <w:t>to tell us if some new example Xtest is anomalous or not</w:t>
+      </w:r>
+    </w:p>
+    <w:p>
+      <w:pPr>
+        <w:pStyle w:val="ListBullet"/>
+      </w:pPr>
+      <w:r>
+        <w:t xml:space="preserve">Given </w:t>
+      </w:r>
+      <w:r>
+        <w:t xml:space="preserve">this unlabeled training set, we're going to build a model for </w:t>
+      </w:r>
+      <w:r>
+        <w:t>p(</w:t>
+      </w:r>
+      <w:r>
+        <w:t>x</w:t>
+      </w:r>
+      <w:r>
+        <w:t>) =</w:t>
+      </w:r>
+      <w:r>
+        <w:t xml:space="preserve"> probability of x, where x are these features of aircraft engines. </w:t>
+      </w:r>
+    </w:p>
+    <w:p>
+      <w:pPr>
+        <w:pStyle w:val="ListBullet"/>
+      </w:pPr>
+      <w:r>
+        <w:t xml:space="preserve">Having </w:t>
+      </w:r>
+      <w:r>
+        <w:t xml:space="preserve">built a model of </w:t>
+      </w:r>
+      <w:r>
+        <w:t>p(</w:t>
+      </w:r>
+      <w:r>
+        <w:t>x</w:t>
+      </w:r>
+      <w:r>
+        <w:t>),</w:t>
+      </w:r>
+      <w:r>
+        <w:t xml:space="preserve"> for </w:t>
+      </w:r>
+      <w:r>
+        <w:t xml:space="preserve">a </w:t>
+      </w:r>
+      <w:r>
+        <w:t xml:space="preserve">new </w:t>
+      </w:r>
+      <w:r>
+        <w:t xml:space="preserve">aircraft engine, if p(x-test) &lt; some epsilon, </w:t>
+      </w:r>
+      <w:r>
+        <w:t xml:space="preserve">flag </w:t>
+      </w:r>
+      <w:r>
+        <w:t>as an anomaly</w:t>
+      </w:r>
+    </w:p>
+    <w:p>
+      <w:pPr>
+        <w:pStyle w:val="ListBullet"/>
+        <w:numPr>
+          <w:ilvl w:val="0"/>
+          <w:numId w:val="0"/>
+        </w:numPr>
+        <w:ind w:left="2520" w:firstLine="360"/>
+      </w:pPr>
+      <w:r>
+        <w:rPr>
+          <w:noProof/>
+        </w:rPr>
+        <w:drawing>
+          <wp:inline distT="0" distB="0" distL="0" distR="0" wp14:anchorId="1134BCED" wp14:editId="12537AB8">
+            <wp:extent cx="1920710" cy="808330"/>
+            <wp:effectExtent l="0" t="0" r="3810" b="0"/>
+            <wp:docPr id="3" name="Picture 3"/>
+            <wp:cNvGraphicFramePr>
+              <a:graphicFrameLocks xmlns:a="http://schemas.openxmlformats.org/drawingml/2006/main" noChangeAspect="1"/>
+            </wp:cNvGraphicFramePr>
+            <a:graphic xmlns:a="http://schemas.openxmlformats.org/drawingml/2006/main">
+              <a:graphicData uri="http://schemas.openxmlformats.org/drawingml/2006/picture">
+                <pic:pic xmlns:pic="http://schemas.openxmlformats.org/drawingml/2006/picture">
+                  <pic:nvPicPr>
+                    <pic:cNvPr id="1" name=""/>
+                    <pic:cNvPicPr/>
+                  </pic:nvPicPr>
+                  <pic:blipFill>
+                    <a:blip r:embed="rId10"/>
+                    <a:stretch>
+                      <a:fillRect/>
+                    </a:stretch>
+                  </pic:blipFill>
+                  <pic:spPr>
+                    <a:xfrm>
+                      <a:off x="0" y="0"/>
+                      <a:ext cx="1940081" cy="816482"/>
+                    </a:xfrm>
+                    <a:prstGeom prst="rect">
+                      <a:avLst/>
+                    </a:prstGeom>
+                  </pic:spPr>
+                </pic:pic>
+              </a:graphicData>
+            </a:graphic>
+          </wp:inline>
+        </w:drawing>
+      </w:r>
+    </w:p>
+    <w:p>
+      <w:pPr>
+        <w:pStyle w:val="ListBullet"/>
+      </w:pPr>
+      <w:r>
+        <w:lastRenderedPageBreak/>
+        <w:t xml:space="preserve">On a plot, </w:t>
+      </w:r>
+      <w:r>
+        <w:t xml:space="preserve">hopefully points </w:t>
+      </w:r>
+      <w:r>
+        <w:t xml:space="preserve">lying somewhere in the middle have a </w:t>
+      </w:r>
+      <w:r>
+        <w:t>pretty high</w:t>
+      </w:r>
+      <w:r>
+        <w:t xml:space="preserve"> p(x), + as we move out, p(x) lowers, but up to a point until they become anomalies</w:t>
+      </w:r>
+    </w:p>
+    <w:p>
+      <w:pPr>
+        <w:pStyle w:val="ListBullet"/>
+        <w:numPr>
+          <w:ilvl w:val="0"/>
+          <w:numId w:val="0"/>
+        </w:numPr>
+        <w:ind w:left="1080" w:firstLine="360"/>
+      </w:pPr>
+      <w:r>
+        <w:rPr>
+          <w:noProof/>
+        </w:rPr>
+        <w:drawing>
+          <wp:inline distT="0" distB="0" distL="0" distR="0" wp14:anchorId="05243DB0" wp14:editId="2FD5E360">
+            <wp:extent cx="4117098" cy="2310616"/>
+            <wp:effectExtent l="0" t="0" r="0" b="0"/>
+            <wp:docPr id="4" name="Picture 4"/>
+            <wp:cNvGraphicFramePr>
+              <a:graphicFrameLocks xmlns:a="http://schemas.openxmlformats.org/drawingml/2006/main" noChangeAspect="1"/>
+            </wp:cNvGraphicFramePr>
+            <a:graphic xmlns:a="http://schemas.openxmlformats.org/drawingml/2006/main">
+              <a:graphicData uri="http://schemas.openxmlformats.org/drawingml/2006/picture">
+                <pic:pic xmlns:pic="http://schemas.openxmlformats.org/drawingml/2006/picture">
+                  <pic:nvPicPr>
+                    <pic:cNvPr id="1" name=""/>
+                    <pic:cNvPicPr/>
+                  </pic:nvPicPr>
+                  <pic:blipFill>
+                    <a:blip r:embed="rId11"/>
+                    <a:stretch>
+                      <a:fillRect/>
+                    </a:stretch>
+                  </pic:blipFill>
+                  <pic:spPr>
+                    <a:xfrm>
+                      <a:off x="0" y="0"/>
+                      <a:ext cx="4132674" cy="2319358"/>
+                    </a:xfrm>
+                    <a:prstGeom prst="rect">
+                      <a:avLst/>
+                    </a:prstGeom>
+                  </pic:spPr>
+                </pic:pic>
+              </a:graphicData>
+            </a:graphic>
+          </wp:inline>
+        </w:drawing>
+      </w:r>
+      <w:r>
+        <w:t xml:space="preserve"> </w:t>
+      </w:r>
+    </w:p>
+    <w:p>
+      <w:pPr>
+        <w:pStyle w:val="ListBullet"/>
+      </w:pPr>
+      <w:r>
+        <w:t xml:space="preserve">Applications of anomaly detection: </w:t>
+      </w:r>
+    </w:p>
+    <w:p>
+      <w:pPr>
+        <w:pStyle w:val="ListBullet"/>
+        <w:tabs>
+          <w:tab w:val="clear" w:pos="360"/>
+          <w:tab w:val="num" w:pos="720"/>
+        </w:tabs>
+        <w:ind w:left="720"/>
+      </w:pPr>
+      <w:r>
+        <w:rPr>
+          <w:u w:val="single"/>
+        </w:rPr>
+        <w:t>Fraud Detection</w:t>
+      </w:r>
+      <w:r>
+        <w:t xml:space="preserve"> (most common)</w:t>
+      </w:r>
+    </w:p>
+    <w:p>
+      <w:pPr>
+        <w:pStyle w:val="ListBullet"/>
+        <w:tabs>
+          <w:tab w:val="clear" w:pos="360"/>
+          <w:tab w:val="num" w:pos="1080"/>
+        </w:tabs>
+        <w:ind w:left="1080"/>
+      </w:pPr>
+      <w:r>
+        <w:t xml:space="preserve">If </w:t>
+      </w:r>
+      <w:r>
+        <w:t xml:space="preserve">you have many users, + if each </w:t>
+      </w:r>
+      <w:r>
+        <w:t>user does different activities</w:t>
+      </w:r>
+      <w:r>
+        <w:t>, you can compute</w:t>
+      </w:r>
+      <w:r>
+        <w:t xml:space="preserve"> features of the different user activities </w:t>
+      </w:r>
+      <w:r>
+        <w:t xml:space="preserve">+ what </w:t>
+      </w:r>
+      <w:r>
+        <w:t xml:space="preserve">build a model to check </w:t>
+      </w:r>
+      <w:r>
+        <w:t xml:space="preserve">the probability of different users behaving different ways. </w:t>
+      </w:r>
+    </w:p>
+    <w:p>
+      <w:pPr>
+        <w:pStyle w:val="ListBullet"/>
+        <w:tabs>
+          <w:tab w:val="clear" w:pos="360"/>
+          <w:tab w:val="num" w:pos="1080"/>
+        </w:tabs>
+        <w:ind w:left="1080"/>
+      </w:pPr>
+      <w:r>
+        <w:t xml:space="preserve">Or to “check </w:t>
+      </w:r>
+      <w:r>
+        <w:t>the probability of a particula</w:t>
+      </w:r>
+      <w:r>
+        <w:t>r vector of features of a user’s behavior”</w:t>
+      </w:r>
+    </w:p>
+    <w:p>
+      <w:pPr>
+        <w:pStyle w:val="ListBullet"/>
+        <w:tabs>
+          <w:tab w:val="clear" w:pos="360"/>
+          <w:tab w:val="num" w:pos="1080"/>
+        </w:tabs>
+        <w:ind w:left="1080"/>
+      </w:pPr>
+      <w:r>
+        <w:t>E</w:t>
+      </w:r>
+      <w:r>
+        <w:t>xamples of features of a user</w:t>
+      </w:r>
+      <w:r>
+        <w:t xml:space="preserve">’s activity may be: </w:t>
+      </w:r>
+      <w:r>
+        <w:t xml:space="preserve">x1 </w:t>
+      </w:r>
+      <w:r>
+        <w:t xml:space="preserve">= </w:t>
+      </w:r>
+      <w:r>
+        <w:t xml:space="preserve">how often this </w:t>
+      </w:r>
+      <w:r>
+        <w:t xml:space="preserve">user logs </w:t>
+      </w:r>
+      <w:r>
+        <w:t>in, x2</w:t>
+      </w:r>
+      <w:r>
+        <w:t xml:space="preserve"> = # </w:t>
+      </w:r>
+      <w:r>
+        <w:t xml:space="preserve">of pages visited, or </w:t>
+      </w:r>
+      <w:r>
+        <w:t xml:space="preserve"># </w:t>
+      </w:r>
+      <w:r>
+        <w:t xml:space="preserve">of transactions, x3 </w:t>
+      </w:r>
+      <w:r>
+        <w:t xml:space="preserve">= # of </w:t>
+      </w:r>
+      <w:r>
+        <w:t xml:space="preserve">posts on the forum, x4 </w:t>
+      </w:r>
+      <w:r>
+        <w:t xml:space="preserve">= </w:t>
+      </w:r>
+      <w:r>
+        <w:t xml:space="preserve">typing speed </w:t>
+      </w:r>
+    </w:p>
+    <w:p>
+      <w:pPr>
+        <w:pStyle w:val="ListBullet"/>
+        <w:tabs>
+          <w:tab w:val="clear" w:pos="360"/>
+          <w:tab w:val="num" w:pos="1080"/>
+        </w:tabs>
+        <w:ind w:left="1080"/>
+      </w:pPr>
+      <w:r>
+        <w:t xml:space="preserve">Can </w:t>
+      </w:r>
+      <w:r>
+        <w:t xml:space="preserve">model </w:t>
+      </w:r>
+      <w:r>
+        <w:t>p(x)</w:t>
+      </w:r>
+      <w:r>
+        <w:t xml:space="preserve"> based on this sort of data</w:t>
+      </w:r>
+      <w:r>
+        <w:t xml:space="preserve"> +</w:t>
+      </w:r>
+      <w:r>
+        <w:t xml:space="preserve"> can try to </w:t>
+      </w:r>
+      <w:r>
+        <w:t>ID</w:t>
+      </w:r>
+      <w:r>
+        <w:t xml:space="preserve"> users behaving very strangely on your website by checking which ones have </w:t>
+      </w:r>
+      <w:r>
+        <w:t xml:space="preserve">p(x) &lt; </w:t>
+      </w:r>
+      <w:r>
+        <w:t xml:space="preserve">epsilon + maybe send the profiles of </w:t>
+      </w:r>
+      <w:r>
+        <w:t>those users for further review o</w:t>
+      </w:r>
+      <w:r>
+        <w:t xml:space="preserve">r demand additional identification from those </w:t>
+      </w:r>
+    </w:p>
+    <w:p>
+      <w:pPr>
+        <w:pStyle w:val="ListBullet"/>
+        <w:tabs>
+          <w:tab w:val="clear" w:pos="360"/>
+          <w:tab w:val="num" w:pos="1080"/>
+        </w:tabs>
+        <w:ind w:left="1080"/>
+      </w:pPr>
+      <w:r>
+        <w:t xml:space="preserve">This sort of technique will tend of flag users behaving </w:t>
+      </w:r>
+      <w:r>
+        <w:rPr>
+          <w:i/>
+        </w:rPr>
+        <w:t>unusually</w:t>
+      </w:r>
+      <w:r>
+        <w:t xml:space="preserve">, not just users that maybe behaving </w:t>
+      </w:r>
+      <w:r>
+        <w:rPr>
+          <w:i/>
+        </w:rPr>
+        <w:t>fraudulently</w:t>
+      </w:r>
+    </w:p>
+    <w:p>
+      <w:pPr>
+        <w:pStyle w:val="ListBullet"/>
+        <w:tabs>
+          <w:tab w:val="clear" w:pos="360"/>
+          <w:tab w:val="num" w:pos="1080"/>
+        </w:tabs>
+        <w:ind w:left="1080"/>
+      </w:pPr>
+      <w:r>
+        <w:t xml:space="preserve">This </w:t>
+      </w:r>
+      <w:r>
+        <w:t xml:space="preserve">is actually the technique used by many websites that sell things to try </w:t>
+      </w:r>
+      <w:r>
+        <w:t>ID</w:t>
+      </w:r>
+      <w:r>
+        <w:t xml:space="preserve"> users behaving strangely </w:t>
+      </w:r>
+      <w:r>
+        <w:t xml:space="preserve">= </w:t>
+      </w:r>
+      <w:r>
+        <w:t xml:space="preserve">might be indicative of either fraudulent behavior or </w:t>
+      </w:r>
+      <w:r>
+        <w:t xml:space="preserve">stolen </w:t>
+      </w:r>
+      <w:r>
+        <w:t xml:space="preserve">accounts </w:t>
+      </w:r>
+    </w:p>
+    <w:p>
+      <w:pPr>
+        <w:pStyle w:val="ListBullet"/>
+        <w:tabs>
+          <w:tab w:val="clear" w:pos="360"/>
+          <w:tab w:val="num" w:pos="1080"/>
+        </w:tabs>
+        <w:ind w:left="1080"/>
+      </w:pPr>
+      <w:r>
+        <w:rPr>
+          <w:noProof/>
+        </w:rPr>
+        <w:drawing>
+          <wp:inline distT="0" distB="0" distL="0" distR="0" wp14:anchorId="56DCD5C5" wp14:editId="375AC9B0">
+            <wp:extent cx="5943600" cy="1047115"/>
+            <wp:effectExtent l="0" t="0" r="0" b="635"/>
+            <wp:docPr id="5" name="Picture 5"/>
+            <wp:cNvGraphicFramePr>
+              <a:graphicFrameLocks xmlns:a="http://schemas.openxmlformats.org/drawingml/2006/main" noChangeAspect="1"/>
+            </wp:cNvGraphicFramePr>
+            <a:graphic xmlns:a="http://schemas.openxmlformats.org/drawingml/2006/main">
+              <a:graphicData uri="http://schemas.openxmlformats.org/drawingml/2006/picture">
+                <pic:pic xmlns:pic="http://schemas.openxmlformats.org/drawingml/2006/picture">
+                  <pic:nvPicPr>
+                    <pic:cNvPr id="1" name=""/>
+                    <pic:cNvPicPr/>
+                  </pic:nvPicPr>
+                  <pic:blipFill>
+                    <a:blip r:embed="rId12"/>
+                    <a:stretch>
+                      <a:fillRect/>
+                    </a:stretch>
+                  </pic:blipFill>
+                  <pic:spPr>
+                    <a:xfrm>
+                      <a:off x="0" y="0"/>
+                      <a:ext cx="5943600" cy="1047115"/>
+                    </a:xfrm>
+                    <a:prstGeom prst="rect">
+                      <a:avLst/>
+                    </a:prstGeom>
+                  </pic:spPr>
+                </pic:pic>
+              </a:graphicData>
+            </a:graphic>
+          </wp:inline>
+        </w:drawing>
+      </w:r>
+    </w:p>
+    <w:p>
+      <w:pPr>
+        <w:pStyle w:val="ListBullet"/>
+        <w:tabs>
+          <w:tab w:val="clear" w:pos="360"/>
+          <w:tab w:val="num" w:pos="720"/>
+        </w:tabs>
+        <w:ind w:left="720"/>
+      </w:pPr>
+      <w:r>
+        <w:rPr>
+          <w:u w:val="single"/>
+        </w:rPr>
+        <w:t>Manufacturing</w:t>
+      </w:r>
+      <w:r>
+        <w:t>.</w:t>
+      </w:r>
+    </w:p>
+    <w:p>
+      <w:pPr>
+        <w:pStyle w:val="ListBullet"/>
+        <w:tabs>
+          <w:tab w:val="clear" w:pos="360"/>
+          <w:tab w:val="num" w:pos="1080"/>
+        </w:tabs>
+        <w:ind w:left="1080"/>
+      </w:pPr>
+      <w:r>
+        <w:t xml:space="preserve">Can </w:t>
+      </w:r>
+      <w:r>
+        <w:t xml:space="preserve">find unusual, say, aircraft engines + send those for further review. </w:t>
+      </w:r>
+    </w:p>
+    <w:p>
+      <w:pPr>
+        <w:pStyle w:val="ListBullet"/>
+        <w:tabs>
+          <w:tab w:val="clear" w:pos="360"/>
+          <w:tab w:val="num" w:pos="720"/>
+        </w:tabs>
+        <w:ind w:left="720"/>
+      </w:pPr>
+      <w:r>
+        <w:rPr>
+          <w:u w:val="single"/>
+        </w:rPr>
+        <w:t xml:space="preserve">Monitoring </w:t>
+      </w:r>
+      <w:r>
+        <w:rPr>
+          <w:u w:val="single"/>
+        </w:rPr>
+        <w:t>CPUs in a</w:t>
+      </w:r>
+      <w:r>
+        <w:rPr>
+          <w:u w:val="single"/>
+        </w:rPr>
+        <w:t xml:space="preserve"> Data Center</w:t>
+      </w:r>
+      <w:r>
+        <w:t xml:space="preserve">. I </w:t>
+      </w:r>
+    </w:p>
+    <w:p>
+      <w:pPr>
+        <w:pStyle w:val="ListBullet"/>
+        <w:tabs>
+          <w:tab w:val="clear" w:pos="360"/>
+          <w:tab w:val="num" w:pos="1080"/>
+        </w:tabs>
+        <w:ind w:left="1080"/>
+      </w:pPr>
+      <w:r>
+        <w:t xml:space="preserve">If </w:t>
+      </w:r>
+      <w:r>
+        <w:t xml:space="preserve">you have a lot of machines in a </w:t>
+      </w:r>
+      <w:r>
+        <w:t xml:space="preserve">CPU </w:t>
+      </w:r>
+      <w:r>
+        <w:t>cluster or data center, we can compute features at each machine</w:t>
+      </w:r>
+      <w:r>
+        <w:t xml:space="preserve"> like</w:t>
+      </w:r>
+      <w:r>
+        <w:t xml:space="preserve"> memory used, </w:t>
+      </w:r>
+      <w:r>
+        <w:t># of disc accesses, CPU load a</w:t>
+      </w:r>
+      <w:r>
+        <w:t xml:space="preserve">s well as more complex features the CPU load on </w:t>
+      </w:r>
+      <w:r>
+        <w:t xml:space="preserve">a </w:t>
+      </w:r>
+      <w:r>
+        <w:t xml:space="preserve">machine divided by amount of network traffic on </w:t>
+      </w:r>
+      <w:r>
+        <w:t>that machine</w:t>
+      </w:r>
+    </w:p>
+    <w:p>
+      <w:pPr>
+        <w:pStyle w:val="ListBullet"/>
+        <w:tabs>
+          <w:tab w:val="clear" w:pos="360"/>
+          <w:tab w:val="num" w:pos="1080"/>
+        </w:tabs>
+        <w:ind w:left="1080"/>
+      </w:pPr>
+      <w:r>
+        <w:lastRenderedPageBreak/>
+        <w:t xml:space="preserve">Then given </w:t>
+      </w:r>
+      <w:r>
+        <w:t xml:space="preserve">a </w:t>
+      </w:r>
+      <w:r>
+        <w:t xml:space="preserve">dataset of how your </w:t>
+      </w:r>
+      <w:r>
+        <w:t xml:space="preserve">CPUs </w:t>
+      </w:r>
+      <w:r>
+        <w:t xml:space="preserve">in your data center usually behave, you can model </w:t>
+      </w:r>
+      <w:r>
+        <w:t>p(</w:t>
+      </w:r>
+      <w:r>
+        <w:t>x</w:t>
+      </w:r>
+      <w:r>
+        <w:t xml:space="preserve">( = </w:t>
+      </w:r>
+      <w:r>
+        <w:t>probability of these machines having different amounts of memory use or different numbers of disc accesses or different CPU loads + so on</w:t>
+      </w:r>
+    </w:p>
+    <w:p>
+      <w:pPr>
+        <w:pStyle w:val="ListBullet"/>
+        <w:tabs>
+          <w:tab w:val="clear" w:pos="360"/>
+          <w:tab w:val="num" w:pos="1080"/>
+        </w:tabs>
+        <w:ind w:left="1080"/>
+      </w:pPr>
+      <w:r>
+        <w:t xml:space="preserve">If </w:t>
+      </w:r>
+      <w:r>
+        <w:t xml:space="preserve">you ever have a machine whose </w:t>
+      </w:r>
+      <w:r>
+        <w:t>p(x)</w:t>
+      </w:r>
+      <w:r>
+        <w:t xml:space="preserve"> is very small, </w:t>
+      </w:r>
+      <w:r>
+        <w:t xml:space="preserve">you know that machine is behaving unusually </w:t>
+      </w:r>
+      <w:r>
+        <w:t xml:space="preserve">+ might be about to go down </w:t>
+      </w:r>
+      <w:r>
+        <w:t xml:space="preserve">+ you can flag </w:t>
+      </w:r>
+      <w:r>
+        <w:t xml:space="preserve">it </w:t>
+      </w:r>
+      <w:r>
+        <w:t>for review by a</w:t>
+      </w:r>
+      <w:r>
+        <w:t xml:space="preserve"> sysadmin.</w:t>
+      </w:r>
+      <w:r>
+        <w:t xml:space="preserve"> </w:t>
+      </w:r>
+    </w:p>
+    <w:p>
+      <w:pPr>
+        <w:pStyle w:val="ListBullet"/>
+        <w:tabs>
+          <w:tab w:val="clear" w:pos="360"/>
+          <w:tab w:val="num" w:pos="1080"/>
+        </w:tabs>
+        <w:ind w:left="1080"/>
+      </w:pPr>
+      <w:r>
+        <w:t xml:space="preserve">This </w:t>
+      </w:r>
+      <w:r>
+        <w:t xml:space="preserve">is actually being used today by various data centers to watch out for unusual things happening on their machines. </w:t>
+      </w:r>
+    </w:p>
+    <w:p>
+      <w:pPr>
+        <w:pStyle w:val="ListBullet"/>
+        <w:numPr>
+          <w:ilvl w:val="0"/>
+          <w:numId w:val="0"/>
+        </w:numPr>
+        <w:ind w:left="1080"/>
+      </w:pPr>
+      <w:r>
+        <w:rPr>
+          <w:noProof/>
+        </w:rPr>
+        <w:drawing>
+          <wp:inline distT="0" distB="0" distL="0" distR="0" wp14:anchorId="5E25C178" wp14:editId="7A379EC1">
+            <wp:extent cx="5429250" cy="1190625"/>
+            <wp:effectExtent l="0" t="0" r="0" b="9525"/>
+            <wp:docPr id="6" name="Picture 6"/>
+            <wp:cNvGraphicFramePr>
+              <a:graphicFrameLocks xmlns:a="http://schemas.openxmlformats.org/drawingml/2006/main" noChangeAspect="1"/>
+            </wp:cNvGraphicFramePr>
+            <a:graphic xmlns:a="http://schemas.openxmlformats.org/drawingml/2006/main">
+              <a:graphicData uri="http://schemas.openxmlformats.org/drawingml/2006/picture">
+                <pic:pic xmlns:pic="http://schemas.openxmlformats.org/drawingml/2006/picture">
+                  <pic:nvPicPr>
+                    <pic:cNvPr id="1" name=""/>
+                    <pic:cNvPicPr/>
+                  </pic:nvPicPr>
+                  <pic:blipFill>
+                    <a:blip r:embed="rId13"/>
+                    <a:stretch>
+                      <a:fillRect/>
+                    </a:stretch>
+                  </pic:blipFill>
+                  <pic:spPr>
+                    <a:xfrm>
+                      <a:off x="0" y="0"/>
+                      <a:ext cx="5429250" cy="1190625"/>
+                    </a:xfrm>
+                    <a:prstGeom prst="rect">
+                      <a:avLst/>
+                    </a:prstGeom>
+                  </pic:spPr>
+                </pic:pic>
+              </a:graphicData>
+            </a:graphic>
+          </wp:inline>
+        </w:drawing>
+      </w:r>
+    </w:p>
+    <w:p>
+      <w:pPr>
+        <w:pStyle w:val="ListBullet"/>
+      </w:pPr>
+      <w:r>
+        <w:rPr>
+          <w:noProof/>
+        </w:rPr>
+        <w:drawing>
+          <wp:inline distT="0" distB="0" distL="0" distR="0" wp14:anchorId="5A1D3BBF" wp14:editId="58ED44B9">
+            <wp:extent cx="5943600" cy="596265"/>
+            <wp:effectExtent l="0" t="0" r="0" b="0"/>
+            <wp:docPr id="7" name="Picture 7"/>
+            <wp:cNvGraphicFramePr>
+              <a:graphicFrameLocks xmlns:a="http://schemas.openxmlformats.org/drawingml/2006/main" noChangeAspect="1"/>
+            </wp:cNvGraphicFramePr>
+            <a:graphic xmlns:a="http://schemas.openxmlformats.org/drawingml/2006/main">
+              <a:graphicData uri="http://schemas.openxmlformats.org/drawingml/2006/picture">
+                <pic:pic xmlns:pic="http://schemas.openxmlformats.org/drawingml/2006/picture">
+                  <pic:nvPicPr>
+                    <pic:cNvPr id="1" name=""/>
+                    <pic:cNvPicPr/>
+                  </pic:nvPicPr>
+                  <pic:blipFill>
+                    <a:blip r:embed="rId14"/>
+                    <a:stretch>
+                      <a:fillRect/>
+                    </a:stretch>
+                  </pic:blipFill>
+                  <pic:spPr>
+                    <a:xfrm>
+                      <a:off x="0" y="0"/>
+                      <a:ext cx="5943600" cy="596265"/>
+                    </a:xfrm>
+                    <a:prstGeom prst="rect">
+                      <a:avLst/>
+                    </a:prstGeom>
+                  </pic:spPr>
+                </pic:pic>
+              </a:graphicData>
+            </a:graphic>
+          </wp:inline>
+        </w:drawing>
+      </w:r>
+    </w:p>
+    <w:p>
+      <w:pPr>
+        <w:pStyle w:val="ListBullet"/>
+        <w:tabs>
+          <w:tab w:val="clear" w:pos="360"/>
+          <w:tab w:val="num" w:pos="1080"/>
+        </w:tabs>
+        <w:ind w:left="1080"/>
+      </w:pPr>
+      <w:r>
+        <w:rPr>
+          <w:noProof/>
+        </w:rPr>
+        <w:drawing>
+          <wp:inline distT="0" distB="0" distL="0" distR="0" wp14:anchorId="1B3F1A60" wp14:editId="5DB2CB2C">
+            <wp:extent cx="1162050" cy="228600"/>
+            <wp:effectExtent l="0" t="0" r="0" b="0"/>
+            <wp:docPr id="8" name="Picture 8"/>
+            <wp:cNvGraphicFramePr>
+              <a:graphicFrameLocks xmlns:a="http://schemas.openxmlformats.org/drawingml/2006/main" noChangeAspect="1"/>
+            </wp:cNvGraphicFramePr>
+            <a:graphic xmlns:a="http://schemas.openxmlformats.org/drawingml/2006/main">
+              <a:graphicData uri="http://schemas.openxmlformats.org/drawingml/2006/picture">
+                <pic:pic xmlns:pic="http://schemas.openxmlformats.org/drawingml/2006/picture">
+                  <pic:nvPicPr>
+                    <pic:cNvPr id="1" name=""/>
+                    <pic:cNvPicPr/>
+                  </pic:nvPicPr>
+                  <pic:blipFill>
+                    <a:blip r:embed="rId15"/>
+                    <a:stretch>
+                      <a:fillRect/>
+                    </a:stretch>
+                  </pic:blipFill>
+                  <pic:spPr>
+                    <a:xfrm>
+                      <a:off x="0" y="0"/>
+                      <a:ext cx="1162050" cy="228600"/>
+                    </a:xfrm>
+                    <a:prstGeom prst="rect">
+                      <a:avLst/>
+                    </a:prstGeom>
+                  </pic:spPr>
+                </pic:pic>
+              </a:graphicData>
+            </a:graphic>
+          </wp:inline>
+        </w:drawing>
+      </w:r>
     </w:p>
     <w:p>
       <w:pPr>
@@ -89,27 +1145,6 @@
         </w:numPr>
         <w:jc w:val="center"/>
       </w:pPr>
-      <w:r>
-        <w:rPr>
-          <w:b/>
-          <w:u w:val="single"/>
-        </w:rPr>
-        <w:t>I</w:t>
-      </w:r>
-      <w:r>
-        <w:rPr>
-          <w:b/>
-          <w:u w:val="single"/>
-        </w:rPr>
-        <w:t xml:space="preserve">I. </w:t>
-      </w:r>
-      <w:r>
-        <w:rPr>
-          <w:b/>
-          <w:u w:val="single"/>
-        </w:rPr>
-        <w:t>GAUSSIAN DISTRIBUTION</w:t>
-      </w:r>
     </w:p>
     <w:p>
       <w:pPr>
@@ -119,7 +1154,18 @@
           <w:numId w:val="0"/>
         </w:numPr>
         <w:jc w:val="center"/>
-      </w:pPr>
+        <w:rPr>
+          <w:b/>
+          <w:u w:val="single"/>
+        </w:rPr>
+      </w:pPr>
+      <w:r>
+        <w:rPr>
+          <w:b/>
+          <w:u w:val="single"/>
+        </w:rPr>
+        <w:t>II. GAUSSIAN DISTRIBUTION</w:t>
+      </w:r>
     </w:p>
     <w:p>
       <w:pPr>
@@ -129,27 +1175,1778 @@
           <w:numId w:val="0"/>
         </w:numPr>
         <w:jc w:val="center"/>
-      </w:pPr>
-      <w:r>
         <w:rPr>
           <w:b/>
           <w:u w:val="single"/>
         </w:rPr>
-        <w:t>II</w:t>
-      </w:r>
+      </w:pPr>
+    </w:p>
+    <w:p>
+      <w:pPr>
+        <w:pStyle w:val="ListBullet"/>
+      </w:pPr>
+      <w:r>
+        <w:rPr>
+          <w:b/>
+        </w:rPr>
+        <w:t>Gaussian distribution</w:t>
+      </w:r>
+      <w:r>
+        <w:t xml:space="preserve"> = the normal distribution </w:t>
+      </w:r>
+    </w:p>
+    <w:p>
+      <w:pPr>
+        <w:pStyle w:val="ListBullet"/>
+      </w:pPr>
+      <w:r>
+        <w:t xml:space="preserve">Say x is a </w:t>
+      </w:r>
+      <w:r>
+        <w:t>real-valued</w:t>
+      </w:r>
+      <w:r>
+        <w:t xml:space="preserve"> random variable</w:t>
+      </w:r>
+      <w:r>
+        <w:t xml:space="preserve"> </w:t>
+      </w:r>
+      <w:r>
+        <w:rPr>
+          <w:b/>
+        </w:rPr>
+        <w:t>Ɍ</w:t>
+      </w:r>
+      <w:r>
+        <w:t xml:space="preserve"> </w:t>
+      </w:r>
+    </w:p>
+    <w:p>
+      <w:pPr>
+        <w:pStyle w:val="ListBullet"/>
+      </w:pPr>
+      <w:r>
+        <w:t xml:space="preserve">If the probability distribution of x is Gaussian </w:t>
+      </w:r>
+      <w:r>
+        <w:t xml:space="preserve">w/ </w:t>
+      </w:r>
+      <w:r>
+        <w:t xml:space="preserve">mean </w:t>
+      </w:r>
+      <w:r>
+        <w:t xml:space="preserve">μ + </w:t>
+      </w:r>
+      <w:r>
+        <w:t xml:space="preserve">variance </w:t>
+      </w:r>
+      <w:r>
+        <w:t>δ^2</w:t>
+      </w:r>
+      <w:r>
+        <w:t>, write x</w:t>
+      </w:r>
+      <w:r>
+        <w:t xml:space="preserve"> ~ N(μ, δ^2)</w:t>
+      </w:r>
+    </w:p>
+    <w:p>
+      <w:pPr>
+        <w:pStyle w:val="ListBullet"/>
+        <w:numPr>
+          <w:ilvl w:val="0"/>
+          <w:numId w:val="0"/>
+        </w:numPr>
+        <w:ind w:left="2520" w:firstLine="360"/>
+      </w:pPr>
+      <w:r>
+        <w:rPr>
+          <w:noProof/>
+        </w:rPr>
+        <w:drawing>
+          <wp:inline distT="0" distB="0" distL="0" distR="0" wp14:anchorId="775044EA" wp14:editId="6CED405D">
+            <wp:extent cx="1876425" cy="609600"/>
+            <wp:effectExtent l="0" t="0" r="9525" b="0"/>
+            <wp:docPr id="9" name="Picture 9"/>
+            <wp:cNvGraphicFramePr>
+              <a:graphicFrameLocks xmlns:a="http://schemas.openxmlformats.org/drawingml/2006/main" noChangeAspect="1"/>
+            </wp:cNvGraphicFramePr>
+            <a:graphic xmlns:a="http://schemas.openxmlformats.org/drawingml/2006/main">
+              <a:graphicData uri="http://schemas.openxmlformats.org/drawingml/2006/picture">
+                <pic:pic xmlns:pic="http://schemas.openxmlformats.org/drawingml/2006/picture">
+                  <pic:nvPicPr>
+                    <pic:cNvPr id="1" name=""/>
+                    <pic:cNvPicPr/>
+                  </pic:nvPicPr>
+                  <pic:blipFill>
+                    <a:blip r:embed="rId16"/>
+                    <a:stretch>
+                      <a:fillRect/>
+                    </a:stretch>
+                  </pic:blipFill>
+                  <pic:spPr>
+                    <a:xfrm>
+                      <a:off x="0" y="0"/>
+                      <a:ext cx="1876425" cy="609600"/>
+                    </a:xfrm>
+                    <a:prstGeom prst="rect">
+                      <a:avLst/>
+                    </a:prstGeom>
+                  </pic:spPr>
+                </pic:pic>
+              </a:graphicData>
+            </a:graphic>
+          </wp:inline>
+        </w:drawing>
+      </w:r>
+    </w:p>
+    <w:p>
+      <w:pPr>
+        <w:pStyle w:val="ListBullet"/>
+        <w:tabs>
+          <w:tab w:val="clear" w:pos="360"/>
+          <w:tab w:val="num" w:pos="720"/>
+        </w:tabs>
+        <w:ind w:left="720"/>
+      </w:pPr>
+      <w:r>
+        <w:t>T</w:t>
+      </w:r>
+      <w:r>
+        <w:t>ilde</w:t>
+      </w:r>
+      <w:r>
+        <w:t xml:space="preserve"> = “</w:t>
+      </w:r>
+      <w:r>
+        <w:t>distributed as</w:t>
+      </w:r>
+      <w:r>
+        <w:t>.”</w:t>
+      </w:r>
+    </w:p>
+    <w:p>
+      <w:pPr>
+        <w:pStyle w:val="ListBullet"/>
+        <w:tabs>
+          <w:tab w:val="clear" w:pos="360"/>
+          <w:tab w:val="num" w:pos="720"/>
+        </w:tabs>
+        <w:ind w:left="720"/>
+      </w:pPr>
+      <w:r>
+        <w:t>N</w:t>
+      </w:r>
+      <w:r>
+        <w:t>()</w:t>
+      </w:r>
+      <w:r>
+        <w:t xml:space="preserve"> </w:t>
+      </w:r>
+      <w:r>
+        <w:t xml:space="preserve">= </w:t>
+      </w:r>
+      <w:r>
+        <w:t xml:space="preserve">normal since Gaussian </w:t>
+      </w:r>
+      <w:r>
+        <w:t xml:space="preserve">+ </w:t>
+      </w:r>
+      <w:r>
+        <w:t xml:space="preserve">normal are synonyms. </w:t>
+      </w:r>
+    </w:p>
+    <w:p>
+      <w:pPr>
+        <w:pStyle w:val="ListBullet"/>
+      </w:pPr>
+      <w:r>
+        <w:t xml:space="preserve">Gaussian distribution is </w:t>
+      </w:r>
+      <w:r>
+        <w:t>parameterized</w:t>
+      </w:r>
+      <w:r>
+        <w:t xml:space="preserve"> by </w:t>
+      </w:r>
+      <w:r>
+        <w:t>2</w:t>
+      </w:r>
+      <w:r>
+        <w:t xml:space="preserve"> parameters, a mean </w:t>
+      </w:r>
+      <w:r>
+        <w:t>μ +</w:t>
+      </w:r>
+      <w:r>
+        <w:t xml:space="preserve"> a variance </w:t>
+      </w:r>
+      <w:r>
+        <w:t>δ^2</w:t>
+      </w:r>
+    </w:p>
+    <w:p>
+      <w:pPr>
+        <w:pStyle w:val="ListBullet"/>
+      </w:pPr>
+      <w:r>
+        <w:t>Center of its bell-</w:t>
+      </w:r>
+      <w:r>
+        <w:t xml:space="preserve">shaped curve </w:t>
+      </w:r>
+      <w:r>
+        <w:t>plot = μ</w:t>
+      </w:r>
+      <w:r>
+        <w:t xml:space="preserve"> </w:t>
+      </w:r>
+      <w:r>
+        <w:t>+</w:t>
+      </w:r>
+      <w:r>
+        <w:t xml:space="preserve"> the width is, </w:t>
+      </w:r>
+      <w:r>
+        <w:t>δ (1 SD)</w:t>
+      </w:r>
+    </w:p>
+    <w:p>
+      <w:pPr>
+        <w:pStyle w:val="ListBullet"/>
+      </w:pPr>
+      <w:r>
+        <w:t xml:space="preserve">This plot </w:t>
+      </w:r>
+      <w:r>
+        <w:t>specifies the probability o</w:t>
+      </w:r>
+      <w:r>
+        <w:t>f x taking on different values (</w:t>
+      </w:r>
+      <w:r>
+        <w:t xml:space="preserve">x values </w:t>
+      </w:r>
+      <w:r>
+        <w:t>further from the middle are diminishing in probability)</w:t>
+      </w:r>
+    </w:p>
+    <w:p>
+      <w:pPr>
+        <w:pStyle w:val="ListBullet"/>
+      </w:pPr>
+      <w:r>
+        <w:t>F</w:t>
+      </w:r>
+      <w:r>
+        <w:t>ormula</w:t>
+      </w:r>
+      <w:r>
+        <w:t xml:space="preserve"> for the Gaussian distribution:</w:t>
+      </w:r>
+    </w:p>
+    <w:p>
+      <w:pPr>
+        <w:pStyle w:val="ListBullet"/>
+        <w:numPr>
+          <w:ilvl w:val="0"/>
+          <w:numId w:val="0"/>
+        </w:numPr>
+        <w:ind w:left="2520" w:firstLine="360"/>
+      </w:pPr>
+      <w:r>
+        <w:rPr>
+          <w:noProof/>
+        </w:rPr>
+        <w:drawing>
+          <wp:inline distT="0" distB="0" distL="0" distR="0" wp14:anchorId="155BC255" wp14:editId="3D26673A">
+            <wp:extent cx="1256434" cy="423151"/>
+            <wp:effectExtent l="0" t="0" r="1270" b="0"/>
+            <wp:docPr id="10" name="Picture 10"/>
+            <wp:cNvGraphicFramePr>
+              <a:graphicFrameLocks xmlns:a="http://schemas.openxmlformats.org/drawingml/2006/main" noChangeAspect="1"/>
+            </wp:cNvGraphicFramePr>
+            <a:graphic xmlns:a="http://schemas.openxmlformats.org/drawingml/2006/main">
+              <a:graphicData uri="http://schemas.openxmlformats.org/drawingml/2006/picture">
+                <pic:pic xmlns:pic="http://schemas.openxmlformats.org/drawingml/2006/picture">
+                  <pic:nvPicPr>
+                    <pic:cNvPr id="1" name=""/>
+                    <pic:cNvPicPr/>
+                  </pic:nvPicPr>
+                  <pic:blipFill>
+                    <a:blip r:embed="rId17"/>
+                    <a:stretch>
+                      <a:fillRect/>
+                    </a:stretch>
+                  </pic:blipFill>
+                  <pic:spPr>
+                    <a:xfrm>
+                      <a:off x="0" y="0"/>
+                      <a:ext cx="1271259" cy="428144"/>
+                    </a:xfrm>
+                    <a:prstGeom prst="rect">
+                      <a:avLst/>
+                    </a:prstGeom>
+                  </pic:spPr>
+                </pic:pic>
+              </a:graphicData>
+            </a:graphic>
+          </wp:inline>
+        </w:drawing>
+      </w:r>
+    </w:p>
+    <w:p>
+      <w:pPr>
+        <w:pStyle w:val="ListBullet"/>
+        <w:tabs>
+          <w:tab w:val="clear" w:pos="360"/>
+          <w:tab w:val="num" w:pos="720"/>
+        </w:tabs>
+        <w:ind w:left="720"/>
+      </w:pPr>
+      <w:r>
+        <w:t xml:space="preserve">probability of X is parameterized by the </w:t>
+      </w:r>
+      <w:r>
+        <w:t xml:space="preserve">2 </w:t>
+      </w:r>
+      <w:r>
+        <w:t xml:space="preserve">parameters </w:t>
+      </w:r>
+      <w:r>
+        <w:t>μ</w:t>
+      </w:r>
+      <w:r>
+        <w:t xml:space="preserve"> </w:t>
+      </w:r>
+      <w:r>
+        <w:t>+</w:t>
+      </w:r>
+      <w:r>
+        <w:t xml:space="preserve"> </w:t>
+      </w:r>
+      <w:r>
+        <w:t>δ</w:t>
+      </w:r>
+      <w:r>
+        <w:t xml:space="preserve"> squared</w:t>
+      </w:r>
+    </w:p>
+    <w:p>
+      <w:pPr>
+        <w:pStyle w:val="ListBullet"/>
+      </w:pPr>
+      <w:r>
+        <w:t>Formula for the Gaussian density</w:t>
+      </w:r>
+    </w:p>
+    <w:p>
+      <w:pPr>
+        <w:pStyle w:val="ListBullet"/>
+        <w:numPr>
+          <w:ilvl w:val="0"/>
+          <w:numId w:val="0"/>
+        </w:numPr>
+        <w:ind w:left="720" w:firstLine="720"/>
+      </w:pPr>
+      <w:r>
+        <w:rPr>
+          <w:noProof/>
+        </w:rPr>
+        <w:drawing>
+          <wp:inline distT="0" distB="0" distL="0" distR="0" wp14:anchorId="7E30A2FE" wp14:editId="6845B98D">
+            <wp:extent cx="3366655" cy="732559"/>
+            <wp:effectExtent l="0" t="0" r="5715" b="0"/>
+            <wp:docPr id="11" name="Picture 11"/>
+            <wp:cNvGraphicFramePr>
+              <a:graphicFrameLocks xmlns:a="http://schemas.openxmlformats.org/drawingml/2006/main" noChangeAspect="1"/>
+            </wp:cNvGraphicFramePr>
+            <a:graphic xmlns:a="http://schemas.openxmlformats.org/drawingml/2006/main">
+              <a:graphicData uri="http://schemas.openxmlformats.org/drawingml/2006/picture">
+                <pic:pic xmlns:pic="http://schemas.openxmlformats.org/drawingml/2006/picture">
+                  <pic:nvPicPr>
+                    <pic:cNvPr id="1" name=""/>
+                    <pic:cNvPicPr/>
+                  </pic:nvPicPr>
+                  <pic:blipFill>
+                    <a:blip r:embed="rId18"/>
+                    <a:stretch>
+                      <a:fillRect/>
+                    </a:stretch>
+                  </pic:blipFill>
+                  <pic:spPr>
+                    <a:xfrm>
+                      <a:off x="0" y="0"/>
+                      <a:ext cx="3446044" cy="749834"/>
+                    </a:xfrm>
+                    <a:prstGeom prst="rect">
+                      <a:avLst/>
+                    </a:prstGeom>
+                  </pic:spPr>
+                </pic:pic>
+              </a:graphicData>
+            </a:graphic>
+          </wp:inline>
+        </w:drawing>
+      </w:r>
+    </w:p>
+    <w:p>
+      <w:pPr>
+        <w:pStyle w:val="ListBullet"/>
+        <w:tabs>
+          <w:tab w:val="clear" w:pos="360"/>
+          <w:tab w:val="num" w:pos="720"/>
+        </w:tabs>
+        <w:ind w:left="720"/>
+      </w:pPr>
+      <w:r>
+        <w:t xml:space="preserve">This is </w:t>
+      </w:r>
+      <w:r>
+        <w:t xml:space="preserve">formula for the bell-shaped curve </w:t>
+      </w:r>
+    </w:p>
+    <w:p>
+      <w:pPr>
+        <w:pStyle w:val="ListBullet"/>
+      </w:pPr>
+      <w:r>
+        <w:lastRenderedPageBreak/>
+        <w:t>The curve</w:t>
+      </w:r>
+      <w:r>
+        <w:t xml:space="preserve"> </w:t>
+      </w:r>
+      <w:r>
+        <w:t xml:space="preserve">is what </w:t>
+      </w:r>
+      <w:r>
+        <w:t xml:space="preserve">you get if you take a fixed value of </w:t>
+      </w:r>
+      <w:r>
+        <w:t>μ</w:t>
+      </w:r>
+      <w:r>
+        <w:t xml:space="preserve"> </w:t>
+      </w:r>
+      <w:r>
+        <w:t>+</w:t>
+      </w:r>
+      <w:r>
+        <w:t xml:space="preserve"> a fixed value of </w:t>
+      </w:r>
+      <w:r>
+        <w:t>δ</w:t>
+      </w:r>
+      <w:r>
+        <w:t xml:space="preserve">, </w:t>
+      </w:r>
+      <w:r>
+        <w:t>+</w:t>
+      </w:r>
+      <w:r>
+        <w:t xml:space="preserve"> </w:t>
+      </w:r>
+      <w:r>
+        <w:t>plot p</w:t>
+      </w:r>
+      <w:r>
+        <w:t xml:space="preserve">(x) </w:t>
+      </w:r>
+    </w:p>
+    <w:p>
+      <w:pPr>
+        <w:pStyle w:val="ListBullet"/>
+      </w:pPr>
+      <w:r>
+        <w:t xml:space="preserve">p(x) </w:t>
+      </w:r>
+      <w:r>
+        <w:t xml:space="preserve">is </w:t>
+      </w:r>
+      <w:r>
+        <w:t xml:space="preserve">plotted as a function of X for a fixed value of </w:t>
+      </w:r>
+      <w:r>
+        <w:t xml:space="preserve">μ </w:t>
+      </w:r>
+      <w:r>
+        <w:t>+</w:t>
+      </w:r>
+      <w:r>
+        <w:t xml:space="preserve"> of </w:t>
+      </w:r>
+      <w:r>
+        <w:t>δ</w:t>
+      </w:r>
+      <w:r>
+        <w:t xml:space="preserve"> squared. </w:t>
+      </w:r>
+    </w:p>
+    <w:p>
+      <w:pPr>
+        <w:pStyle w:val="ListBullet"/>
+      </w:pPr>
+      <w:r>
+        <w:t xml:space="preserve">Sometimes </w:t>
+      </w:r>
+      <w:r>
+        <w:t xml:space="preserve">it's easier to think in terms of </w:t>
+      </w:r>
+      <w:r>
+        <w:t>δ</w:t>
+      </w:r>
+      <w:r>
+        <w:t xml:space="preserve"> squared </w:t>
+      </w:r>
+      <w:r>
+        <w:t>(variance)</w:t>
+      </w:r>
+      <w:r>
+        <w:t xml:space="preserve"> </w:t>
+      </w:r>
+      <w:r>
+        <w:t>+</w:t>
+      </w:r>
+      <w:r>
+        <w:t xml:space="preserve"> sometimes is easier to think in terms of </w:t>
+      </w:r>
+      <w:r>
+        <w:t>δ</w:t>
+      </w:r>
+      <w:r>
+        <w:t xml:space="preserve"> (SD)</w:t>
+      </w:r>
+    </w:p>
+    <w:p>
+      <w:pPr>
+        <w:pStyle w:val="ListBullet"/>
+      </w:pPr>
+      <w:r>
+        <w:t xml:space="preserve">If </w:t>
+      </w:r>
+      <w:r>
+        <w:t>μ</w:t>
+      </w:r>
+      <w:r>
+        <w:t xml:space="preserve"> </w:t>
+      </w:r>
+      <w:r>
+        <w:t>= 0</w:t>
+      </w:r>
+      <w:r>
+        <w:t xml:space="preserve">, </w:t>
+      </w:r>
+      <w:r>
+        <w:t>δ</w:t>
+      </w:r>
+      <w:r>
+        <w:t xml:space="preserve"> </w:t>
+      </w:r>
+      <w:r>
+        <w:t>=1</w:t>
+      </w:r>
+      <w:r>
+        <w:t>. we have a Gaussian distribution centered around</w:t>
+      </w:r>
+      <w:r>
+        <w:t xml:space="preserve"> 0</w:t>
+      </w:r>
+      <w:r>
+        <w:t xml:space="preserve">, </w:t>
+      </w:r>
+    </w:p>
+    <w:p>
+      <w:pPr>
+        <w:pStyle w:val="ListBullet"/>
+        <w:numPr>
+          <w:ilvl w:val="0"/>
+          <w:numId w:val="0"/>
+        </w:numPr>
+        <w:ind w:left="3240"/>
+      </w:pPr>
+      <w:r>
+        <w:rPr>
+          <w:noProof/>
+        </w:rPr>
+        <w:drawing>
+          <wp:inline distT="0" distB="0" distL="0" distR="0" wp14:anchorId="6DED9484" wp14:editId="41299517">
+            <wp:extent cx="1227240" cy="1160300"/>
+            <wp:effectExtent l="0" t="0" r="0" b="1905"/>
+            <wp:docPr id="12" name="Picture 12"/>
+            <wp:cNvGraphicFramePr>
+              <a:graphicFrameLocks xmlns:a="http://schemas.openxmlformats.org/drawingml/2006/main" noChangeAspect="1"/>
+            </wp:cNvGraphicFramePr>
+            <a:graphic xmlns:a="http://schemas.openxmlformats.org/drawingml/2006/main">
+              <a:graphicData uri="http://schemas.openxmlformats.org/drawingml/2006/picture">
+                <pic:pic xmlns:pic="http://schemas.openxmlformats.org/drawingml/2006/picture">
+                  <pic:nvPicPr>
+                    <pic:cNvPr id="1" name=""/>
+                    <pic:cNvPicPr/>
+                  </pic:nvPicPr>
+                  <pic:blipFill>
+                    <a:blip r:embed="rId19"/>
+                    <a:stretch>
+                      <a:fillRect/>
+                    </a:stretch>
+                  </pic:blipFill>
+                  <pic:spPr>
+                    <a:xfrm>
+                      <a:off x="0" y="0"/>
+                      <a:ext cx="1234048" cy="1166737"/>
+                    </a:xfrm>
+                    <a:prstGeom prst="rect">
+                      <a:avLst/>
+                    </a:prstGeom>
+                  </pic:spPr>
+                </pic:pic>
+              </a:graphicData>
+            </a:graphic>
+          </wp:inline>
+        </w:drawing>
+      </w:r>
+      <w:r>
+        <w:t xml:space="preserve"> </w:t>
+      </w:r>
+    </w:p>
+    <w:p>
+      <w:pPr>
+        <w:pStyle w:val="ListBullet"/>
+        <w:tabs>
+          <w:tab w:val="clear" w:pos="360"/>
+          <w:tab w:val="num" w:pos="720"/>
+        </w:tabs>
+        <w:ind w:left="720"/>
+      </w:pPr>
+      <w:r>
+        <w:t xml:space="preserve">Width </w:t>
+      </w:r>
+      <w:r>
+        <w:t xml:space="preserve">of </w:t>
+      </w:r>
+      <w:r>
+        <w:t xml:space="preserve">a </w:t>
+      </w:r>
+      <w:r>
+        <w:t xml:space="preserve">Gaussian is controlled by </w:t>
+      </w:r>
+      <w:r>
+        <w:t>δ</w:t>
+      </w:r>
+      <w:r>
+        <w:t xml:space="preserve"> </w:t>
+      </w:r>
+    </w:p>
+    <w:p>
+      <w:pPr>
+        <w:pStyle w:val="ListBullet"/>
+      </w:pPr>
+      <w:r>
+        <w:t xml:space="preserve">Let’s say </w:t>
+      </w:r>
+      <w:r>
+        <w:t>μ</w:t>
+      </w:r>
+      <w:r>
+        <w:t xml:space="preserve"> </w:t>
+      </w:r>
+      <w:r>
+        <w:t xml:space="preserve">= </w:t>
+      </w:r>
+      <w:r>
+        <w:t xml:space="preserve">0 </w:t>
+      </w:r>
+      <w:r>
+        <w:t>+</w:t>
+      </w:r>
+      <w:r>
+        <w:t xml:space="preserve"> </w:t>
+      </w:r>
+      <w:r>
+        <w:t>δ</w:t>
+      </w:r>
+      <w:r>
+        <w:t xml:space="preserve"> = 0.5</w:t>
+      </w:r>
+      <w:r>
+        <w:t xml:space="preserve"> or 2</w:t>
+      </w:r>
+      <w:r>
+        <w:t xml:space="preserve"> (</w:t>
+      </w:r>
+      <w:r>
+        <w:t xml:space="preserve">variance </w:t>
+      </w:r>
+      <w:r>
+        <w:t>δ</w:t>
+      </w:r>
+      <w:r>
+        <w:t xml:space="preserve"> squared would therefore be 0.25</w:t>
+      </w:r>
+      <w:r>
+        <w:t xml:space="preserve"> or Sqrt(2)</w:t>
+      </w:r>
+      <w:r>
+        <w:t>)</w:t>
+      </w:r>
+    </w:p>
+    <w:p>
+      <w:pPr>
+        <w:pStyle w:val="ListBullet"/>
+        <w:numPr>
+          <w:ilvl w:val="0"/>
+          <w:numId w:val="0"/>
+        </w:numPr>
+        <w:ind w:left="1800" w:firstLine="360"/>
+      </w:pPr>
+      <w:r>
+        <w:rPr>
+          <w:noProof/>
+        </w:rPr>
+        <w:drawing>
+          <wp:inline distT="0" distB="0" distL="0" distR="0" wp14:anchorId="776A36D7" wp14:editId="282C5A08">
+            <wp:extent cx="1380857" cy="1318656"/>
+            <wp:effectExtent l="0" t="0" r="0" b="0"/>
+            <wp:docPr id="13" name="Picture 13"/>
+            <wp:cNvGraphicFramePr>
+              <a:graphicFrameLocks xmlns:a="http://schemas.openxmlformats.org/drawingml/2006/main" noChangeAspect="1"/>
+            </wp:cNvGraphicFramePr>
+            <a:graphic xmlns:a="http://schemas.openxmlformats.org/drawingml/2006/main">
+              <a:graphicData uri="http://schemas.openxmlformats.org/drawingml/2006/picture">
+                <pic:pic xmlns:pic="http://schemas.openxmlformats.org/drawingml/2006/picture">
+                  <pic:nvPicPr>
+                    <pic:cNvPr id="1" name=""/>
+                    <pic:cNvPicPr/>
+                  </pic:nvPicPr>
+                  <pic:blipFill>
+                    <a:blip r:embed="rId20"/>
+                    <a:stretch>
+                      <a:fillRect/>
+                    </a:stretch>
+                  </pic:blipFill>
+                  <pic:spPr>
+                    <a:xfrm>
+                      <a:off x="0" y="0"/>
+                      <a:ext cx="1388439" cy="1325896"/>
+                    </a:xfrm>
+                    <a:prstGeom prst="rect">
+                      <a:avLst/>
+                    </a:prstGeom>
+                  </pic:spPr>
+                </pic:pic>
+              </a:graphicData>
+            </a:graphic>
+          </wp:inline>
+        </w:drawing>
+      </w:r>
+      <w:r>
+        <w:rPr>
+          <w:noProof/>
+        </w:rPr>
+        <w:t xml:space="preserve"> </w:t>
+      </w:r>
+      <w:r>
+        <w:rPr>
+          <w:noProof/>
+        </w:rPr>
+        <w:tab/>
+      </w:r>
+      <w:r>
+        <w:rPr>
+          <w:noProof/>
+        </w:rPr>
+        <w:drawing>
+          <wp:inline distT="0" distB="0" distL="0" distR="0" wp14:anchorId="5D926499" wp14:editId="6EE66A58">
+            <wp:extent cx="1402036" cy="1303069"/>
+            <wp:effectExtent l="0" t="0" r="8255" b="0"/>
+            <wp:docPr id="14" name="Picture 14"/>
+            <wp:cNvGraphicFramePr>
+              <a:graphicFrameLocks xmlns:a="http://schemas.openxmlformats.org/drawingml/2006/main" noChangeAspect="1"/>
+            </wp:cNvGraphicFramePr>
+            <a:graphic xmlns:a="http://schemas.openxmlformats.org/drawingml/2006/main">
+              <a:graphicData uri="http://schemas.openxmlformats.org/drawingml/2006/picture">
+                <pic:pic xmlns:pic="http://schemas.openxmlformats.org/drawingml/2006/picture">
+                  <pic:nvPicPr>
+                    <pic:cNvPr id="1" name=""/>
+                    <pic:cNvPicPr/>
+                  </pic:nvPicPr>
+                  <pic:blipFill>
+                    <a:blip r:embed="rId21"/>
+                    <a:stretch>
+                      <a:fillRect/>
+                    </a:stretch>
+                  </pic:blipFill>
+                  <pic:spPr>
+                    <a:xfrm>
+                      <a:off x="0" y="0"/>
+                      <a:ext cx="1410515" cy="1310949"/>
+                    </a:xfrm>
+                    <a:prstGeom prst="rect">
+                      <a:avLst/>
+                    </a:prstGeom>
+                  </pic:spPr>
+                </pic:pic>
+              </a:graphicData>
+            </a:graphic>
+          </wp:inline>
+        </w:drawing>
+      </w:r>
+    </w:p>
+    <w:p>
+      <w:pPr>
+        <w:pStyle w:val="ListBullet"/>
+      </w:pPr>
+      <w:r>
+        <w:t xml:space="preserve">B/c </w:t>
+      </w:r>
+      <w:r>
+        <w:t xml:space="preserve">this is a probability distribution, the </w:t>
+      </w:r>
+      <w:r>
+        <w:t>AUC for each curve</w:t>
+      </w:r>
+      <w:r>
+        <w:t xml:space="preserve"> must integrate to </w:t>
+      </w:r>
+      <w:r>
+        <w:t xml:space="preserve">1 </w:t>
+      </w:r>
+    </w:p>
+    <w:p>
+      <w:pPr>
+        <w:pStyle w:val="ListBullet"/>
+      </w:pPr>
+      <w:r>
+        <w:t xml:space="preserve">So thinner but </w:t>
+      </w:r>
+      <w:r>
+        <w:t xml:space="preserve">much taller density </w:t>
+      </w:r>
+      <w:r>
+        <w:t>= same area as 1</w:t>
+      </w:r>
+      <w:r>
+        <w:rPr>
+          <w:vertAlign w:val="superscript"/>
+        </w:rPr>
+        <w:t>st</w:t>
+      </w:r>
+      <w:r>
+        <w:t xml:space="preserve"> plot</w:t>
+      </w:r>
+    </w:p>
+    <w:p>
+      <w:pPr>
+        <w:pStyle w:val="ListBullet"/>
+      </w:pPr>
+      <w:r>
+        <w:t>Gaussian distribution centered at</w:t>
+      </w:r>
+      <w:r>
+        <w:t xml:space="preserve"> μ =</w:t>
+      </w:r>
+      <w:r>
+        <w:t xml:space="preserve"> 3 shifts over the entire distribution. </w:t>
+      </w:r>
+    </w:p>
+    <w:p>
+      <w:pPr>
+        <w:pStyle w:val="ListBullet"/>
+        <w:numPr>
+          <w:ilvl w:val="0"/>
+          <w:numId w:val="0"/>
+        </w:numPr>
+        <w:ind w:left="2160" w:firstLine="720"/>
+      </w:pPr>
+      <w:r>
+        <w:rPr>
+          <w:noProof/>
+        </w:rPr>
+        <w:drawing>
+          <wp:inline distT="0" distB="0" distL="0" distR="0" wp14:anchorId="178530DB" wp14:editId="5CFCD5F9">
+            <wp:extent cx="1515260" cy="1426648"/>
+            <wp:effectExtent l="0" t="0" r="8890" b="2540"/>
+            <wp:docPr id="15" name="Picture 15"/>
+            <wp:cNvGraphicFramePr>
+              <a:graphicFrameLocks xmlns:a="http://schemas.openxmlformats.org/drawingml/2006/main" noChangeAspect="1"/>
+            </wp:cNvGraphicFramePr>
+            <a:graphic xmlns:a="http://schemas.openxmlformats.org/drawingml/2006/main">
+              <a:graphicData uri="http://schemas.openxmlformats.org/drawingml/2006/picture">
+                <pic:pic xmlns:pic="http://schemas.openxmlformats.org/drawingml/2006/picture">
+                  <pic:nvPicPr>
+                    <pic:cNvPr id="1" name=""/>
+                    <pic:cNvPicPr/>
+                  </pic:nvPicPr>
+                  <pic:blipFill>
+                    <a:blip r:embed="rId22"/>
+                    <a:stretch>
+                      <a:fillRect/>
+                    </a:stretch>
+                  </pic:blipFill>
+                  <pic:spPr>
+                    <a:xfrm>
+                      <a:off x="0" y="0"/>
+                      <a:ext cx="1516835" cy="1428130"/>
+                    </a:xfrm>
+                    <a:prstGeom prst="rect">
+                      <a:avLst/>
+                    </a:prstGeom>
+                  </pic:spPr>
+                </pic:pic>
+              </a:graphicData>
+            </a:graphic>
+          </wp:inline>
+        </w:drawing>
+      </w:r>
+    </w:p>
+    <w:p>
+      <w:pPr>
+        <w:pStyle w:val="ListBullet"/>
+        <w:numPr>
+          <w:ilvl w:val="0"/>
+          <w:numId w:val="0"/>
+        </w:numPr>
+        <w:ind w:left="360"/>
+      </w:pPr>
+    </w:p>
+    <w:p>
+      <w:pPr>
+        <w:pStyle w:val="ListBullet"/>
+      </w:pPr>
+      <w:r>
+        <w:rPr>
+          <w:b/>
+        </w:rPr>
+        <w:t>Parameter estimation problem</w:t>
+      </w:r>
+      <w:r>
+        <w:t xml:space="preserve">. </w:t>
+      </w:r>
+    </w:p>
+    <w:p>
+      <w:pPr>
+        <w:pStyle w:val="ListBullet"/>
+        <w:tabs>
+          <w:tab w:val="clear" w:pos="360"/>
+          <w:tab w:val="num" w:pos="720"/>
+        </w:tabs>
+        <w:ind w:left="720"/>
+      </w:pPr>
+      <w:r>
+        <w:t xml:space="preserve">Ex: We </w:t>
+      </w:r>
+      <w:r>
+        <w:t xml:space="preserve">have a dataset of m examples </w:t>
+      </w:r>
+      <w:r>
+        <w:t>+</w:t>
+      </w:r>
+      <w:r>
+        <w:t xml:space="preserve"> each example is</w:t>
+      </w:r>
+      <w:r>
+        <w:t xml:space="preserve"> a real</w:t>
+      </w:r>
+      <w:r>
+        <w:t xml:space="preserve"> number.</w:t>
+      </w:r>
+    </w:p>
+    <w:p>
+      <w:pPr>
+        <w:pStyle w:val="ListBullet"/>
+        <w:numPr>
+          <w:ilvl w:val="0"/>
+          <w:numId w:val="0"/>
+        </w:numPr>
+        <w:ind w:left="2160" w:firstLine="720"/>
+      </w:pPr>
+      <w:r>
+        <w:rPr>
+          <w:noProof/>
+        </w:rPr>
+        <w:drawing>
+          <wp:inline distT="0" distB="0" distL="0" distR="0" wp14:anchorId="1029247C" wp14:editId="06FB1EC1">
+            <wp:extent cx="1931117" cy="1188380"/>
+            <wp:effectExtent l="0" t="0" r="0" b="0"/>
+            <wp:docPr id="16" name="Picture 16"/>
+            <wp:cNvGraphicFramePr>
+              <a:graphicFrameLocks xmlns:a="http://schemas.openxmlformats.org/drawingml/2006/main" noChangeAspect="1"/>
+            </wp:cNvGraphicFramePr>
+            <a:graphic xmlns:a="http://schemas.openxmlformats.org/drawingml/2006/main">
+              <a:graphicData uri="http://schemas.openxmlformats.org/drawingml/2006/picture">
+                <pic:pic xmlns:pic="http://schemas.openxmlformats.org/drawingml/2006/picture">
+                  <pic:nvPicPr>
+                    <pic:cNvPr id="1" name=""/>
+                    <pic:cNvPicPr/>
+                  </pic:nvPicPr>
+                  <pic:blipFill>
+                    <a:blip r:embed="rId23"/>
+                    <a:stretch>
+                      <a:fillRect/>
+                    </a:stretch>
+                  </pic:blipFill>
+                  <pic:spPr>
+                    <a:xfrm>
+                      <a:off x="0" y="0"/>
+                      <a:ext cx="1952881" cy="1201773"/>
+                    </a:xfrm>
+                    <a:prstGeom prst="rect">
+                      <a:avLst/>
+                    </a:prstGeom>
+                  </pic:spPr>
+                </pic:pic>
+              </a:graphicData>
+            </a:graphic>
+          </wp:inline>
+        </w:drawing>
+      </w:r>
+    </w:p>
+    <w:p>
+      <w:pPr>
+        <w:pStyle w:val="ListBullet"/>
+        <w:tabs>
+          <w:tab w:val="clear" w:pos="360"/>
+          <w:tab w:val="num" w:pos="720"/>
+        </w:tabs>
+        <w:ind w:left="720"/>
+      </w:pPr>
+      <w:r>
+        <w:t xml:space="preserve">Let's </w:t>
+      </w:r>
+      <w:r>
+        <w:t xml:space="preserve">say I suspect that these examples </w:t>
+      </w:r>
+      <w:r>
+        <w:t xml:space="preserve">X(i) </w:t>
+      </w:r>
+      <w:r>
+        <w:t>came from a Gaussian distribution</w:t>
+      </w:r>
+      <w:r>
+        <w:t>: X(i) ~ N(</w:t>
+      </w:r>
+      <w:r>
+        <w:t>μ, δ^2</w:t>
+      </w:r>
+      <w:r>
+        <w:t>)</w:t>
+      </w:r>
+      <w:r>
+        <w:t>, b</w:t>
+      </w:r>
+      <w:r>
+        <w:t xml:space="preserve">ut I don't know what the parameters are. </w:t>
+      </w:r>
+    </w:p>
+    <w:p>
+      <w:pPr>
+        <w:pStyle w:val="ListBullet"/>
+        <w:tabs>
+          <w:tab w:val="clear" w:pos="360"/>
+          <w:tab w:val="num" w:pos="720"/>
+        </w:tabs>
+        <w:ind w:left="720"/>
+      </w:pPr>
+      <w:r>
+        <w:t xml:space="preserve">Given </w:t>
+      </w:r>
+      <w:r>
+        <w:t xml:space="preserve">my data set, I want to estimate the values of </w:t>
+      </w:r>
+      <w:r>
+        <w:t>μ</w:t>
+      </w:r>
+      <w:r>
+        <w:t xml:space="preserve"> </w:t>
+      </w:r>
+      <w:r>
+        <w:t>+</w:t>
+      </w:r>
+      <w:r>
+        <w:t xml:space="preserve"> </w:t>
+      </w:r>
+      <w:r>
+        <w:t>δ</w:t>
+      </w:r>
+      <w:r>
+        <w:t xml:space="preserve"> squared. </w:t>
+      </w:r>
+    </w:p>
+    <w:p>
+      <w:pPr>
+        <w:pStyle w:val="ListBullet"/>
+        <w:numPr>
+          <w:ilvl w:val="0"/>
+          <w:numId w:val="0"/>
+        </w:numPr>
+        <w:ind w:left="1800" w:firstLine="360"/>
+      </w:pPr>
+      <w:r>
+        <w:rPr>
+          <w:noProof/>
+        </w:rPr>
+        <w:lastRenderedPageBreak/>
+        <w:drawing>
+          <wp:inline distT="0" distB="0" distL="0" distR="0" wp14:anchorId="1AFE3E1A" wp14:editId="1184AEDF">
+            <wp:extent cx="2581741" cy="1645227"/>
+            <wp:effectExtent l="0" t="0" r="0" b="0"/>
+            <wp:docPr id="18" name="Picture 18"/>
+            <wp:cNvGraphicFramePr>
+              <a:graphicFrameLocks xmlns:a="http://schemas.openxmlformats.org/drawingml/2006/main" noChangeAspect="1"/>
+            </wp:cNvGraphicFramePr>
+            <a:graphic xmlns:a="http://schemas.openxmlformats.org/drawingml/2006/main">
+              <a:graphicData uri="http://schemas.openxmlformats.org/drawingml/2006/picture">
+                <pic:pic xmlns:pic="http://schemas.openxmlformats.org/drawingml/2006/picture">
+                  <pic:nvPicPr>
+                    <pic:cNvPr id="1" name=""/>
+                    <pic:cNvPicPr/>
+                  </pic:nvPicPr>
+                  <pic:blipFill>
+                    <a:blip r:embed="rId24"/>
+                    <a:stretch>
+                      <a:fillRect/>
+                    </a:stretch>
+                  </pic:blipFill>
+                  <pic:spPr>
+                    <a:xfrm>
+                      <a:off x="0" y="0"/>
+                      <a:ext cx="2592001" cy="1651765"/>
+                    </a:xfrm>
+                    <a:prstGeom prst="rect">
+                      <a:avLst/>
+                    </a:prstGeom>
+                  </pic:spPr>
+                </pic:pic>
+              </a:graphicData>
+            </a:graphic>
+          </wp:inline>
+        </w:drawing>
+      </w:r>
+    </w:p>
+    <w:p>
+      <w:pPr>
+        <w:pStyle w:val="ListBullet"/>
+        <w:tabs>
+          <w:tab w:val="clear" w:pos="360"/>
+          <w:tab w:val="num" w:pos="720"/>
+        </w:tabs>
+        <w:ind w:left="720"/>
+      </w:pPr>
+      <w:r>
+        <w:t xml:space="preserve">Maybe the above </w:t>
+      </w:r>
+      <w:r>
+        <w:t>might be roughly the Gaussian distribution it came from</w:t>
+      </w:r>
+    </w:p>
+    <w:p>
+      <w:pPr>
+        <w:pStyle w:val="ListBullet"/>
+        <w:tabs>
+          <w:tab w:val="clear" w:pos="360"/>
+          <w:tab w:val="num" w:pos="720"/>
+        </w:tabs>
+        <w:ind w:left="720"/>
+      </w:pPr>
+      <w:r>
+        <w:t>Seems like a reasonable fit to the data</w:t>
+      </w:r>
+      <w:r>
+        <w:t xml:space="preserve"> b/c it</w:t>
+      </w:r>
+      <w:r>
+        <w:t xml:space="preserve"> looks like data has a very high probability of being in the central region, </w:t>
+      </w:r>
+      <w:r>
+        <w:t>+</w:t>
+      </w:r>
+      <w:r>
+        <w:t xml:space="preserve"> a low</w:t>
+      </w:r>
+      <w:r>
+        <w:t>er</w:t>
+      </w:r>
+      <w:r>
+        <w:t xml:space="preserve"> probability of being further ou</w:t>
+      </w:r>
+      <w:r>
+        <w:t>t</w:t>
+      </w:r>
+    </w:p>
+    <w:p>
+      <w:pPr>
+        <w:pStyle w:val="ListBullet"/>
+      </w:pPr>
+      <w:r>
+        <w:rPr>
+          <w:u w:val="single"/>
+        </w:rPr>
+        <w:t xml:space="preserve">Standard </w:t>
+      </w:r>
+      <w:r>
+        <w:rPr>
+          <w:u w:val="single"/>
+        </w:rPr>
+        <w:t xml:space="preserve">formulas for estimating the parameters </w:t>
+      </w:r>
+      <w:r>
+        <w:rPr>
+          <w:u w:val="single"/>
+        </w:rPr>
+        <w:t xml:space="preserve">μ </w:t>
+      </w:r>
+      <w:r>
+        <w:rPr>
+          <w:u w:val="single"/>
+        </w:rPr>
+        <w:t>+</w:t>
+      </w:r>
+      <w:r>
+        <w:rPr>
+          <w:u w:val="single"/>
+        </w:rPr>
+        <w:t xml:space="preserve"> </w:t>
+      </w:r>
+      <w:r>
+        <w:rPr>
+          <w:u w:val="single"/>
+        </w:rPr>
+        <w:t>δ</w:t>
+      </w:r>
+      <w:r>
+        <w:rPr>
+          <w:u w:val="single"/>
+        </w:rPr>
+        <w:t xml:space="preserve"> squared:</w:t>
+      </w:r>
+    </w:p>
+    <w:p>
+      <w:pPr>
+        <w:pStyle w:val="ListBullet"/>
+        <w:tabs>
+          <w:tab w:val="clear" w:pos="360"/>
+          <w:tab w:val="num" w:pos="720"/>
+        </w:tabs>
+        <w:ind w:left="720"/>
+      </w:pPr>
+      <w:r>
+        <w:t>μ</w:t>
+      </w:r>
+      <w:r>
+        <w:t xml:space="preserve"> </w:t>
+      </w:r>
+      <w:r>
+        <w:t xml:space="preserve">= </w:t>
+      </w:r>
+      <w:r>
+        <w:t>the average of my example</w:t>
+      </w:r>
+      <w:r>
+        <w:t>s</w:t>
+      </w:r>
+      <w:r>
+        <w:t xml:space="preserve">. </w:t>
+      </w:r>
+    </w:p>
+    <w:p>
+      <w:pPr>
+        <w:pStyle w:val="ListBullet"/>
+        <w:numPr>
+          <w:ilvl w:val="0"/>
+          <w:numId w:val="0"/>
+        </w:numPr>
+        <w:ind w:left="2520" w:firstLine="360"/>
+      </w:pPr>
+      <w:r>
+        <w:rPr>
+          <w:noProof/>
+        </w:rPr>
+        <w:drawing>
+          <wp:inline distT="0" distB="0" distL="0" distR="0" wp14:anchorId="1A243802" wp14:editId="0DE82F4F">
+            <wp:extent cx="1819275" cy="800100"/>
+            <wp:effectExtent l="0" t="0" r="9525" b="0"/>
+            <wp:docPr id="19" name="Picture 19"/>
+            <wp:cNvGraphicFramePr>
+              <a:graphicFrameLocks xmlns:a="http://schemas.openxmlformats.org/drawingml/2006/main" noChangeAspect="1"/>
+            </wp:cNvGraphicFramePr>
+            <a:graphic xmlns:a="http://schemas.openxmlformats.org/drawingml/2006/main">
+              <a:graphicData uri="http://schemas.openxmlformats.org/drawingml/2006/picture">
+                <pic:pic xmlns:pic="http://schemas.openxmlformats.org/drawingml/2006/picture">
+                  <pic:nvPicPr>
+                    <pic:cNvPr id="1" name=""/>
+                    <pic:cNvPicPr/>
+                  </pic:nvPicPr>
+                  <pic:blipFill>
+                    <a:blip r:embed="rId25"/>
+                    <a:stretch>
+                      <a:fillRect/>
+                    </a:stretch>
+                  </pic:blipFill>
+                  <pic:spPr>
+                    <a:xfrm>
+                      <a:off x="0" y="0"/>
+                      <a:ext cx="1819275" cy="800100"/>
+                    </a:xfrm>
+                    <a:prstGeom prst="rect">
+                      <a:avLst/>
+                    </a:prstGeom>
+                  </pic:spPr>
+                </pic:pic>
+              </a:graphicData>
+            </a:graphic>
+          </wp:inline>
+        </w:drawing>
+      </w:r>
+    </w:p>
+    <w:p>
+      <w:pPr>
+        <w:pStyle w:val="ListBullet"/>
+        <w:tabs>
+          <w:tab w:val="clear" w:pos="360"/>
+          <w:tab w:val="num" w:pos="720"/>
+        </w:tabs>
+        <w:ind w:left="720"/>
+      </w:pPr>
+      <w:r>
+        <w:t>Then use that μ to calculate</w:t>
+      </w:r>
+      <w:r>
+        <w:t xml:space="preserve"> </w:t>
+      </w:r>
+      <w:r>
+        <w:t>δ squared</w:t>
+      </w:r>
+    </w:p>
+    <w:p>
+      <w:pPr>
+        <w:pStyle w:val="ListBullet"/>
+        <w:numPr>
+          <w:ilvl w:val="0"/>
+          <w:numId w:val="0"/>
+        </w:numPr>
+        <w:ind w:left="1440" w:firstLine="720"/>
+      </w:pPr>
+      <w:r>
+        <w:rPr>
+          <w:noProof/>
+        </w:rPr>
+        <w:drawing>
+          <wp:inline distT="0" distB="0" distL="0" distR="0" wp14:anchorId="695BE077" wp14:editId="74F5C58B">
+            <wp:extent cx="3238500" cy="752475"/>
+            <wp:effectExtent l="0" t="0" r="0" b="9525"/>
+            <wp:docPr id="20" name="Picture 20"/>
+            <wp:cNvGraphicFramePr>
+              <a:graphicFrameLocks xmlns:a="http://schemas.openxmlformats.org/drawingml/2006/main" noChangeAspect="1"/>
+            </wp:cNvGraphicFramePr>
+            <a:graphic xmlns:a="http://schemas.openxmlformats.org/drawingml/2006/main">
+              <a:graphicData uri="http://schemas.openxmlformats.org/drawingml/2006/picture">
+                <pic:pic xmlns:pic="http://schemas.openxmlformats.org/drawingml/2006/picture">
+                  <pic:nvPicPr>
+                    <pic:cNvPr id="1" name=""/>
+                    <pic:cNvPicPr/>
+                  </pic:nvPicPr>
+                  <pic:blipFill>
+                    <a:blip r:embed="rId26"/>
+                    <a:stretch>
+                      <a:fillRect/>
+                    </a:stretch>
+                  </pic:blipFill>
+                  <pic:spPr>
+                    <a:xfrm>
+                      <a:off x="0" y="0"/>
+                      <a:ext cx="3238500" cy="752475"/>
+                    </a:xfrm>
+                    <a:prstGeom prst="rect">
+                      <a:avLst/>
+                    </a:prstGeom>
+                  </pic:spPr>
+                </pic:pic>
+              </a:graphicData>
+            </a:graphic>
+          </wp:inline>
+        </w:drawing>
+      </w:r>
+    </w:p>
+    <w:p>
+      <w:pPr>
+        <w:pStyle w:val="ListBullet"/>
+      </w:pPr>
+      <w:r>
+        <w:t xml:space="preserve">If </w:t>
+      </w:r>
+      <w:r>
+        <w:t xml:space="preserve">you've heard of </w:t>
+      </w:r>
+      <w:r>
+        <w:rPr>
+          <w:b/>
+        </w:rPr>
+        <w:t>maximum likelihood estimation</w:t>
+      </w:r>
+      <w:r>
+        <w:t xml:space="preserve">, </w:t>
+      </w:r>
+      <w:r>
+        <w:t xml:space="preserve">these parameter estimates </w:t>
+      </w:r>
+      <w:r>
+        <w:t xml:space="preserve">are actually the maximum likelihood estimates of the </w:t>
+      </w:r>
+      <w:r>
+        <w:rPr>
+          <w:b/>
+        </w:rPr>
+        <w:t>primes</w:t>
+      </w:r>
+      <w:r>
+        <w:t xml:space="preserve"> of </w:t>
+      </w:r>
+      <w:r>
+        <w:t>μ</w:t>
+      </w:r>
+      <w:r>
+        <w:t xml:space="preserve"> </w:t>
+      </w:r>
+      <w:r>
+        <w:t>+</w:t>
+      </w:r>
+      <w:r>
+        <w:t xml:space="preserve"> </w:t>
+      </w:r>
+      <w:r>
+        <w:t>δ</w:t>
+      </w:r>
+      <w:r>
+        <w:t xml:space="preserve"> squared </w:t>
+      </w:r>
+    </w:p>
+    <w:p>
+      <w:pPr>
+        <w:pStyle w:val="ListBullet"/>
+      </w:pPr>
+      <w:r>
+        <w:t xml:space="preserve">In </w:t>
+      </w:r>
+      <w:r>
+        <w:t xml:space="preserve">ML </w:t>
+      </w:r>
+      <w:r>
+        <w:t xml:space="preserve">people tend to </w:t>
+      </w:r>
+      <w:r>
+        <w:t>use 1/m</w:t>
+      </w:r>
+      <w:r>
+        <w:t xml:space="preserve"> </w:t>
+      </w:r>
+      <w:r>
+        <w:t xml:space="preserve">instead of 1/m-1, </w:t>
+      </w:r>
+      <w:r>
+        <w:t>but in practice it makes esse</w:t>
+      </w:r>
+      <w:r>
+        <w:t>ntially no difference assuming m</w:t>
+      </w:r>
+      <w:r>
+        <w:t xml:space="preserve"> is </w:t>
+      </w:r>
+      <w:r>
+        <w:t xml:space="preserve">a </w:t>
+      </w:r>
+      <w:r>
+        <w:t>reasonably large</w:t>
+      </w:r>
+      <w:r>
+        <w:t xml:space="preserve"> t</w:t>
+      </w:r>
+      <w:r>
+        <w:t>raining set size.</w:t>
+      </w:r>
+    </w:p>
+    <w:p>
+      <w:pPr>
+        <w:pStyle w:val="ListBullet"/>
+      </w:pPr>
+      <w:r>
+        <w:rPr>
+          <w:noProof/>
+        </w:rPr>
+        <w:drawing>
+          <wp:inline distT="0" distB="0" distL="0" distR="0" wp14:anchorId="1784D019" wp14:editId="20283BBF">
+            <wp:extent cx="2647507" cy="254635"/>
+            <wp:effectExtent l="0" t="0" r="635" b="0"/>
+            <wp:docPr id="17" name="Picture 17"/>
+            <wp:cNvGraphicFramePr>
+              <a:graphicFrameLocks xmlns:a="http://schemas.openxmlformats.org/drawingml/2006/main" noChangeAspect="1"/>
+            </wp:cNvGraphicFramePr>
+            <a:graphic xmlns:a="http://schemas.openxmlformats.org/drawingml/2006/main">
+              <a:graphicData uri="http://schemas.openxmlformats.org/drawingml/2006/picture">
+                <pic:pic xmlns:pic="http://schemas.openxmlformats.org/drawingml/2006/picture">
+                  <pic:nvPicPr>
+                    <pic:cNvPr id="1" name=""/>
+                    <pic:cNvPicPr/>
+                  </pic:nvPicPr>
+                  <pic:blipFill rotWithShape="1">
+                    <a:blip r:embed="rId27"/>
+                    <a:srcRect r="36549" b="79704"/>
+                    <a:stretch/>
+                  </pic:blipFill>
+                  <pic:spPr bwMode="auto">
+                    <a:xfrm>
+                      <a:off x="0" y="0"/>
+                      <a:ext cx="2653184" cy="255181"/>
+                    </a:xfrm>
+                    <a:prstGeom prst="rect">
+                      <a:avLst/>
+                    </a:prstGeom>
+                    <a:ln>
+                      <a:noFill/>
+                    </a:ln>
+                    <a:extLst>
+                      <a:ext uri="{53640926-AAD7-44D8-BBD7-CCE9431645EC}">
+                        <a14:shadowObscured xmlns:a14="http://schemas.microsoft.com/office/drawing/2010/main"/>
+                      </a:ext>
+                    </a:extLst>
+                  </pic:spPr>
+                </pic:pic>
+              </a:graphicData>
+            </a:graphic>
+          </wp:inline>
+        </w:drawing>
+      </w:r>
+      <w:r>
+        <w:rPr>
+          <w:noProof/>
+        </w:rPr>
+        <w:t xml:space="preserve"> </w:t>
+      </w:r>
+      <w:r>
+        <w:rPr>
+          <w:noProof/>
+        </w:rPr>
+        <w:drawing>
+          <wp:inline distT="0" distB="0" distL="0" distR="0" wp14:anchorId="23AAFB9C" wp14:editId="235D0F09">
+            <wp:extent cx="2135498" cy="424801"/>
+            <wp:effectExtent l="0" t="0" r="0" b="0"/>
+            <wp:docPr id="21" name="Picture 21"/>
+            <wp:cNvGraphicFramePr>
+              <a:graphicFrameLocks xmlns:a="http://schemas.openxmlformats.org/drawingml/2006/main" noChangeAspect="1"/>
+            </wp:cNvGraphicFramePr>
+            <a:graphic xmlns:a="http://schemas.openxmlformats.org/drawingml/2006/main">
+              <a:graphicData uri="http://schemas.openxmlformats.org/drawingml/2006/picture">
+                <pic:pic xmlns:pic="http://schemas.openxmlformats.org/drawingml/2006/picture">
+                  <pic:nvPicPr>
+                    <pic:cNvPr id="1" name=""/>
+                    <pic:cNvPicPr/>
+                  </pic:nvPicPr>
+                  <pic:blipFill rotWithShape="1">
+                    <a:blip r:embed="rId27"/>
+                    <a:srcRect t="33006" r="48890" b="33181"/>
+                    <a:stretch/>
+                  </pic:blipFill>
+                  <pic:spPr bwMode="auto">
+                    <a:xfrm>
+                      <a:off x="0" y="0"/>
+                      <a:ext cx="2137144" cy="425128"/>
+                    </a:xfrm>
+                    <a:prstGeom prst="rect">
+                      <a:avLst/>
+                    </a:prstGeom>
+                    <a:ln>
+                      <a:noFill/>
+                    </a:ln>
+                    <a:extLst>
+                      <a:ext uri="{53640926-AAD7-44D8-BBD7-CCE9431645EC}">
+                        <a14:shadowObscured xmlns:a14="http://schemas.microsoft.com/office/drawing/2010/main"/>
+                      </a:ext>
+                    </a:extLst>
+                  </pic:spPr>
+                </pic:pic>
+              </a:graphicData>
+            </a:graphic>
+          </wp:inline>
+        </w:drawing>
+      </w:r>
+      <w:r>
+        <w:rPr>
+          <w:noProof/>
+        </w:rPr>
+        <w:t xml:space="preserve"> </w:t>
+      </w:r>
+      <w:r>
+        <w:rPr>
+          <w:noProof/>
+        </w:rPr>
+        <w:drawing>
+          <wp:inline distT="0" distB="0" distL="0" distR="0" wp14:anchorId="1643CAB9" wp14:editId="4FFBA90A">
+            <wp:extent cx="4181475" cy="215309"/>
+            <wp:effectExtent l="0" t="0" r="0" b="0"/>
+            <wp:docPr id="22" name="Picture 22"/>
+            <wp:cNvGraphicFramePr>
+              <a:graphicFrameLocks xmlns:a="http://schemas.openxmlformats.org/drawingml/2006/main" noChangeAspect="1"/>
+            </wp:cNvGraphicFramePr>
+            <a:graphic xmlns:a="http://schemas.openxmlformats.org/drawingml/2006/main">
+              <a:graphicData uri="http://schemas.openxmlformats.org/drawingml/2006/picture">
+                <pic:pic xmlns:pic="http://schemas.openxmlformats.org/drawingml/2006/picture">
+                  <pic:nvPicPr>
+                    <pic:cNvPr id="1" name=""/>
+                    <pic:cNvPicPr/>
+                  </pic:nvPicPr>
+                  <pic:blipFill rotWithShape="1">
+                    <a:blip r:embed="rId27"/>
+                    <a:srcRect t="82875"/>
+                    <a:stretch/>
+                  </pic:blipFill>
+                  <pic:spPr bwMode="auto">
+                    <a:xfrm>
+                      <a:off x="0" y="0"/>
+                      <a:ext cx="4181475" cy="215309"/>
+                    </a:xfrm>
+                    <a:prstGeom prst="rect">
+                      <a:avLst/>
+                    </a:prstGeom>
+                    <a:ln>
+                      <a:noFill/>
+                    </a:ln>
+                    <a:extLst>
+                      <a:ext uri="{53640926-AAD7-44D8-BBD7-CCE9431645EC}">
+                        <a14:shadowObscured xmlns:a14="http://schemas.microsoft.com/office/drawing/2010/main"/>
+                      </a:ext>
+                    </a:extLst>
+                  </pic:spPr>
+                </pic:pic>
+              </a:graphicData>
+            </a:graphic>
+          </wp:inline>
+        </w:drawing>
+      </w:r>
+    </w:p>
+    <w:p>
+      <w:pPr>
+        <w:pStyle w:val="ListBullet"/>
+        <w:numPr>
+          <w:ilvl w:val="0"/>
+          <w:numId w:val="0"/>
+        </w:numPr>
+        <w:ind w:left="2160"/>
+        <w:rPr>
+          <w:b/>
+        </w:rPr>
+      </w:pPr>
+      <w:r>
+        <w:rPr>
+          <w:b/>
+          <w:noProof/>
+        </w:rPr>
+        <w:drawing>
+          <wp:inline distT="0" distB="0" distL="0" distR="0" wp14:anchorId="32231C5F" wp14:editId="0FBE7260">
+            <wp:extent cx="2443719" cy="1795386"/>
+            <wp:effectExtent l="0" t="0" r="0" b="0"/>
+            <wp:docPr id="23" name="Picture 23"/>
+            <wp:cNvGraphicFramePr>
+              <a:graphicFrameLocks xmlns:a="http://schemas.openxmlformats.org/drawingml/2006/main" noChangeAspect="1"/>
+            </wp:cNvGraphicFramePr>
+            <a:graphic xmlns:a="http://schemas.openxmlformats.org/drawingml/2006/main">
+              <a:graphicData uri="http://schemas.openxmlformats.org/drawingml/2006/picture">
+                <pic:pic xmlns:pic="http://schemas.openxmlformats.org/drawingml/2006/picture">
+                  <pic:nvPicPr>
+                    <pic:cNvPr id="1" name=""/>
+                    <pic:cNvPicPr/>
+                  </pic:nvPicPr>
+                  <pic:blipFill>
+                    <a:blip r:embed="rId28"/>
+                    <a:stretch>
+                      <a:fillRect/>
+                    </a:stretch>
+                  </pic:blipFill>
+                  <pic:spPr>
+                    <a:xfrm>
+                      <a:off x="0" y="0"/>
+                      <a:ext cx="2462065" cy="1808865"/>
+                    </a:xfrm>
+                    <a:prstGeom prst="rect">
+                      <a:avLst/>
+                    </a:prstGeom>
+                  </pic:spPr>
+                </pic:pic>
+              </a:graphicData>
+            </a:graphic>
+          </wp:inline>
+        </w:drawing>
+      </w:r>
+    </w:p>
+    <w:p>
+      <w:pPr>
+        <w:pStyle w:val="ListBullet"/>
+        <w:numPr>
+          <w:ilvl w:val="0"/>
+          <w:numId w:val="0"/>
+        </w:numPr>
+        <w:ind w:left="2520"/>
+        <w:rPr>
+          <w:b/>
+        </w:rPr>
+      </w:pPr>
+      <w:bookmarkStart w:id="0" w:name="_GoBack"/>
+      <w:bookmarkEnd w:id="0"/>
+      <w:r>
+        <w:rPr>
+          <w:noProof/>
+        </w:rPr>
+        <w:drawing>
+          <wp:inline distT="0" distB="0" distL="0" distR="0" wp14:anchorId="060CF77B" wp14:editId="31A94C0A">
+            <wp:extent cx="2209800" cy="476250"/>
+            <wp:effectExtent l="0" t="0" r="0" b="0"/>
+            <wp:docPr id="24" name="Picture 24"/>
+            <wp:cNvGraphicFramePr>
+              <a:graphicFrameLocks xmlns:a="http://schemas.openxmlformats.org/drawingml/2006/main" noChangeAspect="1"/>
+            </wp:cNvGraphicFramePr>
+            <a:graphic xmlns:a="http://schemas.openxmlformats.org/drawingml/2006/main">
+              <a:graphicData uri="http://schemas.openxmlformats.org/drawingml/2006/picture">
+                <pic:pic xmlns:pic="http://schemas.openxmlformats.org/drawingml/2006/picture">
+                  <pic:nvPicPr>
+                    <pic:cNvPr id="1" name=""/>
+                    <pic:cNvPicPr/>
+                  </pic:nvPicPr>
+                  <pic:blipFill>
+                    <a:blip r:embed="rId29"/>
+                    <a:stretch>
+                      <a:fillRect/>
+                    </a:stretch>
+                  </pic:blipFill>
+                  <pic:spPr>
+                    <a:xfrm>
+                      <a:off x="0" y="0"/>
+                      <a:ext cx="2209800" cy="476250"/>
+                    </a:xfrm>
+                    <a:prstGeom prst="rect">
+                      <a:avLst/>
+                    </a:prstGeom>
+                  </pic:spPr>
+                </pic:pic>
+              </a:graphicData>
+            </a:graphic>
+          </wp:inline>
+        </w:drawing>
+      </w:r>
+    </w:p>
+    <w:p>
+      <w:pPr>
+        <w:pStyle w:val="ListBullet"/>
+        <w:numPr>
+          <w:ilvl w:val="0"/>
+          <w:numId w:val="0"/>
+        </w:numPr>
+        <w:jc w:val="center"/>
+      </w:pPr>
       <w:r>
         <w:rPr>
           <w:b/>
           <w:u w:val="single"/>
         </w:rPr>
-        <w:t xml:space="preserve">I. </w:t>
-      </w:r>
-      <w:r>
-        <w:rPr>
-          <w:b/>
-          <w:u w:val="single"/>
-        </w:rPr>
-        <w:t>ALGORITHM</w:t>
+        <w:lastRenderedPageBreak/>
+        <w:t>III. ALGORITHM</w:t>
       </w:r>
     </w:p>
     <w:p>
@@ -1026,7 +3823,7 @@
 </file>
 
 <file path=customXml/itemProps1.xml><?xml version="1.0" encoding="utf-8"?>
-<ds:datastoreItem xmlns:ds="http://schemas.openxmlformats.org/officeDocument/2006/customXml" ds:itemID="{653066EA-C440-4C56-A18F-11F92E58E9F1}">
+<ds:datastoreItem xmlns:ds="http://schemas.openxmlformats.org/officeDocument/2006/customXml" ds:itemID="{A9719D57-97A9-429C-9082-253DEE8C9A11}">
   <ds:schemaRefs>
     <ds:schemaRef ds:uri="http://schemas.openxmlformats.org/officeDocument/2006/bibliography"/>
   </ds:schemaRefs>

</xml_diff>

<commit_message>
Finish Density Estimation Lectures in Coursera Stanford ML
</commit_message>
<xml_diff>
--- a/MachineLearning/Coursera/StanfordMachineLearning/Week9_AnomalyDetection_RecommenderSystems/Week_9_1_1_DensityEstimation.docx
+++ b/MachineLearning/Coursera/StanfordMachineLearning/Week9_AnomalyDetection_RecommenderSystems/Week_9_1_1_DensityEstimation.docx
@@ -1,6 +1,6 @@
 
 <file path=word/document.xml><?xml version="1.0" encoding="utf-8"?>
-<w:document xmlns:wpc="http://schemas.microsoft.com/office/word/2010/wordprocessingCanvas" xmlns:mc="http://schemas.openxmlformats.org/markup-compatibility/2006" xmlns:o="urn:schemas-microsoft-com:office:office" xmlns:r="http://schemas.openxmlformats.org/officeDocument/2006/relationships" xmlns:m="http://schemas.openxmlformats.org/officeDocument/2006/math" xmlns:v="urn:schemas-microsoft-com:vml" xmlns:wp14="http://schemas.microsoft.com/office/word/2010/wordprocessingDrawing" xmlns:wp="http://schemas.openxmlformats.org/drawingml/2006/wordprocessingDrawing" xmlns:w10="urn:schemas-microsoft-com:office:word" xmlns:w="http://schemas.openxmlformats.org/wordprocessingml/2006/main" xmlns:w14="http://schemas.microsoft.com/office/word/2010/wordml" xmlns:w15="http://schemas.microsoft.com/office/word/2012/wordml" xmlns:wpg="http://schemas.microsoft.com/office/word/2010/wordprocessingGroup" xmlns:wpi="http://schemas.microsoft.com/office/word/2010/wordprocessingInk" xmlns:wne="http://schemas.microsoft.com/office/word/2006/wordml" xmlns:wps="http://schemas.microsoft.com/office/word/2010/wordprocessingShape" mc:Ignorable="w14 w15 wp14">
+<w:document xmlns:wpc="http://schemas.microsoft.com/office/word/2010/wordprocessingCanvas" xmlns:cx="http://schemas.microsoft.com/office/drawing/2014/chartex" xmlns:cx1="http://schemas.microsoft.com/office/drawing/2015/9/8/chartex" xmlns:cx2="http://schemas.microsoft.com/office/drawing/2015/10/21/chartex" xmlns:cx3="http://schemas.microsoft.com/office/drawing/2016/5/9/chartex" xmlns:cx4="http://schemas.microsoft.com/office/drawing/2016/5/10/chartex" xmlns:cx5="http://schemas.microsoft.com/office/drawing/2016/5/11/chartex" xmlns:cx6="http://schemas.microsoft.com/office/drawing/2016/5/12/chartex" xmlns:cx7="http://schemas.microsoft.com/office/drawing/2016/5/13/chartex" xmlns:cx8="http://schemas.microsoft.com/office/drawing/2016/5/14/chartex" xmlns:mc="http://schemas.openxmlformats.org/markup-compatibility/2006" xmlns:aink="http://schemas.microsoft.com/office/drawing/2016/ink" xmlns:am3d="http://schemas.microsoft.com/office/drawing/2017/model3d" xmlns:o="urn:schemas-microsoft-com:office:office" xmlns:r="http://schemas.openxmlformats.org/officeDocument/2006/relationships" xmlns:m="http://schemas.openxmlformats.org/officeDocument/2006/math" xmlns:v="urn:schemas-microsoft-com:vml" xmlns:wp14="http://schemas.microsoft.com/office/word/2010/wordprocessingDrawing" xmlns:wp="http://schemas.openxmlformats.org/drawingml/2006/wordprocessingDrawing" xmlns:w10="urn:schemas-microsoft-com:office:word" xmlns:w="http://schemas.openxmlformats.org/wordprocessingml/2006/main" xmlns:w14="http://schemas.microsoft.com/office/word/2010/wordml" xmlns:w15="http://schemas.microsoft.com/office/word/2012/wordml" xmlns:w16cid="http://schemas.microsoft.com/office/word/2016/wordml/cid" xmlns:w16se="http://schemas.microsoft.com/office/word/2015/wordml/symex" xmlns:wpg="http://schemas.microsoft.com/office/word/2010/wordprocessingGroup" xmlns:wpi="http://schemas.microsoft.com/office/word/2010/wordprocessingInk" xmlns:wne="http://schemas.microsoft.com/office/word/2006/wordml" xmlns:wps="http://schemas.microsoft.com/office/word/2010/wordprocessingShape" mc:Ignorable="w14 w15 w16se w16cid wp14">
   <w:body>
     <w:p>
       <w:pPr>
@@ -2888,8 +2888,6 @@
           <w:b/>
         </w:rPr>
       </w:pPr>
-      <w:bookmarkStart w:id="0" w:name="_GoBack"/>
-      <w:bookmarkEnd w:id="0"/>
       <w:r>
         <w:rPr>
           <w:noProof/>
@@ -2959,6 +2957,2286 @@
         <w:jc w:val="center"/>
       </w:pPr>
     </w:p>
+    <w:p>
+      <w:pPr>
+        <w:pStyle w:val="ListBullet"/>
+      </w:pPr>
+      <w:r>
+        <w:t>S</w:t>
+      </w:r>
+      <w:r>
+        <w:t>ay we have</w:t>
+      </w:r>
+      <w:r>
+        <w:t xml:space="preserve"> an unlabeled training set of m examples +</w:t>
+      </w:r>
+      <w:r>
+        <w:t xml:space="preserve"> each is a feature in Rn</w:t>
+      </w:r>
+    </w:p>
+    <w:p>
+      <w:pPr>
+        <w:pStyle w:val="ListBullet"/>
+      </w:pPr>
+      <w:r>
+        <w:t xml:space="preserve">To </w:t>
+      </w:r>
+      <w:r>
+        <w:t xml:space="preserve">address anomaly detection, we </w:t>
+      </w:r>
+      <w:r>
+        <w:t>model p(x)</w:t>
+      </w:r>
+      <w:r>
+        <w:t xml:space="preserve"> from </w:t>
+      </w:r>
+      <w:r>
+        <w:t xml:space="preserve">this dataset </w:t>
+      </w:r>
+      <w:r>
+        <w:t xml:space="preserve">to figure out </w:t>
+      </w:r>
+      <w:r>
+        <w:t xml:space="preserve">the </w:t>
+      </w:r>
+      <w:r>
+        <w:t xml:space="preserve">high </w:t>
+      </w:r>
+      <w:r>
+        <w:t xml:space="preserve">+ low </w:t>
+      </w:r>
+      <w:r>
+        <w:t xml:space="preserve">probability features. </w:t>
+      </w:r>
+    </w:p>
+    <w:p>
+      <w:pPr>
+        <w:pStyle w:val="ListBullet"/>
+      </w:pPr>
+      <w:r>
+        <w:t xml:space="preserve">X </w:t>
+      </w:r>
+      <w:r>
+        <w:t xml:space="preserve">is a vector </w:t>
+      </w:r>
+      <w:r>
+        <w:t>+</w:t>
+      </w:r>
+      <w:r>
+        <w:t xml:space="preserve"> model </w:t>
+      </w:r>
+      <w:r>
+        <w:t>p(x) as: p(</w:t>
+      </w:r>
+      <w:r>
+        <w:t>x1</w:t>
+      </w:r>
+      <w:r>
+        <w:t>)*p(x2)* … *p(x(n)),</w:t>
+      </w:r>
+    </w:p>
+    <w:p>
+      <w:pPr>
+        <w:pStyle w:val="ListBullet"/>
+      </w:pPr>
+      <w:r>
+        <w:t xml:space="preserve">To </w:t>
+      </w:r>
+      <w:r>
+        <w:t xml:space="preserve">model each of these terms, </w:t>
+      </w:r>
+      <w:r>
+        <w:t>p(x1)</w:t>
+      </w:r>
+      <w:r>
+        <w:t xml:space="preserve">, </w:t>
+      </w:r>
+      <w:r>
+        <w:t>p(x2)</w:t>
+      </w:r>
+      <w:r>
+        <w:t xml:space="preserve">, </w:t>
+      </w:r>
+      <w:r>
+        <w:t xml:space="preserve">+ so on, </w:t>
+      </w:r>
+      <w:r>
+        <w:t xml:space="preserve">assume </w:t>
+      </w:r>
+      <w:r>
+        <w:t xml:space="preserve">the feature </w:t>
+      </w:r>
+      <w:r>
+        <w:t xml:space="preserve">is distributed </w:t>
+      </w:r>
+      <w:r>
+        <w:t xml:space="preserve">as a Gaussian distribution </w:t>
+      </w:r>
+      <w:r>
+        <w:t>w/</w:t>
+      </w:r>
+      <w:r>
+        <w:t xml:space="preserve"> some mean</w:t>
+      </w:r>
+      <w:r>
+        <w:t xml:space="preserve"> </w:t>
+      </w:r>
+      <w:r>
+        <w:t>μ</w:t>
+      </w:r>
+      <w:r>
+        <w:t xml:space="preserve">1 </w:t>
+      </w:r>
+      <w:r>
+        <w:t>+</w:t>
+      </w:r>
+      <w:r>
+        <w:t xml:space="preserve"> some variance</w:t>
+      </w:r>
+      <w:r>
+        <w:t xml:space="preserve"> </w:t>
+      </w:r>
+      <w:r>
+        <w:t>δ</w:t>
+      </w:r>
+      <w:r>
+        <w:t xml:space="preserve">^2 </w:t>
+      </w:r>
+      <w:r>
+        <w:t xml:space="preserve">1, </w:t>
+      </w:r>
+    </w:p>
+    <w:p>
+      <w:pPr>
+        <w:pStyle w:val="ListBullet"/>
+      </w:pPr>
+      <w:r>
+        <w:t xml:space="preserve">x2 </w:t>
+      </w:r>
+      <w:r>
+        <w:t xml:space="preserve">has a different set of parameters, </w:t>
+      </w:r>
+      <w:r>
+        <w:t>μ</w:t>
+      </w:r>
+      <w:r>
+        <w:t xml:space="preserve">2 </w:t>
+      </w:r>
+      <w:r>
+        <w:t xml:space="preserve">+ </w:t>
+      </w:r>
+      <w:r>
+        <w:t xml:space="preserve">δ^2 </w:t>
+      </w:r>
+    </w:p>
+    <w:p>
+      <w:pPr>
+        <w:pStyle w:val="ListBullet"/>
+        <w:numPr>
+          <w:ilvl w:val="0"/>
+          <w:numId w:val="0"/>
+        </w:numPr>
+        <w:ind w:left="1080" w:firstLine="360"/>
+      </w:pPr>
+      <w:r>
+        <w:rPr>
+          <w:noProof/>
+        </w:rPr>
+        <w:drawing>
+          <wp:inline distT="0" distB="0" distL="0" distR="0" wp14:anchorId="407566E8" wp14:editId="6033B7E9">
+            <wp:extent cx="4495800" cy="585030"/>
+            <wp:effectExtent l="0" t="0" r="0" b="5715"/>
+            <wp:docPr id="25" name="Picture 25"/>
+            <wp:cNvGraphicFramePr>
+              <a:graphicFrameLocks xmlns:a="http://schemas.openxmlformats.org/drawingml/2006/main" noChangeAspect="1"/>
+            </wp:cNvGraphicFramePr>
+            <a:graphic xmlns:a="http://schemas.openxmlformats.org/drawingml/2006/main">
+              <a:graphicData uri="http://schemas.openxmlformats.org/drawingml/2006/picture">
+                <pic:pic xmlns:pic="http://schemas.openxmlformats.org/drawingml/2006/picture">
+                  <pic:nvPicPr>
+                    <pic:cNvPr id="1" name=""/>
+                    <pic:cNvPicPr/>
+                  </pic:nvPicPr>
+                  <pic:blipFill>
+                    <a:blip r:embed="rId30"/>
+                    <a:stretch>
+                      <a:fillRect/>
+                    </a:stretch>
+                  </pic:blipFill>
+                  <pic:spPr>
+                    <a:xfrm>
+                      <a:off x="0" y="0"/>
+                      <a:ext cx="4616652" cy="600756"/>
+                    </a:xfrm>
+                    <a:prstGeom prst="rect">
+                      <a:avLst/>
+                    </a:prstGeom>
+                  </pic:spPr>
+                </pic:pic>
+              </a:graphicData>
+            </a:graphic>
+          </wp:inline>
+        </w:drawing>
+      </w:r>
+    </w:p>
+    <w:p>
+      <w:pPr>
+        <w:pStyle w:val="ListBullet"/>
+        <w:tabs>
+          <w:tab w:val="clear" w:pos="360"/>
+          <w:tab w:val="num" w:pos="720"/>
+        </w:tabs>
+        <w:ind w:left="720"/>
+      </w:pPr>
+      <w:r>
+        <w:t>This</w:t>
+      </w:r>
+      <w:r>
+        <w:t xml:space="preserve"> actually corresponds to an </w:t>
+      </w:r>
+      <w:r>
+        <w:rPr>
+          <w:b/>
+        </w:rPr>
+        <w:t>independence assumption</w:t>
+      </w:r>
+      <w:r>
+        <w:t xml:space="preserve"> o</w:t>
+      </w:r>
+      <w:r>
+        <w:t>n the values of features x1-</w:t>
+      </w:r>
+      <w:r>
+        <w:t>x</w:t>
+      </w:r>
+      <w:r>
+        <w:t>(</w:t>
+      </w:r>
+      <w:r>
+        <w:t>n</w:t>
+      </w:r>
+      <w:r>
+        <w:t xml:space="preserve">), but in practice, this </w:t>
+      </w:r>
+      <w:r>
+        <w:t xml:space="preserve">algorithm </w:t>
+      </w:r>
+      <w:r>
+        <w:t xml:space="preserve">works just fine </w:t>
+      </w:r>
+      <w:r>
+        <w:t>whether or not these features ar</w:t>
+      </w:r>
+      <w:r>
+        <w:t>e anywhere close to independent (</w:t>
+      </w:r>
+      <w:r>
+        <w:t xml:space="preserve">even if independence assumption doesn't hold true </w:t>
+      </w:r>
+      <w:r>
+        <w:t>this algorithm works just fine)</w:t>
+      </w:r>
+    </w:p>
+    <w:p>
+      <w:pPr>
+        <w:pStyle w:val="ListBullet"/>
+      </w:pPr>
+      <w:r>
+        <w:t xml:space="preserve">Can </w:t>
+      </w:r>
+      <w:r>
+        <w:t xml:space="preserve">write </w:t>
+      </w:r>
+      <w:r>
+        <w:t xml:space="preserve">this more compactly + as </w:t>
+      </w:r>
+      <w:r>
+        <w:t xml:space="preserve">a </w:t>
+      </w:r>
+      <w:r>
+        <w:rPr>
+          <w:i/>
+        </w:rPr>
+        <w:t>product</w:t>
+      </w:r>
+      <w:r>
+        <w:t xml:space="preserve"> from J </w:t>
+      </w:r>
+      <w:r>
+        <w:t xml:space="preserve">= 1-N </w:t>
+      </w:r>
+      <w:r>
+        <w:t xml:space="preserve">of </w:t>
+      </w:r>
+      <w:r>
+        <w:t>p</w:t>
+      </w:r>
+      <w:r>
+        <w:t>(x</w:t>
+      </w:r>
+      <w:r>
+        <w:t>(j)</w:t>
+      </w:r>
+      <w:r>
+        <w:t xml:space="preserve"> parameterized by </w:t>
+      </w:r>
+      <w:r>
+        <w:t>μ</w:t>
+      </w:r>
+      <w:r>
+        <w:t xml:space="preserve">(j) + </w:t>
+      </w:r>
+      <w:r>
+        <w:t>δ</w:t>
+      </w:r>
+      <w:r>
+        <w:t xml:space="preserve">^2(j) </w:t>
+      </w:r>
+    </w:p>
+    <w:p>
+      <w:pPr>
+        <w:pStyle w:val="ListBullet"/>
+        <w:tabs>
+          <w:tab w:val="clear" w:pos="360"/>
+          <w:tab w:val="num" w:pos="3240"/>
+        </w:tabs>
+        <w:ind w:left="3240"/>
+      </w:pPr>
+      <w:r>
+        <w:rPr>
+          <w:noProof/>
+        </w:rPr>
+        <w:drawing>
+          <wp:inline distT="0" distB="0" distL="0" distR="0" wp14:anchorId="51E4286D" wp14:editId="18477CC0">
+            <wp:extent cx="1712595" cy="542662"/>
+            <wp:effectExtent l="0" t="0" r="1905" b="0"/>
+            <wp:docPr id="26" name="Picture 26"/>
+            <wp:cNvGraphicFramePr>
+              <a:graphicFrameLocks xmlns:a="http://schemas.openxmlformats.org/drawingml/2006/main" noChangeAspect="1"/>
+            </wp:cNvGraphicFramePr>
+            <a:graphic xmlns:a="http://schemas.openxmlformats.org/drawingml/2006/main">
+              <a:graphicData uri="http://schemas.openxmlformats.org/drawingml/2006/picture">
+                <pic:pic xmlns:pic="http://schemas.openxmlformats.org/drawingml/2006/picture">
+                  <pic:nvPicPr>
+                    <pic:cNvPr id="1" name=""/>
+                    <pic:cNvPicPr/>
+                  </pic:nvPicPr>
+                  <pic:blipFill>
+                    <a:blip r:embed="rId31"/>
+                    <a:stretch>
+                      <a:fillRect/>
+                    </a:stretch>
+                  </pic:blipFill>
+                  <pic:spPr>
+                    <a:xfrm>
+                      <a:off x="0" y="0"/>
+                      <a:ext cx="1768660" cy="560427"/>
+                    </a:xfrm>
+                    <a:prstGeom prst="rect">
+                      <a:avLst/>
+                    </a:prstGeom>
+                  </pic:spPr>
+                </pic:pic>
+              </a:graphicData>
+            </a:graphic>
+          </wp:inline>
+        </w:drawing>
+      </w:r>
+    </w:p>
+    <w:p>
+      <w:pPr>
+        <w:pStyle w:val="ListBullet"/>
+      </w:pPr>
+      <w:r>
+        <w:t xml:space="preserve">Estimating </w:t>
+      </w:r>
+      <w:r>
+        <w:t xml:space="preserve">this distribution </w:t>
+      </w:r>
+      <w:r>
+        <w:t xml:space="preserve">p(x) is </w:t>
+      </w:r>
+      <w:r>
+        <w:t xml:space="preserve">sometimes called the </w:t>
+      </w:r>
+      <w:r>
+        <w:rPr>
+          <w:b/>
+        </w:rPr>
+        <w:t>problem of density estimation</w:t>
+      </w:r>
+    </w:p>
+    <w:p>
+      <w:pPr>
+        <w:pStyle w:val="ListBullet"/>
+      </w:pPr>
+      <w:r>
+        <w:rPr>
+          <w:noProof/>
+        </w:rPr>
+        <w:drawing>
+          <wp:inline distT="0" distB="0" distL="0" distR="0" wp14:anchorId="7FEF5091" wp14:editId="22ED1AEE">
+            <wp:extent cx="5943600" cy="318770"/>
+            <wp:effectExtent l="0" t="0" r="0" b="5080"/>
+            <wp:docPr id="27" name="Picture 27"/>
+            <wp:cNvGraphicFramePr>
+              <a:graphicFrameLocks xmlns:a="http://schemas.openxmlformats.org/drawingml/2006/main" noChangeAspect="1"/>
+            </wp:cNvGraphicFramePr>
+            <a:graphic xmlns:a="http://schemas.openxmlformats.org/drawingml/2006/main">
+              <a:graphicData uri="http://schemas.openxmlformats.org/drawingml/2006/picture">
+                <pic:pic xmlns:pic="http://schemas.openxmlformats.org/drawingml/2006/picture">
+                  <pic:nvPicPr>
+                    <pic:cNvPr id="1" name=""/>
+                    <pic:cNvPicPr/>
+                  </pic:nvPicPr>
+                  <pic:blipFill>
+                    <a:blip r:embed="rId32"/>
+                    <a:stretch>
+                      <a:fillRect/>
+                    </a:stretch>
+                  </pic:blipFill>
+                  <pic:spPr>
+                    <a:xfrm>
+                      <a:off x="0" y="0"/>
+                      <a:ext cx="5943600" cy="318770"/>
+                    </a:xfrm>
+                    <a:prstGeom prst="rect">
+                      <a:avLst/>
+                    </a:prstGeom>
+                  </pic:spPr>
+                </pic:pic>
+              </a:graphicData>
+            </a:graphic>
+          </wp:inline>
+        </w:drawing>
+      </w:r>
+    </w:p>
+    <w:p>
+      <w:pPr>
+        <w:pStyle w:val="ListBullet"/>
+        <w:numPr>
+          <w:ilvl w:val="0"/>
+          <w:numId w:val="0"/>
+        </w:numPr>
+        <w:ind w:left="1080" w:firstLine="360"/>
+      </w:pPr>
+      <w:r>
+        <w:rPr>
+          <w:noProof/>
+        </w:rPr>
+        <w:drawing>
+          <wp:inline distT="0" distB="0" distL="0" distR="0" wp14:anchorId="39FE9E7F" wp14:editId="14786D9E">
+            <wp:extent cx="2914650" cy="571500"/>
+            <wp:effectExtent l="0" t="0" r="0" b="0"/>
+            <wp:docPr id="28" name="Picture 28"/>
+            <wp:cNvGraphicFramePr>
+              <a:graphicFrameLocks xmlns:a="http://schemas.openxmlformats.org/drawingml/2006/main" noChangeAspect="1"/>
+            </wp:cNvGraphicFramePr>
+            <a:graphic xmlns:a="http://schemas.openxmlformats.org/drawingml/2006/main">
+              <a:graphicData uri="http://schemas.openxmlformats.org/drawingml/2006/picture">
+                <pic:pic xmlns:pic="http://schemas.openxmlformats.org/drawingml/2006/picture">
+                  <pic:nvPicPr>
+                    <pic:cNvPr id="1" name=""/>
+                    <pic:cNvPicPr/>
+                  </pic:nvPicPr>
+                  <pic:blipFill>
+                    <a:blip r:embed="rId33"/>
+                    <a:stretch>
+                      <a:fillRect/>
+                    </a:stretch>
+                  </pic:blipFill>
+                  <pic:spPr>
+                    <a:xfrm>
+                      <a:off x="0" y="0"/>
+                      <a:ext cx="2914650" cy="571500"/>
+                    </a:xfrm>
+                    <a:prstGeom prst="rect">
+                      <a:avLst/>
+                    </a:prstGeom>
+                  </pic:spPr>
+                </pic:pic>
+              </a:graphicData>
+            </a:graphic>
+          </wp:inline>
+        </w:drawing>
+      </w:r>
+    </w:p>
+    <w:p>
+      <w:pPr>
+        <w:pStyle w:val="ListBullet"/>
+      </w:pPr>
+      <w:r>
+        <w:t xml:space="preserve">So, </w:t>
+      </w:r>
+      <w:r>
+        <w:t xml:space="preserve">putting everything together, here is our anomaly detection algorithm. </w:t>
+      </w:r>
+    </w:p>
+    <w:p>
+      <w:pPr>
+        <w:pStyle w:val="ListBullet"/>
+        <w:tabs>
+          <w:tab w:val="clear" w:pos="360"/>
+          <w:tab w:val="num" w:pos="720"/>
+        </w:tabs>
+        <w:ind w:left="720"/>
+        <w:rPr>
+          <w:u w:val="single"/>
+        </w:rPr>
+      </w:pPr>
+      <w:r>
+        <w:rPr>
+          <w:u w:val="single"/>
+        </w:rPr>
+        <w:t>1) Choose/</w:t>
+      </w:r>
+      <w:r>
+        <w:rPr>
+          <w:u w:val="single"/>
+        </w:rPr>
+        <w:t xml:space="preserve">come up </w:t>
+      </w:r>
+      <w:r>
+        <w:rPr>
+          <w:u w:val="single"/>
+        </w:rPr>
+        <w:t>w/</w:t>
+      </w:r>
+      <w:r>
+        <w:rPr>
+          <w:u w:val="single"/>
+        </w:rPr>
+        <w:t xml:space="preserve"> features x</w:t>
+      </w:r>
+      <w:r>
+        <w:rPr>
+          <w:u w:val="single"/>
+        </w:rPr>
+        <w:t>(</w:t>
+      </w:r>
+      <w:r>
+        <w:rPr>
+          <w:u w:val="single"/>
+        </w:rPr>
+        <w:t>i</w:t>
+      </w:r>
+      <w:r>
+        <w:rPr>
+          <w:u w:val="single"/>
+        </w:rPr>
+        <w:t>)</w:t>
+      </w:r>
+      <w:r>
+        <w:rPr>
+          <w:u w:val="single"/>
+        </w:rPr>
+        <w:t xml:space="preserve"> we think might be indicative of anomalous examples. </w:t>
+      </w:r>
+    </w:p>
+    <w:p>
+      <w:pPr>
+        <w:pStyle w:val="ListBullet"/>
+        <w:tabs>
+          <w:tab w:val="clear" w:pos="360"/>
+          <w:tab w:val="num" w:pos="1080"/>
+        </w:tabs>
+        <w:ind w:left="1080"/>
+      </w:pPr>
+      <w:r>
+        <w:t xml:space="preserve">Try </w:t>
+      </w:r>
+      <w:r>
+        <w:t xml:space="preserve">to come up </w:t>
+      </w:r>
+      <w:r>
+        <w:t>w/</w:t>
+      </w:r>
+      <w:r>
+        <w:t xml:space="preserve"> features </w:t>
+      </w:r>
+      <w:r>
+        <w:t>for what an anomalous example might look like</w:t>
+      </w:r>
+      <w:r>
+        <w:t xml:space="preserve"> </w:t>
+      </w:r>
+    </w:p>
+    <w:p>
+      <w:pPr>
+        <w:pStyle w:val="ListBullet"/>
+        <w:tabs>
+          <w:tab w:val="clear" w:pos="360"/>
+          <w:tab w:val="num" w:pos="1440"/>
+        </w:tabs>
+        <w:ind w:left="1440"/>
+      </w:pPr>
+      <w:r>
+        <w:t xml:space="preserve">unusual user in </w:t>
+      </w:r>
+      <w:r>
+        <w:t xml:space="preserve">a </w:t>
+      </w:r>
+      <w:r>
+        <w:t>system that may be doing fraudulent things, or something funny</w:t>
+      </w:r>
+      <w:r>
+        <w:t>/</w:t>
+      </w:r>
+      <w:r>
+        <w:t xml:space="preserve">strange about </w:t>
+      </w:r>
+      <w:r>
+        <w:t xml:space="preserve">an </w:t>
+      </w:r>
+      <w:r>
+        <w:t>aircraft engine</w:t>
+      </w:r>
+      <w:r>
+        <w:t xml:space="preserve">. </w:t>
+      </w:r>
+    </w:p>
+    <w:p>
+      <w:pPr>
+        <w:pStyle w:val="ListBullet"/>
+        <w:tabs>
+          <w:tab w:val="clear" w:pos="360"/>
+          <w:tab w:val="num" w:pos="1080"/>
+        </w:tabs>
+        <w:ind w:left="1080"/>
+      </w:pPr>
+      <w:r>
+        <w:t xml:space="preserve">Unusually </w:t>
+      </w:r>
+      <w:r>
+        <w:t xml:space="preserve">large or </w:t>
+      </w:r>
+      <w:r>
+        <w:t>small values</w:t>
+      </w:r>
+      <w:r>
+        <w:t xml:space="preserve">. </w:t>
+      </w:r>
+    </w:p>
+    <w:p>
+      <w:pPr>
+        <w:pStyle w:val="ListBullet"/>
+        <w:tabs>
+          <w:tab w:val="clear" w:pos="360"/>
+          <w:tab w:val="num" w:pos="1080"/>
+        </w:tabs>
+        <w:ind w:left="1080"/>
+      </w:pPr>
+      <w:r>
+        <w:t xml:space="preserve">More </w:t>
+      </w:r>
+      <w:r>
+        <w:t xml:space="preserve">generally, try to choose features that describe general properties of the things you're collecting data on. </w:t>
+      </w:r>
+    </w:p>
+    <w:p>
+      <w:pPr>
+        <w:pStyle w:val="ListBullet"/>
+        <w:tabs>
+          <w:tab w:val="clear" w:pos="360"/>
+          <w:tab w:val="num" w:pos="720"/>
+        </w:tabs>
+        <w:ind w:left="720"/>
+        <w:rPr>
+          <w:u w:val="single"/>
+        </w:rPr>
+      </w:pPr>
+      <w:r>
+        <w:rPr>
+          <w:u w:val="single"/>
+        </w:rPr>
+        <w:t xml:space="preserve">2) Given a training set of m </w:t>
+      </w:r>
+      <w:r>
+        <w:rPr>
+          <w:u w:val="single"/>
+        </w:rPr>
+        <w:t>unlabeled</w:t>
+      </w:r>
+      <w:r>
+        <w:rPr>
+          <w:u w:val="single"/>
+        </w:rPr>
+        <w:t xml:space="preserve"> examples</w:t>
+      </w:r>
+      <w:r>
+        <w:rPr>
+          <w:u w:val="single"/>
+        </w:rPr>
+        <w:t xml:space="preserve"> X1-X(m)</w:t>
+      </w:r>
+      <w:r>
+        <w:rPr>
+          <w:u w:val="single"/>
+        </w:rPr>
+        <w:t xml:space="preserve">, fit parameters, </w:t>
+      </w:r>
+      <w:r>
+        <w:rPr>
+          <w:u w:val="single"/>
+        </w:rPr>
+        <w:t>μ</w:t>
+      </w:r>
+      <w:r>
+        <w:rPr>
+          <w:u w:val="single"/>
+        </w:rPr>
+        <w:t>1-</w:t>
+      </w:r>
+      <w:r>
+        <w:rPr>
+          <w:u w:val="single"/>
+        </w:rPr>
+        <w:t>μ</w:t>
+      </w:r>
+      <w:r>
+        <w:rPr>
+          <w:u w:val="single"/>
+        </w:rPr>
+        <w:t>(</w:t>
+      </w:r>
+      <w:r>
+        <w:rPr>
+          <w:u w:val="single"/>
+        </w:rPr>
+        <w:t>n</w:t>
+      </w:r>
+      <w:r>
+        <w:rPr>
+          <w:u w:val="single"/>
+        </w:rPr>
+        <w:t>)</w:t>
+      </w:r>
+      <w:r>
+        <w:rPr>
+          <w:u w:val="single"/>
+        </w:rPr>
+        <w:t xml:space="preserve">, </w:t>
+      </w:r>
+      <w:r>
+        <w:rPr>
+          <w:u w:val="single"/>
+        </w:rPr>
+        <w:t>+</w:t>
+      </w:r>
+      <w:r>
+        <w:rPr>
+          <w:u w:val="single"/>
+        </w:rPr>
+        <w:t xml:space="preserve"> </w:t>
+      </w:r>
+      <w:r>
+        <w:rPr>
+          <w:u w:val="single"/>
+        </w:rPr>
+        <w:t>δ</w:t>
+      </w:r>
+      <w:r>
+        <w:rPr>
+          <w:u w:val="single"/>
+        </w:rPr>
+        <w:t>^2(</w:t>
+      </w:r>
+      <w:r>
+        <w:rPr>
+          <w:u w:val="single"/>
+        </w:rPr>
+        <w:t>1</w:t>
+      </w:r>
+      <w:r>
+        <w:rPr>
+          <w:u w:val="single"/>
+        </w:rPr>
+        <w:t>)-</w:t>
+      </w:r>
+      <w:r>
+        <w:rPr>
+          <w:u w:val="single"/>
+        </w:rPr>
+        <w:t>δ</w:t>
+      </w:r>
+      <w:r>
+        <w:rPr>
+          <w:u w:val="single"/>
+        </w:rPr>
+        <w:t>^2(</w:t>
+      </w:r>
+      <w:r>
+        <w:rPr>
+          <w:u w:val="single"/>
+        </w:rPr>
+        <w:t>n</w:t>
+      </w:r>
+      <w:r>
+        <w:rPr>
+          <w:u w:val="single"/>
+        </w:rPr>
+        <w:t>)</w:t>
+      </w:r>
+      <w:r>
+        <w:rPr>
+          <w:u w:val="single"/>
+        </w:rPr>
+        <w:t xml:space="preserve"> of each jth feature</w:t>
+      </w:r>
+    </w:p>
+    <w:p>
+      <w:pPr>
+        <w:pStyle w:val="ListBullet"/>
+        <w:numPr>
+          <w:ilvl w:val="0"/>
+          <w:numId w:val="0"/>
+        </w:numPr>
+        <w:ind w:left="1080"/>
+        <w:rPr>
+          <w:u w:val="single"/>
+        </w:rPr>
+      </w:pPr>
+      <w:r>
+        <w:rPr>
+          <w:noProof/>
+        </w:rPr>
+        <w:drawing>
+          <wp:inline distT="0" distB="0" distL="0" distR="0" wp14:anchorId="33596061" wp14:editId="1A06DE79">
+            <wp:extent cx="1032510" cy="424945"/>
+            <wp:effectExtent l="0" t="0" r="0" b="0"/>
+            <wp:docPr id="29" name="Picture 29"/>
+            <wp:cNvGraphicFramePr>
+              <a:graphicFrameLocks xmlns:a="http://schemas.openxmlformats.org/drawingml/2006/main" noChangeAspect="1"/>
+            </wp:cNvGraphicFramePr>
+            <a:graphic xmlns:a="http://schemas.openxmlformats.org/drawingml/2006/main">
+              <a:graphicData uri="http://schemas.openxmlformats.org/drawingml/2006/picture">
+                <pic:pic xmlns:pic="http://schemas.openxmlformats.org/drawingml/2006/picture">
+                  <pic:nvPicPr>
+                    <pic:cNvPr id="1" name=""/>
+                    <pic:cNvPicPr/>
+                  </pic:nvPicPr>
+                  <pic:blipFill>
+                    <a:blip r:embed="rId34"/>
+                    <a:stretch>
+                      <a:fillRect/>
+                    </a:stretch>
+                  </pic:blipFill>
+                  <pic:spPr>
+                    <a:xfrm>
+                      <a:off x="0" y="0"/>
+                      <a:ext cx="1056754" cy="434923"/>
+                    </a:xfrm>
+                    <a:prstGeom prst="rect">
+                      <a:avLst/>
+                    </a:prstGeom>
+                  </pic:spPr>
+                </pic:pic>
+              </a:graphicData>
+            </a:graphic>
+          </wp:inline>
+        </w:drawing>
+      </w:r>
+      <w:r>
+        <w:rPr>
+          <w:noProof/>
+        </w:rPr>
+        <w:t xml:space="preserve"> </w:t>
+      </w:r>
+      <w:r>
+        <w:rPr>
+          <w:noProof/>
+        </w:rPr>
+        <w:tab/>
+      </w:r>
+      <w:r>
+        <w:rPr>
+          <w:noProof/>
+        </w:rPr>
+        <w:tab/>
+      </w:r>
+      <w:r>
+        <w:rPr>
+          <w:noProof/>
+        </w:rPr>
+        <w:tab/>
+      </w:r>
+      <w:r>
+        <w:rPr>
+          <w:noProof/>
+        </w:rPr>
+        <w:drawing>
+          <wp:inline distT="0" distB="0" distL="0" distR="0" wp14:anchorId="0D363FA6" wp14:editId="77D7B2AC">
+            <wp:extent cx="1699260" cy="508190"/>
+            <wp:effectExtent l="0" t="0" r="0" b="6350"/>
+            <wp:docPr id="30" name="Picture 30"/>
+            <wp:cNvGraphicFramePr>
+              <a:graphicFrameLocks xmlns:a="http://schemas.openxmlformats.org/drawingml/2006/main" noChangeAspect="1"/>
+            </wp:cNvGraphicFramePr>
+            <a:graphic xmlns:a="http://schemas.openxmlformats.org/drawingml/2006/main">
+              <a:graphicData uri="http://schemas.openxmlformats.org/drawingml/2006/picture">
+                <pic:pic xmlns:pic="http://schemas.openxmlformats.org/drawingml/2006/picture">
+                  <pic:nvPicPr>
+                    <pic:cNvPr id="1" name=""/>
+                    <pic:cNvPicPr/>
+                  </pic:nvPicPr>
+                  <pic:blipFill>
+                    <a:blip r:embed="rId35"/>
+                    <a:stretch>
+                      <a:fillRect/>
+                    </a:stretch>
+                  </pic:blipFill>
+                  <pic:spPr>
+                    <a:xfrm>
+                      <a:off x="0" y="0"/>
+                      <a:ext cx="1744434" cy="521700"/>
+                    </a:xfrm>
+                    <a:prstGeom prst="rect">
+                      <a:avLst/>
+                    </a:prstGeom>
+                  </pic:spPr>
+                </pic:pic>
+              </a:graphicData>
+            </a:graphic>
+          </wp:inline>
+        </w:drawing>
+      </w:r>
+    </w:p>
+    <w:p>
+      <w:pPr>
+        <w:pStyle w:val="ListBullet"/>
+        <w:tabs>
+          <w:tab w:val="clear" w:pos="360"/>
+          <w:tab w:val="num" w:pos="1080"/>
+        </w:tabs>
+        <w:ind w:left="1080"/>
+      </w:pPr>
+      <w:r>
+        <w:t xml:space="preserve">Also </w:t>
+      </w:r>
+      <w:r>
+        <w:t xml:space="preserve">possible to come up </w:t>
+      </w:r>
+      <w:r>
+        <w:t>w/</w:t>
+      </w:r>
+      <w:r>
+        <w:t xml:space="preserve"> vectorized versions of these</w:t>
+      </w:r>
+    </w:p>
+    <w:p>
+      <w:pPr>
+        <w:pStyle w:val="ListBullet"/>
+        <w:tabs>
+          <w:tab w:val="clear" w:pos="360"/>
+          <w:tab w:val="num" w:pos="1440"/>
+        </w:tabs>
+        <w:ind w:left="1440"/>
+      </w:pPr>
+      <w:r>
+        <w:t xml:space="preserve">Think </w:t>
+      </w:r>
+      <w:r>
+        <w:t xml:space="preserve">of </w:t>
+      </w:r>
+      <w:r>
+        <w:t>μ</w:t>
+      </w:r>
+      <w:r>
+        <w:t xml:space="preserve"> </w:t>
+      </w:r>
+      <w:r>
+        <w:t>as a vector</w:t>
+      </w:r>
+      <w:r>
+        <w:t>,</w:t>
+      </w:r>
+      <w:r>
+        <w:t xml:space="preserve"> a vectorized version of </w:t>
+      </w:r>
+      <w:r>
+        <w:t xml:space="preserve">this </w:t>
+      </w:r>
+      <w:r>
+        <w:t xml:space="preserve">set </w:t>
+      </w:r>
+      <w:r>
+        <w:t>of parameters can be written</w:t>
+      </w:r>
+    </w:p>
+    <w:p>
+      <w:pPr>
+        <w:pStyle w:val="ListBullet"/>
+        <w:numPr>
+          <w:ilvl w:val="0"/>
+          <w:numId w:val="0"/>
+        </w:numPr>
+        <w:ind w:left="1800"/>
+      </w:pPr>
+      <w:r>
+        <w:rPr>
+          <w:noProof/>
+        </w:rPr>
+        <w:drawing>
+          <wp:inline distT="0" distB="0" distL="0" distR="0" wp14:anchorId="7463F332" wp14:editId="01500922">
+            <wp:extent cx="2101527" cy="647700"/>
+            <wp:effectExtent l="0" t="0" r="0" b="0"/>
+            <wp:docPr id="31" name="Picture 31"/>
+            <wp:cNvGraphicFramePr>
+              <a:graphicFrameLocks xmlns:a="http://schemas.openxmlformats.org/drawingml/2006/main" noChangeAspect="1"/>
+            </wp:cNvGraphicFramePr>
+            <a:graphic xmlns:a="http://schemas.openxmlformats.org/drawingml/2006/main">
+              <a:graphicData uri="http://schemas.openxmlformats.org/drawingml/2006/picture">
+                <pic:pic xmlns:pic="http://schemas.openxmlformats.org/drawingml/2006/picture">
+                  <pic:nvPicPr>
+                    <pic:cNvPr id="1" name=""/>
+                    <pic:cNvPicPr/>
+                  </pic:nvPicPr>
+                  <pic:blipFill>
+                    <a:blip r:embed="rId36"/>
+                    <a:stretch>
+                      <a:fillRect/>
+                    </a:stretch>
+                  </pic:blipFill>
+                  <pic:spPr>
+                    <a:xfrm>
+                      <a:off x="0" y="0"/>
+                      <a:ext cx="2174851" cy="670299"/>
+                    </a:xfrm>
+                    <a:prstGeom prst="rect">
+                      <a:avLst/>
+                    </a:prstGeom>
+                  </pic:spPr>
+                </pic:pic>
+              </a:graphicData>
+            </a:graphic>
+          </wp:inline>
+        </w:drawing>
+      </w:r>
+    </w:p>
+    <w:p>
+      <w:pPr>
+        <w:pStyle w:val="ListBullet"/>
+        <w:tabs>
+          <w:tab w:val="clear" w:pos="360"/>
+          <w:tab w:val="num" w:pos="1440"/>
+        </w:tabs>
+        <w:ind w:left="1440"/>
+      </w:pPr>
+      <w:r>
+        <w:lastRenderedPageBreak/>
+        <w:t>T</w:t>
+      </w:r>
+      <w:r>
+        <w:t xml:space="preserve">his estimates </w:t>
+      </w:r>
+      <w:r>
+        <w:t>μ</w:t>
+      </w:r>
+      <w:r>
+        <w:t xml:space="preserve"> for all values of n simultaneously. </w:t>
+      </w:r>
+    </w:p>
+    <w:p>
+      <w:pPr>
+        <w:pStyle w:val="ListBullet"/>
+        <w:tabs>
+          <w:tab w:val="clear" w:pos="360"/>
+          <w:tab w:val="num" w:pos="720"/>
+        </w:tabs>
+        <w:ind w:left="720"/>
+        <w:rPr>
+          <w:u w:val="single"/>
+        </w:rPr>
+      </w:pPr>
+      <w:r>
+        <w:rPr>
+          <w:u w:val="single"/>
+        </w:rPr>
+        <w:t xml:space="preserve">3) When </w:t>
+      </w:r>
+      <w:r>
+        <w:rPr>
+          <w:u w:val="single"/>
+        </w:rPr>
+        <w:t xml:space="preserve">given a new example, compute </w:t>
+      </w:r>
+      <w:r>
+        <w:rPr>
+          <w:u w:val="single"/>
+        </w:rPr>
+        <w:t>p(x</w:t>
+      </w:r>
+      <w:r>
+        <w:rPr>
+          <w:u w:val="single"/>
+        </w:rPr>
+        <w:t>)/</w:t>
+      </w:r>
+      <w:r>
+        <w:rPr>
+          <w:u w:val="single"/>
+        </w:rPr>
+        <w:t>probability this new example</w:t>
+      </w:r>
+      <w:r>
+        <w:rPr>
+          <w:u w:val="single"/>
+        </w:rPr>
+        <w:t xml:space="preserve"> is anomalous</w:t>
+      </w:r>
+      <w:r>
+        <w:rPr>
+          <w:u w:val="single"/>
+        </w:rPr>
+        <w:t xml:space="preserve"> </w:t>
+      </w:r>
+    </w:p>
+    <w:p>
+      <w:pPr>
+        <w:pStyle w:val="ListBullet"/>
+        <w:numPr>
+          <w:ilvl w:val="0"/>
+          <w:numId w:val="0"/>
+        </w:numPr>
+        <w:ind w:left="1080" w:firstLine="360"/>
+      </w:pPr>
+      <w:r>
+        <w:rPr>
+          <w:noProof/>
+        </w:rPr>
+        <w:drawing>
+          <wp:inline distT="0" distB="0" distL="0" distR="0" wp14:anchorId="3825615E" wp14:editId="3DE51BC7">
+            <wp:extent cx="3733800" cy="671366"/>
+            <wp:effectExtent l="0" t="0" r="0" b="0"/>
+            <wp:docPr id="32" name="Picture 32"/>
+            <wp:cNvGraphicFramePr>
+              <a:graphicFrameLocks xmlns:a="http://schemas.openxmlformats.org/drawingml/2006/main" noChangeAspect="1"/>
+            </wp:cNvGraphicFramePr>
+            <a:graphic xmlns:a="http://schemas.openxmlformats.org/drawingml/2006/main">
+              <a:graphicData uri="http://schemas.openxmlformats.org/drawingml/2006/picture">
+                <pic:pic xmlns:pic="http://schemas.openxmlformats.org/drawingml/2006/picture">
+                  <pic:nvPicPr>
+                    <pic:cNvPr id="1" name=""/>
+                    <pic:cNvPicPr/>
+                  </pic:nvPicPr>
+                  <pic:blipFill>
+                    <a:blip r:embed="rId37"/>
+                    <a:stretch>
+                      <a:fillRect/>
+                    </a:stretch>
+                  </pic:blipFill>
+                  <pic:spPr>
+                    <a:xfrm>
+                      <a:off x="0" y="0"/>
+                      <a:ext cx="3844791" cy="691323"/>
+                    </a:xfrm>
+                    <a:prstGeom prst="rect">
+                      <a:avLst/>
+                    </a:prstGeom>
+                  </pic:spPr>
+                </pic:pic>
+              </a:graphicData>
+            </a:graphic>
+          </wp:inline>
+        </w:drawing>
+      </w:r>
+    </w:p>
+    <w:p>
+      <w:pPr>
+        <w:pStyle w:val="ListBullet"/>
+        <w:tabs>
+          <w:tab w:val="clear" w:pos="360"/>
+          <w:tab w:val="num" w:pos="1080"/>
+        </w:tabs>
+        <w:ind w:left="1080"/>
+      </w:pPr>
+      <w:r>
+        <w:t xml:space="preserve">Compute </w:t>
+      </w:r>
+      <w:r>
+        <w:t>the formula for the Gaussian probability</w:t>
+      </w:r>
+    </w:p>
+    <w:p>
+      <w:pPr>
+        <w:pStyle w:val="ListBullet"/>
+      </w:pPr>
+      <w:r>
+        <w:t xml:space="preserve">Example </w:t>
+      </w:r>
+      <w:r>
+        <w:t>of an appl</w:t>
+      </w:r>
+      <w:r>
+        <w:t>ication of this method:</w:t>
+      </w:r>
+    </w:p>
+    <w:p>
+      <w:pPr>
+        <w:pStyle w:val="ListBullet"/>
+        <w:tabs>
+          <w:tab w:val="clear" w:pos="360"/>
+          <w:tab w:val="num" w:pos="2520"/>
+        </w:tabs>
+        <w:ind w:left="2520"/>
+      </w:pPr>
+      <w:r>
+        <w:rPr>
+          <w:noProof/>
+        </w:rPr>
+        <w:drawing>
+          <wp:inline distT="0" distB="0" distL="0" distR="0" wp14:anchorId="46E47984" wp14:editId="32B2CA4B">
+            <wp:extent cx="1692629" cy="1329666"/>
+            <wp:effectExtent l="0" t="0" r="3175" b="4445"/>
+            <wp:docPr id="33" name="Picture 33"/>
+            <wp:cNvGraphicFramePr>
+              <a:graphicFrameLocks xmlns:a="http://schemas.openxmlformats.org/drawingml/2006/main" noChangeAspect="1"/>
+            </wp:cNvGraphicFramePr>
+            <a:graphic xmlns:a="http://schemas.openxmlformats.org/drawingml/2006/main">
+              <a:graphicData uri="http://schemas.openxmlformats.org/drawingml/2006/picture">
+                <pic:pic xmlns:pic="http://schemas.openxmlformats.org/drawingml/2006/picture">
+                  <pic:nvPicPr>
+                    <pic:cNvPr id="1" name=""/>
+                    <pic:cNvPicPr/>
+                  </pic:nvPicPr>
+                  <pic:blipFill>
+                    <a:blip r:embed="rId38"/>
+                    <a:stretch>
+                      <a:fillRect/>
+                    </a:stretch>
+                  </pic:blipFill>
+                  <pic:spPr>
+                    <a:xfrm>
+                      <a:off x="0" y="0"/>
+                      <a:ext cx="1778206" cy="1396892"/>
+                    </a:xfrm>
+                    <a:prstGeom prst="rect">
+                      <a:avLst/>
+                    </a:prstGeom>
+                  </pic:spPr>
+                </pic:pic>
+              </a:graphicData>
+            </a:graphic>
+          </wp:inline>
+        </w:drawing>
+      </w:r>
+      <w:r>
+        <w:rPr>
+          <w:noProof/>
+        </w:rPr>
+        <w:t xml:space="preserve"> </w:t>
+      </w:r>
+      <w:r>
+        <w:rPr>
+          <w:noProof/>
+        </w:rPr>
+        <w:drawing>
+          <wp:inline distT="0" distB="0" distL="0" distR="0" wp14:anchorId="2515A219" wp14:editId="566B4EAA">
+            <wp:extent cx="1339215" cy="506559"/>
+            <wp:effectExtent l="0" t="0" r="0" b="8255"/>
+            <wp:docPr id="34" name="Picture 34"/>
+            <wp:cNvGraphicFramePr>
+              <a:graphicFrameLocks xmlns:a="http://schemas.openxmlformats.org/drawingml/2006/main" noChangeAspect="1"/>
+            </wp:cNvGraphicFramePr>
+            <a:graphic xmlns:a="http://schemas.openxmlformats.org/drawingml/2006/main">
+              <a:graphicData uri="http://schemas.openxmlformats.org/drawingml/2006/picture">
+                <pic:pic xmlns:pic="http://schemas.openxmlformats.org/drawingml/2006/picture">
+                  <pic:nvPicPr>
+                    <pic:cNvPr id="1" name=""/>
+                    <pic:cNvPicPr/>
+                  </pic:nvPicPr>
+                  <pic:blipFill>
+                    <a:blip r:embed="rId39"/>
+                    <a:stretch>
+                      <a:fillRect/>
+                    </a:stretch>
+                  </pic:blipFill>
+                  <pic:spPr>
+                    <a:xfrm>
+                      <a:off x="0" y="0"/>
+                      <a:ext cx="1364613" cy="516166"/>
+                    </a:xfrm>
+                    <a:prstGeom prst="rect">
+                      <a:avLst/>
+                    </a:prstGeom>
+                  </pic:spPr>
+                </pic:pic>
+              </a:graphicData>
+            </a:graphic>
+          </wp:inline>
+        </w:drawing>
+      </w:r>
+    </w:p>
+    <w:p>
+      <w:pPr>
+        <w:pStyle w:val="ListBullet"/>
+        <w:tabs>
+          <w:tab w:val="clear" w:pos="360"/>
+          <w:tab w:val="num" w:pos="720"/>
+        </w:tabs>
+        <w:ind w:left="720"/>
+      </w:pPr>
+      <w:r>
+        <w:t xml:space="preserve">Feature x1 </w:t>
+      </w:r>
+      <w:r>
+        <w:t xml:space="preserve">looks </w:t>
+      </w:r>
+      <w:r>
+        <w:t xml:space="preserve">to have </w:t>
+      </w:r>
+      <w:r>
+        <w:t xml:space="preserve">mean </w:t>
+      </w:r>
+      <w:r>
+        <w:t>~</w:t>
+      </w:r>
+      <w:r>
+        <w:t xml:space="preserve">5 </w:t>
+      </w:r>
+      <w:r>
+        <w:t>+</w:t>
+      </w:r>
+      <w:r>
+        <w:t xml:space="preserve"> </w:t>
+      </w:r>
+      <w:r>
+        <w:t>SD</w:t>
+      </w:r>
+      <w:r>
+        <w:t xml:space="preserve"> of maybe 2</w:t>
+      </w:r>
+      <w:r>
+        <w:t xml:space="preserve"> +</w:t>
+      </w:r>
+      <w:r>
+        <w:t xml:space="preserve"> x2 has an average </w:t>
+      </w:r>
+      <w:r>
+        <w:t>~3</w:t>
+      </w:r>
+      <w:r>
+        <w:t xml:space="preserve"> </w:t>
+      </w:r>
+      <w:r>
+        <w:t>+</w:t>
+      </w:r>
+      <w:r>
+        <w:t xml:space="preserve"> </w:t>
+      </w:r>
+      <w:r>
+        <w:t>SD = ~</w:t>
+      </w:r>
+      <w:r>
+        <w:t xml:space="preserve">1. </w:t>
+      </w:r>
+    </w:p>
+    <w:p>
+      <w:pPr>
+        <w:pStyle w:val="ListBullet"/>
+        <w:tabs>
+          <w:tab w:val="clear" w:pos="360"/>
+          <w:tab w:val="num" w:pos="720"/>
+        </w:tabs>
+        <w:ind w:left="720"/>
+      </w:pPr>
+      <w:r>
+        <w:t xml:space="preserve">In pictures, here’s </w:t>
+      </w:r>
+      <w:r>
+        <w:t>p(x)</w:t>
+      </w:r>
+      <w:r>
+        <w:t xml:space="preserve">1 parametrized by </w:t>
+      </w:r>
+      <w:r>
+        <w:t>μ</w:t>
+      </w:r>
+      <w:r>
+        <w:t xml:space="preserve">1 </w:t>
+      </w:r>
+      <w:r>
+        <w:t>+</w:t>
+      </w:r>
+      <w:r>
+        <w:t xml:space="preserve"> </w:t>
+      </w:r>
+      <w:r>
+        <w:t>δ</w:t>
+      </w:r>
+      <w:r>
+        <w:t>^2(</w:t>
+      </w:r>
+      <w:r>
+        <w:t>1</w:t>
+      </w:r>
+      <w:r>
+        <w:t>)</w:t>
+      </w:r>
+      <w:r>
+        <w:t xml:space="preserve"> </w:t>
+      </w:r>
+      <w:r>
+        <w:t>+</w:t>
+      </w:r>
+      <w:r>
+        <w:t xml:space="preserve"> </w:t>
+      </w:r>
+      <w:r>
+        <w:t>p(x)</w:t>
+      </w:r>
+      <w:r>
+        <w:t>2 is</w:t>
+      </w:r>
+      <w:r>
+        <w:t xml:space="preserve"> parametrized by </w:t>
+      </w:r>
+      <w:r>
+        <w:t>μ</w:t>
+      </w:r>
+      <w:r>
+        <w:t xml:space="preserve">2 </w:t>
+      </w:r>
+      <w:r>
+        <w:t>+</w:t>
+      </w:r>
+      <w:r>
+        <w:t xml:space="preserve"> </w:t>
+      </w:r>
+      <w:r>
+        <w:t>δ</w:t>
+      </w:r>
+      <w:r>
+        <w:t>^2(</w:t>
+      </w:r>
+      <w:r>
+        <w:t>2</w:t>
+      </w:r>
+      <w:r>
+        <w:t xml:space="preserve">) + they </w:t>
+      </w:r>
+      <w:r>
+        <w:t xml:space="preserve">look like these </w:t>
+      </w:r>
+      <w:r>
+        <w:t xml:space="preserve">2 </w:t>
+      </w:r>
+      <w:r>
+        <w:t>distributions</w:t>
+      </w:r>
+      <w:r>
+        <w:t>:</w:t>
+      </w:r>
+    </w:p>
+    <w:p>
+      <w:pPr>
+        <w:pStyle w:val="ListBullet"/>
+        <w:numPr>
+          <w:ilvl w:val="0"/>
+          <w:numId w:val="0"/>
+        </w:numPr>
+        <w:ind w:left="1440" w:firstLine="720"/>
+      </w:pPr>
+      <w:r>
+        <w:t xml:space="preserve"> </w:t>
+      </w:r>
+      <w:r>
+        <w:rPr>
+          <w:noProof/>
+        </w:rPr>
+        <w:drawing>
+          <wp:inline distT="0" distB="0" distL="0" distR="0" wp14:anchorId="1FCFAFBD" wp14:editId="7D959F6D">
+            <wp:extent cx="893702" cy="346497"/>
+            <wp:effectExtent l="0" t="0" r="1905" b="0"/>
+            <wp:docPr id="37" name="Picture 37"/>
+            <wp:cNvGraphicFramePr>
+              <a:graphicFrameLocks xmlns:a="http://schemas.openxmlformats.org/drawingml/2006/main" noChangeAspect="1"/>
+            </wp:cNvGraphicFramePr>
+            <a:graphic xmlns:a="http://schemas.openxmlformats.org/drawingml/2006/main">
+              <a:graphicData uri="http://schemas.openxmlformats.org/drawingml/2006/picture">
+                <pic:pic xmlns:pic="http://schemas.openxmlformats.org/drawingml/2006/picture">
+                  <pic:nvPicPr>
+                    <pic:cNvPr id="1" name=""/>
+                    <pic:cNvPicPr/>
+                  </pic:nvPicPr>
+                  <pic:blipFill rotWithShape="1">
+                    <a:blip r:embed="rId40"/>
+                    <a:srcRect l="57056" t="15925" b="66436"/>
+                    <a:stretch/>
+                  </pic:blipFill>
+                  <pic:spPr bwMode="auto">
+                    <a:xfrm>
+                      <a:off x="0" y="0"/>
+                      <a:ext cx="936366" cy="363038"/>
+                    </a:xfrm>
+                    <a:prstGeom prst="rect">
+                      <a:avLst/>
+                    </a:prstGeom>
+                    <a:ln>
+                      <a:noFill/>
+                    </a:ln>
+                    <a:extLst>
+                      <a:ext uri="{53640926-AAD7-44D8-BBD7-CCE9431645EC}">
+                        <a14:shadowObscured xmlns:a14="http://schemas.microsoft.com/office/drawing/2010/main"/>
+                      </a:ext>
+                    </a:extLst>
+                  </pic:spPr>
+                </pic:pic>
+              </a:graphicData>
+            </a:graphic>
+          </wp:inline>
+        </w:drawing>
+      </w:r>
+      <w:r>
+        <w:tab/>
+      </w:r>
+      <w:r>
+        <w:tab/>
+      </w:r>
+      <w:r>
+        <w:tab/>
+      </w:r>
+      <w:r>
+        <w:rPr>
+          <w:noProof/>
+        </w:rPr>
+        <w:drawing>
+          <wp:inline distT="0" distB="0" distL="0" distR="0" wp14:anchorId="6F5627F4" wp14:editId="5747ADD5">
+            <wp:extent cx="960495" cy="359399"/>
+            <wp:effectExtent l="0" t="0" r="0" b="3175"/>
+            <wp:docPr id="38" name="Picture 38"/>
+            <wp:cNvGraphicFramePr>
+              <a:graphicFrameLocks xmlns:a="http://schemas.openxmlformats.org/drawingml/2006/main" noChangeAspect="1"/>
+            </wp:cNvGraphicFramePr>
+            <a:graphic xmlns:a="http://schemas.openxmlformats.org/drawingml/2006/main">
+              <a:graphicData uri="http://schemas.openxmlformats.org/drawingml/2006/picture">
+                <pic:pic xmlns:pic="http://schemas.openxmlformats.org/drawingml/2006/picture">
+                  <pic:nvPicPr>
+                    <pic:cNvPr id="1" name=""/>
+                    <pic:cNvPicPr/>
+                  </pic:nvPicPr>
+                  <pic:blipFill rotWithShape="1">
+                    <a:blip r:embed="rId40"/>
+                    <a:srcRect l="58646" t="60328" b="23279"/>
+                    <a:stretch/>
+                  </pic:blipFill>
+                  <pic:spPr bwMode="auto">
+                    <a:xfrm>
+                      <a:off x="0" y="0"/>
+                      <a:ext cx="1006122" cy="376472"/>
+                    </a:xfrm>
+                    <a:prstGeom prst="rect">
+                      <a:avLst/>
+                    </a:prstGeom>
+                    <a:ln>
+                      <a:noFill/>
+                    </a:ln>
+                    <a:extLst>
+                      <a:ext uri="{53640926-AAD7-44D8-BBD7-CCE9431645EC}">
+                        <a14:shadowObscured xmlns:a14="http://schemas.microsoft.com/office/drawing/2010/main"/>
+                      </a:ext>
+                    </a:extLst>
+                  </pic:spPr>
+                </pic:pic>
+              </a:graphicData>
+            </a:graphic>
+          </wp:inline>
+        </w:drawing>
+      </w:r>
+      <w:r>
+        <w:rPr>
+          <w:noProof/>
+        </w:rPr>
+        <w:drawing>
+          <wp:inline distT="0" distB="0" distL="0" distR="0" wp14:anchorId="1B6C2552" wp14:editId="73F4ECB6">
+            <wp:extent cx="2118360" cy="1782785"/>
+            <wp:effectExtent l="0" t="0" r="0" b="8255"/>
+            <wp:docPr id="35" name="Picture 35"/>
+            <wp:cNvGraphicFramePr>
+              <a:graphicFrameLocks xmlns:a="http://schemas.openxmlformats.org/drawingml/2006/main" noChangeAspect="1"/>
+            </wp:cNvGraphicFramePr>
+            <a:graphic xmlns:a="http://schemas.openxmlformats.org/drawingml/2006/main">
+              <a:graphicData uri="http://schemas.openxmlformats.org/drawingml/2006/picture">
+                <pic:pic xmlns:pic="http://schemas.openxmlformats.org/drawingml/2006/picture">
+                  <pic:nvPicPr>
+                    <pic:cNvPr id="1" name=""/>
+                    <pic:cNvPicPr/>
+                  </pic:nvPicPr>
+                  <pic:blipFill rotWithShape="1">
+                    <a:blip r:embed="rId40"/>
+                    <a:srcRect r="43553" b="49672"/>
+                    <a:stretch/>
+                  </pic:blipFill>
+                  <pic:spPr bwMode="auto">
+                    <a:xfrm>
+                      <a:off x="0" y="0"/>
+                      <a:ext cx="2146075" cy="1806110"/>
+                    </a:xfrm>
+                    <a:prstGeom prst="rect">
+                      <a:avLst/>
+                    </a:prstGeom>
+                    <a:ln>
+                      <a:noFill/>
+                    </a:ln>
+                    <a:extLst>
+                      <a:ext uri="{53640926-AAD7-44D8-BBD7-CCE9431645EC}">
+                        <a14:shadowObscured xmlns:a14="http://schemas.microsoft.com/office/drawing/2010/main"/>
+                      </a:ext>
+                    </a:extLst>
+                  </pic:spPr>
+                </pic:pic>
+              </a:graphicData>
+            </a:graphic>
+          </wp:inline>
+        </w:drawing>
+      </w:r>
+      <w:r>
+        <w:rPr>
+          <w:noProof/>
+        </w:rPr>
+        <w:t xml:space="preserve"> </w:t>
+      </w:r>
+      <w:r>
+        <w:rPr>
+          <w:noProof/>
+        </w:rPr>
+        <w:drawing>
+          <wp:inline distT="0" distB="0" distL="0" distR="0" wp14:anchorId="13272DAB" wp14:editId="1BD6AEBD">
+            <wp:extent cx="2019300" cy="1722680"/>
+            <wp:effectExtent l="0" t="0" r="0" b="0"/>
+            <wp:docPr id="36" name="Picture 36"/>
+            <wp:cNvGraphicFramePr>
+              <a:graphicFrameLocks xmlns:a="http://schemas.openxmlformats.org/drawingml/2006/main" noChangeAspect="1"/>
+            </wp:cNvGraphicFramePr>
+            <a:graphic xmlns:a="http://schemas.openxmlformats.org/drawingml/2006/main">
+              <a:graphicData uri="http://schemas.openxmlformats.org/drawingml/2006/picture">
+                <pic:pic xmlns:pic="http://schemas.openxmlformats.org/drawingml/2006/picture">
+                  <pic:nvPicPr>
+                    <pic:cNvPr id="1" name=""/>
+                    <pic:cNvPicPr/>
+                  </pic:nvPicPr>
+                  <pic:blipFill rotWithShape="1">
+                    <a:blip r:embed="rId40"/>
+                    <a:srcRect t="50492" r="45222"/>
+                    <a:stretch/>
+                  </pic:blipFill>
+                  <pic:spPr bwMode="auto">
+                    <a:xfrm>
+                      <a:off x="0" y="0"/>
+                      <a:ext cx="2035453" cy="1736460"/>
+                    </a:xfrm>
+                    <a:prstGeom prst="rect">
+                      <a:avLst/>
+                    </a:prstGeom>
+                    <a:ln>
+                      <a:noFill/>
+                    </a:ln>
+                    <a:extLst>
+                      <a:ext uri="{53640926-AAD7-44D8-BBD7-CCE9431645EC}">
+                        <a14:shadowObscured xmlns:a14="http://schemas.microsoft.com/office/drawing/2010/main"/>
+                      </a:ext>
+                    </a:extLst>
+                  </pic:spPr>
+                </pic:pic>
+              </a:graphicData>
+            </a:graphic>
+          </wp:inline>
+        </w:drawing>
+      </w:r>
+    </w:p>
+    <w:p>
+      <w:pPr>
+        <w:pStyle w:val="ListBullet"/>
+        <w:tabs>
+          <w:tab w:val="clear" w:pos="360"/>
+          <w:tab w:val="num" w:pos="720"/>
+        </w:tabs>
+        <w:ind w:left="720"/>
+      </w:pPr>
+      <w:r>
+        <w:t>Surface p</w:t>
+      </w:r>
+      <w:r>
+        <w:t xml:space="preserve">lot of </w:t>
+      </w:r>
+      <w:r>
+        <w:t>p(x)</w:t>
+      </w:r>
+      <w:r>
+        <w:t xml:space="preserve"> </w:t>
+      </w:r>
+      <w:r>
+        <w:t>(product of the 2 distributions above):</w:t>
+      </w:r>
+    </w:p>
+    <w:p>
+      <w:pPr>
+        <w:pStyle w:val="ListBullet"/>
+        <w:numPr>
+          <w:ilvl w:val="0"/>
+          <w:numId w:val="0"/>
+        </w:numPr>
+        <w:ind w:left="360"/>
+      </w:pPr>
+      <w:r>
+        <w:rPr>
+          <w:noProof/>
+        </w:rPr>
+        <w:drawing>
+          <wp:inline distT="0" distB="0" distL="0" distR="0" wp14:anchorId="13AED0E4" wp14:editId="7B1D26D5">
+            <wp:extent cx="2745105" cy="1978650"/>
+            <wp:effectExtent l="0" t="0" r="0" b="3175"/>
+            <wp:docPr id="39" name="Picture 39"/>
+            <wp:cNvGraphicFramePr>
+              <a:graphicFrameLocks xmlns:a="http://schemas.openxmlformats.org/drawingml/2006/main" noChangeAspect="1"/>
+            </wp:cNvGraphicFramePr>
+            <a:graphic xmlns:a="http://schemas.openxmlformats.org/drawingml/2006/main">
+              <a:graphicData uri="http://schemas.openxmlformats.org/drawingml/2006/picture">
+                <pic:pic xmlns:pic="http://schemas.openxmlformats.org/drawingml/2006/picture">
+                  <pic:nvPicPr>
+                    <pic:cNvPr id="1" name=""/>
+                    <pic:cNvPicPr/>
+                  </pic:nvPicPr>
+                  <pic:blipFill>
+                    <a:blip r:embed="rId41"/>
+                    <a:stretch>
+                      <a:fillRect/>
+                    </a:stretch>
+                  </pic:blipFill>
+                  <pic:spPr>
+                    <a:xfrm>
+                      <a:off x="0" y="0"/>
+                      <a:ext cx="2776841" cy="2001525"/>
+                    </a:xfrm>
+                    <a:prstGeom prst="rect">
+                      <a:avLst/>
+                    </a:prstGeom>
+                  </pic:spPr>
+                </pic:pic>
+              </a:graphicData>
+            </a:graphic>
+          </wp:inline>
+        </w:drawing>
+      </w:r>
+      <w:r>
+        <w:rPr>
+          <w:noProof/>
+        </w:rPr>
+        <w:drawing>
+          <wp:inline distT="0" distB="0" distL="0" distR="0" wp14:anchorId="53128152" wp14:editId="1B85B3DF">
+            <wp:extent cx="2489969" cy="544830"/>
+            <wp:effectExtent l="0" t="0" r="5715" b="7620"/>
+            <wp:docPr id="40" name="Picture 40"/>
+            <wp:cNvGraphicFramePr>
+              <a:graphicFrameLocks xmlns:a="http://schemas.openxmlformats.org/drawingml/2006/main" noChangeAspect="1"/>
+            </wp:cNvGraphicFramePr>
+            <a:graphic xmlns:a="http://schemas.openxmlformats.org/drawingml/2006/main">
+              <a:graphicData uri="http://schemas.openxmlformats.org/drawingml/2006/picture">
+                <pic:pic xmlns:pic="http://schemas.openxmlformats.org/drawingml/2006/picture">
+                  <pic:nvPicPr>
+                    <pic:cNvPr id="1" name=""/>
+                    <pic:cNvPicPr/>
+                  </pic:nvPicPr>
+                  <pic:blipFill>
+                    <a:blip r:embed="rId42"/>
+                    <a:stretch>
+                      <a:fillRect/>
+                    </a:stretch>
+                  </pic:blipFill>
+                  <pic:spPr>
+                    <a:xfrm>
+                      <a:off x="0" y="0"/>
+                      <a:ext cx="2514383" cy="550172"/>
+                    </a:xfrm>
+                    <a:prstGeom prst="rect">
+                      <a:avLst/>
+                    </a:prstGeom>
+                  </pic:spPr>
+                </pic:pic>
+              </a:graphicData>
+            </a:graphic>
+          </wp:inline>
+        </w:drawing>
+      </w:r>
+    </w:p>
+    <w:p>
+      <w:pPr>
+        <w:pStyle w:val="ListBullet"/>
+        <w:tabs>
+          <w:tab w:val="clear" w:pos="360"/>
+          <w:tab w:val="num" w:pos="720"/>
+        </w:tabs>
+        <w:ind w:left="720"/>
+      </w:pPr>
+      <w:r>
+        <w:t>Height = a particular point</w:t>
+      </w:r>
+      <w:r>
+        <w:t xml:space="preserve"> </w:t>
+      </w:r>
+      <w:r>
+        <w:t xml:space="preserve">p(x) </w:t>
+      </w:r>
+      <w:r>
+        <w:t xml:space="preserve">given particular x1 </w:t>
+      </w:r>
+      <w:r>
+        <w:t xml:space="preserve">+ </w:t>
+      </w:r>
+      <w:r>
+        <w:t xml:space="preserve">x2 values of </w:t>
+      </w:r>
+    </w:p>
+    <w:p>
+      <w:pPr>
+        <w:pStyle w:val="ListBullet"/>
+        <w:numPr>
+          <w:ilvl w:val="0"/>
+          <w:numId w:val="0"/>
+        </w:numPr>
+        <w:ind w:left="360"/>
+      </w:pPr>
+    </w:p>
+    <w:p>
+      <w:pPr>
+        <w:pStyle w:val="ListBullet"/>
+        <w:tabs>
+          <w:tab w:val="clear" w:pos="360"/>
+          <w:tab w:val="num" w:pos="720"/>
+        </w:tabs>
+        <w:ind w:left="720"/>
+      </w:pPr>
+      <w:r>
+        <w:lastRenderedPageBreak/>
+        <w:t>Now, w/ a new example, i</w:t>
+      </w:r>
+      <w:r>
+        <w:t xml:space="preserve">s </w:t>
+      </w:r>
+      <w:r>
+        <w:t xml:space="preserve">it </w:t>
+      </w:r>
+      <w:r>
+        <w:t xml:space="preserve">an anomaly or not? </w:t>
+      </w:r>
+    </w:p>
+    <w:p>
+      <w:pPr>
+        <w:pStyle w:val="ListBullet"/>
+        <w:numPr>
+          <w:ilvl w:val="0"/>
+          <w:numId w:val="0"/>
+        </w:numPr>
+        <w:ind w:left="2520"/>
+      </w:pPr>
+      <w:r>
+        <w:rPr>
+          <w:noProof/>
+        </w:rPr>
+        <w:drawing>
+          <wp:inline distT="0" distB="0" distL="0" distR="0" wp14:anchorId="12379B69" wp14:editId="67C7505D">
+            <wp:extent cx="1677964" cy="1323975"/>
+            <wp:effectExtent l="0" t="0" r="0" b="0"/>
+            <wp:docPr id="43" name="Picture 43"/>
+            <wp:cNvGraphicFramePr>
+              <a:graphicFrameLocks xmlns:a="http://schemas.openxmlformats.org/drawingml/2006/main" noChangeAspect="1"/>
+            </wp:cNvGraphicFramePr>
+            <a:graphic xmlns:a="http://schemas.openxmlformats.org/drawingml/2006/main">
+              <a:graphicData uri="http://schemas.openxmlformats.org/drawingml/2006/picture">
+                <pic:pic xmlns:pic="http://schemas.openxmlformats.org/drawingml/2006/picture">
+                  <pic:nvPicPr>
+                    <pic:cNvPr id="1" name=""/>
+                    <pic:cNvPicPr/>
+                  </pic:nvPicPr>
+                  <pic:blipFill>
+                    <a:blip r:embed="rId43"/>
+                    <a:stretch>
+                      <a:fillRect/>
+                    </a:stretch>
+                  </pic:blipFill>
+                  <pic:spPr>
+                    <a:xfrm>
+                      <a:off x="0" y="0"/>
+                      <a:ext cx="1694146" cy="1336743"/>
+                    </a:xfrm>
+                    <a:prstGeom prst="rect">
+                      <a:avLst/>
+                    </a:prstGeom>
+                  </pic:spPr>
+                </pic:pic>
+              </a:graphicData>
+            </a:graphic>
+          </wp:inline>
+        </w:drawing>
+      </w:r>
+    </w:p>
+    <w:p>
+      <w:pPr>
+        <w:pStyle w:val="ListBullet"/>
+        <w:tabs>
+          <w:tab w:val="clear" w:pos="360"/>
+          <w:tab w:val="num" w:pos="720"/>
+        </w:tabs>
+        <w:ind w:left="720"/>
+      </w:pPr>
+      <w:r>
+        <w:t xml:space="preserve">Set </w:t>
+      </w:r>
+      <w:r>
+        <w:t>some value for Epsilon</w:t>
+      </w:r>
+      <w:r>
+        <w:t xml:space="preserve">, say  0.02, + compute </w:t>
+      </w:r>
+      <w:r>
+        <w:t>p(x</w:t>
+      </w:r>
+      <w:r>
+        <w:t>1</w:t>
+      </w:r>
+      <w:r>
+        <w:t>)</w:t>
+      </w:r>
+      <w:r>
+        <w:t>_test + p(x2)_test to see if they’re &gt;= epsilon</w:t>
+      </w:r>
+    </w:p>
+    <w:p>
+      <w:pPr>
+        <w:pStyle w:val="ListBullet"/>
+        <w:tabs>
+          <w:tab w:val="clear" w:pos="360"/>
+          <w:tab w:val="num" w:pos="720"/>
+        </w:tabs>
+        <w:ind w:left="720"/>
+      </w:pPr>
+      <w:r>
+        <w:t>p(x1)_test</w:t>
+      </w:r>
+      <w:r>
+        <w:t xml:space="preserve"> </w:t>
+      </w:r>
+      <w:r>
+        <w:t xml:space="preserve">has a pretty high probability, &gt; </w:t>
+      </w:r>
+      <w:r>
+        <w:t xml:space="preserve">epsilon, so </w:t>
+      </w:r>
+      <w:r>
+        <w:t xml:space="preserve">we </w:t>
+      </w:r>
+      <w:r>
+        <w:t xml:space="preserve">say </w:t>
+      </w:r>
+      <w:r>
+        <w:t>X1_</w:t>
+      </w:r>
+      <w:r>
+        <w:t xml:space="preserve">test is </w:t>
+      </w:r>
+      <w:r>
+        <w:t xml:space="preserve">NOT </w:t>
+      </w:r>
+      <w:r>
+        <w:t xml:space="preserve">an anomaly. </w:t>
+      </w:r>
+    </w:p>
+    <w:p>
+      <w:pPr>
+        <w:pStyle w:val="ListBullet"/>
+        <w:tabs>
+          <w:tab w:val="clear" w:pos="360"/>
+          <w:tab w:val="num" w:pos="720"/>
+        </w:tabs>
+        <w:ind w:left="720"/>
+      </w:pPr>
+      <w:r>
+        <w:t>p(x</w:t>
+      </w:r>
+      <w:r>
+        <w:t>2</w:t>
+      </w:r>
+      <w:r>
+        <w:t>)</w:t>
+      </w:r>
+      <w:r>
+        <w:t>_</w:t>
+      </w:r>
+      <w:r>
+        <w:t xml:space="preserve">test is </w:t>
+      </w:r>
+      <w:r>
+        <w:t>a much smaller value &lt;</w:t>
+      </w:r>
+      <w:r>
+        <w:t xml:space="preserve"> epsilon </w:t>
+      </w:r>
+      <w:r>
+        <w:t>+</w:t>
+      </w:r>
+      <w:r>
+        <w:t xml:space="preserve"> so we</w:t>
+      </w:r>
+      <w:r>
+        <w:t xml:space="preserve"> say </w:t>
+      </w:r>
+      <w:r>
+        <w:t xml:space="preserve">it </w:t>
+      </w:r>
+      <w:r>
+        <w:t xml:space="preserve">is indeed an anomaly, </w:t>
+      </w:r>
+    </w:p>
+    <w:p>
+      <w:pPr>
+        <w:pStyle w:val="ListBullet"/>
+        <w:numPr>
+          <w:ilvl w:val="0"/>
+          <w:numId w:val="0"/>
+        </w:numPr>
+        <w:ind w:left="2160" w:firstLine="720"/>
+      </w:pPr>
+      <w:r>
+        <w:rPr>
+          <w:noProof/>
+        </w:rPr>
+        <w:drawing>
+          <wp:inline distT="0" distB="0" distL="0" distR="0" wp14:anchorId="462B9307" wp14:editId="12F34264">
+            <wp:extent cx="1592580" cy="815780"/>
+            <wp:effectExtent l="0" t="0" r="7620" b="3810"/>
+            <wp:docPr id="42" name="Picture 42"/>
+            <wp:cNvGraphicFramePr>
+              <a:graphicFrameLocks xmlns:a="http://schemas.openxmlformats.org/drawingml/2006/main" noChangeAspect="1"/>
+            </wp:cNvGraphicFramePr>
+            <a:graphic xmlns:a="http://schemas.openxmlformats.org/drawingml/2006/main">
+              <a:graphicData uri="http://schemas.openxmlformats.org/drawingml/2006/picture">
+                <pic:pic xmlns:pic="http://schemas.openxmlformats.org/drawingml/2006/picture">
+                  <pic:nvPicPr>
+                    <pic:cNvPr id="1" name=""/>
+                    <pic:cNvPicPr/>
+                  </pic:nvPicPr>
+                  <pic:blipFill>
+                    <a:blip r:embed="rId44"/>
+                    <a:stretch>
+                      <a:fillRect/>
+                    </a:stretch>
+                  </pic:blipFill>
+                  <pic:spPr>
+                    <a:xfrm>
+                      <a:off x="0" y="0"/>
+                      <a:ext cx="1615906" cy="827728"/>
+                    </a:xfrm>
+                    <a:prstGeom prst="rect">
+                      <a:avLst/>
+                    </a:prstGeom>
+                  </pic:spPr>
+                </pic:pic>
+              </a:graphicData>
+            </a:graphic>
+          </wp:inline>
+        </w:drawing>
+      </w:r>
+    </w:p>
+    <w:p>
+      <w:pPr>
+        <w:pStyle w:val="ListBullet"/>
+        <w:tabs>
+          <w:tab w:val="clear" w:pos="360"/>
+          <w:tab w:val="num" w:pos="720"/>
+        </w:tabs>
+        <w:ind w:left="720"/>
+      </w:pPr>
+      <w:r>
+        <w:t xml:space="preserve">What this is really saying is that, you look </w:t>
+      </w:r>
+      <w:r>
+        <w:t xml:space="preserve">at the 3D-surface plot, </w:t>
+      </w:r>
+      <w:r>
+        <w:t xml:space="preserve">all values of x1 </w:t>
+      </w:r>
+      <w:r>
+        <w:t>+</w:t>
+      </w:r>
+      <w:r>
+        <w:t xml:space="preserve"> x2 that have a height </w:t>
+      </w:r>
+      <w:r>
+        <w:t xml:space="preserve">high </w:t>
+      </w:r>
+      <w:r>
+        <w:t xml:space="preserve">on the surface correspond to </w:t>
+      </w:r>
+      <w:r>
+        <w:t xml:space="preserve">a non-anomalous example </w:t>
+      </w:r>
+    </w:p>
+    <w:p>
+      <w:pPr>
+        <w:pStyle w:val="ListBullet"/>
+        <w:tabs>
+          <w:tab w:val="clear" w:pos="360"/>
+          <w:tab w:val="num" w:pos="720"/>
+        </w:tabs>
+        <w:ind w:left="720"/>
+      </w:pPr>
+      <w:r>
+        <w:t xml:space="preserve">Whereas all points </w:t>
+      </w:r>
+      <w:r>
+        <w:t xml:space="preserve">on the outer rim of the bottom of the hill </w:t>
+      </w:r>
+      <w:r>
+        <w:t>have very low probability, so we are going to flag those points as anomalous</w:t>
+      </w:r>
+    </w:p>
+    <w:p>
+      <w:pPr>
+        <w:pStyle w:val="ListBullet"/>
+        <w:tabs>
+          <w:tab w:val="clear" w:pos="360"/>
+          <w:tab w:val="num" w:pos="720"/>
+        </w:tabs>
+        <w:ind w:left="720"/>
+      </w:pPr>
+      <w:r>
+        <w:t xml:space="preserve">It's defines </w:t>
+      </w:r>
+      <w:r>
+        <w:t>some region</w:t>
+      </w:r>
+      <w:r>
+        <w:t xml:space="preserve"> such </w:t>
+      </w:r>
+      <w:r>
+        <w:t xml:space="preserve">that everything outside </w:t>
+      </w:r>
+      <w:r>
+        <w:t xml:space="preserve">it is flagged </w:t>
+      </w:r>
+      <w:r>
+        <w:t>as anomalous</w:t>
+      </w:r>
+    </w:p>
+    <w:p>
+      <w:pPr>
+        <w:pStyle w:val="ListBullet"/>
+        <w:numPr>
+          <w:ilvl w:val="0"/>
+          <w:numId w:val="0"/>
+        </w:numPr>
+        <w:ind w:left="720"/>
+      </w:pPr>
+      <w:r>
+        <w:rPr>
+          <w:noProof/>
+        </w:rPr>
+        <w:drawing>
+          <wp:inline distT="0" distB="0" distL="0" distR="0" wp14:anchorId="4AE5AD0E" wp14:editId="682CBC30">
+            <wp:extent cx="1919354" cy="1501140"/>
+            <wp:effectExtent l="0" t="0" r="5080" b="3810"/>
+            <wp:docPr id="45" name="Picture 45"/>
+            <wp:cNvGraphicFramePr>
+              <a:graphicFrameLocks xmlns:a="http://schemas.openxmlformats.org/drawingml/2006/main" noChangeAspect="1"/>
+            </wp:cNvGraphicFramePr>
+            <a:graphic xmlns:a="http://schemas.openxmlformats.org/drawingml/2006/main">
+              <a:graphicData uri="http://schemas.openxmlformats.org/drawingml/2006/picture">
+                <pic:pic xmlns:pic="http://schemas.openxmlformats.org/drawingml/2006/picture">
+                  <pic:nvPicPr>
+                    <pic:cNvPr id="1" name=""/>
+                    <pic:cNvPicPr/>
+                  </pic:nvPicPr>
+                  <pic:blipFill rotWithShape="1">
+                    <a:blip r:embed="rId45"/>
+                    <a:srcRect l="1410" r="9744" b="42898"/>
+                    <a:stretch/>
+                  </pic:blipFill>
+                  <pic:spPr bwMode="auto">
+                    <a:xfrm>
+                      <a:off x="0" y="0"/>
+                      <a:ext cx="1936751" cy="1514747"/>
+                    </a:xfrm>
+                    <a:prstGeom prst="rect">
+                      <a:avLst/>
+                    </a:prstGeom>
+                    <a:ln>
+                      <a:noFill/>
+                    </a:ln>
+                    <a:extLst>
+                      <a:ext uri="{53640926-AAD7-44D8-BBD7-CCE9431645EC}">
+                        <a14:shadowObscured xmlns:a14="http://schemas.microsoft.com/office/drawing/2010/main"/>
+                      </a:ext>
+                    </a:extLst>
+                  </pic:spPr>
+                </pic:pic>
+              </a:graphicData>
+            </a:graphic>
+          </wp:inline>
+        </w:drawing>
+      </w:r>
+      <w:r>
+        <w:tab/>
+      </w:r>
+      <w:r>
+        <w:rPr>
+          <w:noProof/>
+        </w:rPr>
+        <w:drawing>
+          <wp:inline distT="0" distB="0" distL="0" distR="0" wp14:anchorId="2A4DC0AE" wp14:editId="134674A8">
+            <wp:extent cx="2359025" cy="1407551"/>
+            <wp:effectExtent l="0" t="0" r="3175" b="2540"/>
+            <wp:docPr id="44" name="Picture 44"/>
+            <wp:cNvGraphicFramePr>
+              <a:graphicFrameLocks xmlns:a="http://schemas.openxmlformats.org/drawingml/2006/main" noChangeAspect="1"/>
+            </wp:cNvGraphicFramePr>
+            <a:graphic xmlns:a="http://schemas.openxmlformats.org/drawingml/2006/main">
+              <a:graphicData uri="http://schemas.openxmlformats.org/drawingml/2006/picture">
+                <pic:pic xmlns:pic="http://schemas.openxmlformats.org/drawingml/2006/picture">
+                  <pic:nvPicPr>
+                    <pic:cNvPr id="1" name=""/>
+                    <pic:cNvPicPr/>
+                  </pic:nvPicPr>
+                  <pic:blipFill rotWithShape="1">
+                    <a:blip r:embed="rId45"/>
+                    <a:srcRect l="15256" t="65425" r="14231"/>
+                    <a:stretch/>
+                  </pic:blipFill>
+                  <pic:spPr bwMode="auto">
+                    <a:xfrm>
+                      <a:off x="0" y="0"/>
+                      <a:ext cx="2378715" cy="1419299"/>
+                    </a:xfrm>
+                    <a:prstGeom prst="rect">
+                      <a:avLst/>
+                    </a:prstGeom>
+                    <a:ln>
+                      <a:noFill/>
+                    </a:ln>
+                    <a:extLst>
+                      <a:ext uri="{53640926-AAD7-44D8-BBD7-CCE9431645EC}">
+                        <a14:shadowObscured xmlns:a14="http://schemas.microsoft.com/office/drawing/2010/main"/>
+                      </a:ext>
+                    </a:extLst>
+                  </pic:spPr>
+                </pic:pic>
+              </a:graphicData>
+            </a:graphic>
+          </wp:inline>
+        </w:drawing>
+      </w:r>
+    </w:p>
+    <w:p>
+      <w:pPr>
+        <w:pStyle w:val="ListBullet"/>
+        <w:numPr>
+          <w:ilvl w:val="0"/>
+          <w:numId w:val="0"/>
+        </w:numPr>
+        <w:ind w:left="360"/>
+      </w:pPr>
+      <w:bookmarkStart w:id="0" w:name="_GoBack"/>
+      <w:bookmarkEnd w:id="0"/>
+    </w:p>
     <w:sectPr>
       <w:pgSz w:w="12240" w:h="15840"/>
       <w:pgMar w:top="1440" w:right="1440" w:bottom="1440" w:left="1440" w:header="720" w:footer="720" w:gutter="0"/>
@@ -2970,7 +5248,7 @@
 </file>
 
 <file path=word/endnotes.xml><?xml version="1.0" encoding="utf-8"?>
-<w:endnotes xmlns:wpc="http://schemas.microsoft.com/office/word/2010/wordprocessingCanvas" xmlns:mc="http://schemas.openxmlformats.org/markup-compatibility/2006" xmlns:o="urn:schemas-microsoft-com:office:office" xmlns:r="http://schemas.openxmlformats.org/officeDocument/2006/relationships" xmlns:m="http://schemas.openxmlformats.org/officeDocument/2006/math" xmlns:v="urn:schemas-microsoft-com:vml" xmlns:wp14="http://schemas.microsoft.com/office/word/2010/wordprocessingDrawing" xmlns:wp="http://schemas.openxmlformats.org/drawingml/2006/wordprocessingDrawing" xmlns:w10="urn:schemas-microsoft-com:office:word" xmlns:w="http://schemas.openxmlformats.org/wordprocessingml/2006/main" xmlns:w14="http://schemas.microsoft.com/office/word/2010/wordml" xmlns:w15="http://schemas.microsoft.com/office/word/2012/wordml" xmlns:wpg="http://schemas.microsoft.com/office/word/2010/wordprocessingGroup" xmlns:wpi="http://schemas.microsoft.com/office/word/2010/wordprocessingInk" xmlns:wne="http://schemas.microsoft.com/office/word/2006/wordml" xmlns:wps="http://schemas.microsoft.com/office/word/2010/wordprocessingShape" mc:Ignorable="w14 w15 wp14">
+<w:endnotes xmlns:wpc="http://schemas.microsoft.com/office/word/2010/wordprocessingCanvas" xmlns:cx="http://schemas.microsoft.com/office/drawing/2014/chartex" xmlns:cx1="http://schemas.microsoft.com/office/drawing/2015/9/8/chartex" xmlns:cx2="http://schemas.microsoft.com/office/drawing/2015/10/21/chartex" xmlns:cx3="http://schemas.microsoft.com/office/drawing/2016/5/9/chartex" xmlns:cx4="http://schemas.microsoft.com/office/drawing/2016/5/10/chartex" xmlns:cx5="http://schemas.microsoft.com/office/drawing/2016/5/11/chartex" xmlns:cx6="http://schemas.microsoft.com/office/drawing/2016/5/12/chartex" xmlns:cx7="http://schemas.microsoft.com/office/drawing/2016/5/13/chartex" xmlns:cx8="http://schemas.microsoft.com/office/drawing/2016/5/14/chartex" xmlns:mc="http://schemas.openxmlformats.org/markup-compatibility/2006" xmlns:aink="http://schemas.microsoft.com/office/drawing/2016/ink" xmlns:am3d="http://schemas.microsoft.com/office/drawing/2017/model3d" xmlns:o="urn:schemas-microsoft-com:office:office" xmlns:r="http://schemas.openxmlformats.org/officeDocument/2006/relationships" xmlns:m="http://schemas.openxmlformats.org/officeDocument/2006/math" xmlns:v="urn:schemas-microsoft-com:vml" xmlns:wp14="http://schemas.microsoft.com/office/word/2010/wordprocessingDrawing" xmlns:wp="http://schemas.openxmlformats.org/drawingml/2006/wordprocessingDrawing" xmlns:w10="urn:schemas-microsoft-com:office:word" xmlns:w="http://schemas.openxmlformats.org/wordprocessingml/2006/main" xmlns:w14="http://schemas.microsoft.com/office/word/2010/wordml" xmlns:w15="http://schemas.microsoft.com/office/word/2012/wordml" xmlns:w16cid="http://schemas.microsoft.com/office/word/2016/wordml/cid" xmlns:w16se="http://schemas.microsoft.com/office/word/2015/wordml/symex" xmlns:wpg="http://schemas.microsoft.com/office/word/2010/wordprocessingGroup" xmlns:wpi="http://schemas.microsoft.com/office/word/2010/wordprocessingInk" xmlns:wne="http://schemas.microsoft.com/office/word/2006/wordml" xmlns:wps="http://schemas.microsoft.com/office/word/2010/wordprocessingShape" mc:Ignorable="w14 w15 w16se w16cid wp14">
   <w:endnote w:type="separator" w:id="-1">
     <w:p>
       <w:pPr>
@@ -2995,7 +5273,7 @@
 </file>
 
 <file path=word/footnotes.xml><?xml version="1.0" encoding="utf-8"?>
-<w:footnotes xmlns:wpc="http://schemas.microsoft.com/office/word/2010/wordprocessingCanvas" xmlns:mc="http://schemas.openxmlformats.org/markup-compatibility/2006" xmlns:o="urn:schemas-microsoft-com:office:office" xmlns:r="http://schemas.openxmlformats.org/officeDocument/2006/relationships" xmlns:m="http://schemas.openxmlformats.org/officeDocument/2006/math" xmlns:v="urn:schemas-microsoft-com:vml" xmlns:wp14="http://schemas.microsoft.com/office/word/2010/wordprocessingDrawing" xmlns:wp="http://schemas.openxmlformats.org/drawingml/2006/wordprocessingDrawing" xmlns:w10="urn:schemas-microsoft-com:office:word" xmlns:w="http://schemas.openxmlformats.org/wordprocessingml/2006/main" xmlns:w14="http://schemas.microsoft.com/office/word/2010/wordml" xmlns:w15="http://schemas.microsoft.com/office/word/2012/wordml" xmlns:wpg="http://schemas.microsoft.com/office/word/2010/wordprocessingGroup" xmlns:wpi="http://schemas.microsoft.com/office/word/2010/wordprocessingInk" xmlns:wne="http://schemas.microsoft.com/office/word/2006/wordml" xmlns:wps="http://schemas.microsoft.com/office/word/2010/wordprocessingShape" mc:Ignorable="w14 w15 wp14">
+<w:footnotes xmlns:wpc="http://schemas.microsoft.com/office/word/2010/wordprocessingCanvas" xmlns:cx="http://schemas.microsoft.com/office/drawing/2014/chartex" xmlns:cx1="http://schemas.microsoft.com/office/drawing/2015/9/8/chartex" xmlns:cx2="http://schemas.microsoft.com/office/drawing/2015/10/21/chartex" xmlns:cx3="http://schemas.microsoft.com/office/drawing/2016/5/9/chartex" xmlns:cx4="http://schemas.microsoft.com/office/drawing/2016/5/10/chartex" xmlns:cx5="http://schemas.microsoft.com/office/drawing/2016/5/11/chartex" xmlns:cx6="http://schemas.microsoft.com/office/drawing/2016/5/12/chartex" xmlns:cx7="http://schemas.microsoft.com/office/drawing/2016/5/13/chartex" xmlns:cx8="http://schemas.microsoft.com/office/drawing/2016/5/14/chartex" xmlns:mc="http://schemas.openxmlformats.org/markup-compatibility/2006" xmlns:aink="http://schemas.microsoft.com/office/drawing/2016/ink" xmlns:am3d="http://schemas.microsoft.com/office/drawing/2017/model3d" xmlns:o="urn:schemas-microsoft-com:office:office" xmlns:r="http://schemas.openxmlformats.org/officeDocument/2006/relationships" xmlns:m="http://schemas.openxmlformats.org/officeDocument/2006/math" xmlns:v="urn:schemas-microsoft-com:vml" xmlns:wp14="http://schemas.microsoft.com/office/word/2010/wordprocessingDrawing" xmlns:wp="http://schemas.openxmlformats.org/drawingml/2006/wordprocessingDrawing" xmlns:w10="urn:schemas-microsoft-com:office:word" xmlns:w="http://schemas.openxmlformats.org/wordprocessingml/2006/main" xmlns:w14="http://schemas.microsoft.com/office/word/2010/wordml" xmlns:w15="http://schemas.microsoft.com/office/word/2012/wordml" xmlns:w16cid="http://schemas.microsoft.com/office/word/2016/wordml/cid" xmlns:w16se="http://schemas.microsoft.com/office/word/2015/wordml/symex" xmlns:wpg="http://schemas.microsoft.com/office/word/2010/wordprocessingGroup" xmlns:wpi="http://schemas.microsoft.com/office/word/2010/wordprocessingInk" xmlns:wne="http://schemas.microsoft.com/office/word/2006/wordml" xmlns:wps="http://schemas.microsoft.com/office/word/2010/wordprocessingShape" mc:Ignorable="w14 w15 w16se w16cid wp14">
   <w:footnote w:type="separator" w:id="-1">
     <w:p>
       <w:pPr>
@@ -3020,7 +5298,7 @@
 </file>
 
 <file path=word/numbering.xml><?xml version="1.0" encoding="utf-8"?>
-<w:numbering xmlns:wpc="http://schemas.microsoft.com/office/word/2010/wordprocessingCanvas" xmlns:mc="http://schemas.openxmlformats.org/markup-compatibility/2006" xmlns:o="urn:schemas-microsoft-com:office:office" xmlns:r="http://schemas.openxmlformats.org/officeDocument/2006/relationships" xmlns:m="http://schemas.openxmlformats.org/officeDocument/2006/math" xmlns:v="urn:schemas-microsoft-com:vml" xmlns:wp14="http://schemas.microsoft.com/office/word/2010/wordprocessingDrawing" xmlns:wp="http://schemas.openxmlformats.org/drawingml/2006/wordprocessingDrawing" xmlns:w10="urn:schemas-microsoft-com:office:word" xmlns:w="http://schemas.openxmlformats.org/wordprocessingml/2006/main" xmlns:w14="http://schemas.microsoft.com/office/word/2010/wordml" xmlns:w15="http://schemas.microsoft.com/office/word/2012/wordml" xmlns:wpg="http://schemas.microsoft.com/office/word/2010/wordprocessingGroup" xmlns:wpi="http://schemas.microsoft.com/office/word/2010/wordprocessingInk" xmlns:wne="http://schemas.microsoft.com/office/word/2006/wordml" xmlns:wps="http://schemas.microsoft.com/office/word/2010/wordprocessingShape" mc:Ignorable="w14 w15 wp14">
+<w:numbering xmlns:wpc="http://schemas.microsoft.com/office/word/2010/wordprocessingCanvas" xmlns:cx="http://schemas.microsoft.com/office/drawing/2014/chartex" xmlns:cx1="http://schemas.microsoft.com/office/drawing/2015/9/8/chartex" xmlns:cx2="http://schemas.microsoft.com/office/drawing/2015/10/21/chartex" xmlns:cx3="http://schemas.microsoft.com/office/drawing/2016/5/9/chartex" xmlns:cx4="http://schemas.microsoft.com/office/drawing/2016/5/10/chartex" xmlns:cx5="http://schemas.microsoft.com/office/drawing/2016/5/11/chartex" xmlns:cx6="http://schemas.microsoft.com/office/drawing/2016/5/12/chartex" xmlns:cx7="http://schemas.microsoft.com/office/drawing/2016/5/13/chartex" xmlns:cx8="http://schemas.microsoft.com/office/drawing/2016/5/14/chartex" xmlns:mc="http://schemas.openxmlformats.org/markup-compatibility/2006" xmlns:aink="http://schemas.microsoft.com/office/drawing/2016/ink" xmlns:am3d="http://schemas.microsoft.com/office/drawing/2017/model3d" xmlns:o="urn:schemas-microsoft-com:office:office" xmlns:r="http://schemas.openxmlformats.org/officeDocument/2006/relationships" xmlns:m="http://schemas.openxmlformats.org/officeDocument/2006/math" xmlns:v="urn:schemas-microsoft-com:vml" xmlns:wp14="http://schemas.microsoft.com/office/word/2010/wordprocessingDrawing" xmlns:wp="http://schemas.openxmlformats.org/drawingml/2006/wordprocessingDrawing" xmlns:w10="urn:schemas-microsoft-com:office:word" xmlns:w="http://schemas.openxmlformats.org/wordprocessingml/2006/main" xmlns:w14="http://schemas.microsoft.com/office/word/2010/wordml" xmlns:w15="http://schemas.microsoft.com/office/word/2012/wordml" xmlns:w16cid="http://schemas.microsoft.com/office/word/2016/wordml/cid" xmlns:w16se="http://schemas.microsoft.com/office/word/2015/wordml/symex" xmlns:wpg="http://schemas.microsoft.com/office/word/2010/wordprocessingGroup" xmlns:wpi="http://schemas.microsoft.com/office/word/2010/wordprocessingInk" xmlns:wne="http://schemas.microsoft.com/office/word/2006/wordml" xmlns:wps="http://schemas.microsoft.com/office/word/2010/wordprocessingShape" mc:Ignorable="w14 w15 w16se w16cid wp14">
   <w:abstractNum w:abstractNumId="0" w15:restartNumberingAfterBreak="0">
     <w:nsid w:val="FFFFFF89"/>
     <w:multiLevelType w:val="singleLevel"/>
@@ -3055,7 +5333,7 @@
 </file>
 
 <file path=word/styles.xml><?xml version="1.0" encoding="utf-8"?>
-<w:styles xmlns:mc="http://schemas.openxmlformats.org/markup-compatibility/2006" xmlns:r="http://schemas.openxmlformats.org/officeDocument/2006/relationships" xmlns:w="http://schemas.openxmlformats.org/wordprocessingml/2006/main" xmlns:w14="http://schemas.microsoft.com/office/word/2010/wordml" xmlns:w15="http://schemas.microsoft.com/office/word/2012/wordml" mc:Ignorable="w14 w15">
+<w:styles xmlns:mc="http://schemas.openxmlformats.org/markup-compatibility/2006" xmlns:r="http://schemas.openxmlformats.org/officeDocument/2006/relationships" xmlns:w="http://schemas.openxmlformats.org/wordprocessingml/2006/main" xmlns:w14="http://schemas.microsoft.com/office/word/2010/wordml" xmlns:w15="http://schemas.microsoft.com/office/word/2012/wordml" xmlns:w16cid="http://schemas.microsoft.com/office/word/2016/wordml/cid" xmlns:w16se="http://schemas.microsoft.com/office/word/2015/wordml/symex" mc:Ignorable="w14 w15 w16se w16cid">
   <w:docDefaults>
     <w:rPrDefault>
       <w:rPr>
@@ -3071,7 +5349,7 @@
       </w:pPr>
     </w:pPrDefault>
   </w:docDefaults>
-  <w:latentStyles w:defLockedState="0" w:defUIPriority="99" w:defSemiHidden="0" w:defUnhideWhenUsed="0" w:defQFormat="0" w:count="371">
+  <w:latentStyles w:defLockedState="0" w:defUIPriority="99" w:defSemiHidden="0" w:defUnhideWhenUsed="0" w:defQFormat="0" w:count="375">
     <w:lsdException w:name="Normal" w:uiPriority="0" w:qFormat="1"/>
     <w:lsdException w:name="heading 1" w:uiPriority="9" w:qFormat="1"/>
     <w:lsdException w:name="heading 2" w:semiHidden="1" w:uiPriority="9" w:unhideWhenUsed="1" w:qFormat="1"/>
@@ -3177,7 +5455,6 @@
     <w:lsdException w:name="HTML Sample" w:semiHidden="1" w:unhideWhenUsed="1"/>
     <w:lsdException w:name="HTML Typewriter" w:semiHidden="1" w:unhideWhenUsed="1"/>
     <w:lsdException w:name="HTML Variable" w:semiHidden="1" w:unhideWhenUsed="1"/>
-    <w:lsdException w:name="Normal Table" w:semiHidden="1" w:unhideWhenUsed="1"/>
     <w:lsdException w:name="annotation subject" w:semiHidden="1" w:unhideWhenUsed="1"/>
     <w:lsdException w:name="No List" w:semiHidden="1" w:unhideWhenUsed="1"/>
     <w:lsdException w:name="Outline List 1" w:semiHidden="1" w:unhideWhenUsed="1"/>
@@ -3221,10 +5498,8 @@
     <w:lsdException w:name="Table Elegant" w:semiHidden="1" w:unhideWhenUsed="1"/>
     <w:lsdException w:name="Table Professional" w:semiHidden="1" w:unhideWhenUsed="1"/>
     <w:lsdException w:name="Table Subtle 1" w:semiHidden="1" w:unhideWhenUsed="1"/>
-    <w:lsdException w:name="Table Subtle 2" w:semiHidden="1" w:unhideWhenUsed="1"/>
     <w:lsdException w:name="Table Web 1" w:semiHidden="1" w:unhideWhenUsed="1"/>
     <w:lsdException w:name="Table Web 2" w:semiHidden="1" w:unhideWhenUsed="1"/>
-    <w:lsdException w:name="Table Web 3" w:semiHidden="1" w:unhideWhenUsed="1"/>
     <w:lsdException w:name="Balloon Text" w:semiHidden="1" w:unhideWhenUsed="1"/>
     <w:lsdException w:name="Table Grid" w:uiPriority="39"/>
     <w:lsdException w:name="Table Theme" w:semiHidden="1" w:unhideWhenUsed="1"/>
@@ -3443,6 +5718,10 @@
     <w:lsdException w:name="List Table 5 Dark Accent 6" w:uiPriority="50"/>
     <w:lsdException w:name="List Table 6 Colorful Accent 6" w:uiPriority="51"/>
     <w:lsdException w:name="List Table 7 Colorful Accent 6" w:uiPriority="52"/>
+    <w:lsdException w:name="Mention" w:semiHidden="1" w:unhideWhenUsed="1"/>
+    <w:lsdException w:name="Smart Hyperlink" w:semiHidden="1" w:unhideWhenUsed="1"/>
+    <w:lsdException w:name="Hashtag" w:semiHidden="1" w:unhideWhenUsed="1"/>
+    <w:lsdException w:name="Unresolved Mention" w:semiHidden="1" w:unhideWhenUsed="1"/>
   </w:latentStyles>
   <w:style w:type="paragraph" w:default="1" w:styleId="Normal">
     <w:name w:val="Normal"/>
@@ -3823,7 +6102,7 @@
 </file>
 
 <file path=customXml/itemProps1.xml><?xml version="1.0" encoding="utf-8"?>
-<ds:datastoreItem xmlns:ds="http://schemas.openxmlformats.org/officeDocument/2006/customXml" ds:itemID="{A9719D57-97A9-429C-9082-253DEE8C9A11}">
+<ds:datastoreItem xmlns:ds="http://schemas.openxmlformats.org/officeDocument/2006/customXml" ds:itemID="{8CF9A1EE-9C16-43F2-ADE5-81ABAC14EB21}">
   <ds:schemaRefs>
     <ds:schemaRef ds:uri="http://schemas.openxmlformats.org/officeDocument/2006/bibliography"/>
   </ds:schemaRefs>

</xml_diff>

<commit_message>
Finish Anomaly Detection System lectures and quiz in Coursera Stanford ML
</commit_message>
<xml_diff>
--- a/MachineLearning/Coursera/StanfordMachineLearning/Week9_AnomalyDetection_RecommenderSystems/Week_9_1_1_DensityEstimation.docx
+++ b/MachineLearning/Coursera/StanfordMachineLearning/Week9_AnomalyDetection_RecommenderSystems/Week_9_1_1_DensityEstimation.docx
@@ -1,6 +1,6 @@
 
 <file path=word/document.xml><?xml version="1.0" encoding="utf-8"?>
-<w:document xmlns:wpc="http://schemas.microsoft.com/office/word/2010/wordprocessingCanvas" xmlns:cx="http://schemas.microsoft.com/office/drawing/2014/chartex" xmlns:cx1="http://schemas.microsoft.com/office/drawing/2015/9/8/chartex" xmlns:cx2="http://schemas.microsoft.com/office/drawing/2015/10/21/chartex" xmlns:cx3="http://schemas.microsoft.com/office/drawing/2016/5/9/chartex" xmlns:cx4="http://schemas.microsoft.com/office/drawing/2016/5/10/chartex" xmlns:cx5="http://schemas.microsoft.com/office/drawing/2016/5/11/chartex" xmlns:cx6="http://schemas.microsoft.com/office/drawing/2016/5/12/chartex" xmlns:cx7="http://schemas.microsoft.com/office/drawing/2016/5/13/chartex" xmlns:cx8="http://schemas.microsoft.com/office/drawing/2016/5/14/chartex" xmlns:mc="http://schemas.openxmlformats.org/markup-compatibility/2006" xmlns:aink="http://schemas.microsoft.com/office/drawing/2016/ink" xmlns:am3d="http://schemas.microsoft.com/office/drawing/2017/model3d" xmlns:o="urn:schemas-microsoft-com:office:office" xmlns:r="http://schemas.openxmlformats.org/officeDocument/2006/relationships" xmlns:m="http://schemas.openxmlformats.org/officeDocument/2006/math" xmlns:v="urn:schemas-microsoft-com:vml" xmlns:wp14="http://schemas.microsoft.com/office/word/2010/wordprocessingDrawing" xmlns:wp="http://schemas.openxmlformats.org/drawingml/2006/wordprocessingDrawing" xmlns:w10="urn:schemas-microsoft-com:office:word" xmlns:w="http://schemas.openxmlformats.org/wordprocessingml/2006/main" xmlns:w14="http://schemas.microsoft.com/office/word/2010/wordml" xmlns:w15="http://schemas.microsoft.com/office/word/2012/wordml" xmlns:w16cid="http://schemas.microsoft.com/office/word/2016/wordml/cid" xmlns:w16se="http://schemas.microsoft.com/office/word/2015/wordml/symex" xmlns:wpg="http://schemas.microsoft.com/office/word/2010/wordprocessingGroup" xmlns:wpi="http://schemas.microsoft.com/office/word/2010/wordprocessingInk" xmlns:wne="http://schemas.microsoft.com/office/word/2006/wordml" xmlns:wps="http://schemas.microsoft.com/office/word/2010/wordprocessingShape" mc:Ignorable="w14 w15 w16se w16cid wp14">
+<w:document xmlns:wpc="http://schemas.microsoft.com/office/word/2010/wordprocessingCanvas" xmlns:mc="http://schemas.openxmlformats.org/markup-compatibility/2006" xmlns:o="urn:schemas-microsoft-com:office:office" xmlns:r="http://schemas.openxmlformats.org/officeDocument/2006/relationships" xmlns:m="http://schemas.openxmlformats.org/officeDocument/2006/math" xmlns:v="urn:schemas-microsoft-com:vml" xmlns:wp14="http://schemas.microsoft.com/office/word/2010/wordprocessingDrawing" xmlns:wp="http://schemas.openxmlformats.org/drawingml/2006/wordprocessingDrawing" xmlns:w10="urn:schemas-microsoft-com:office:word" xmlns:w="http://schemas.openxmlformats.org/wordprocessingml/2006/main" xmlns:w14="http://schemas.microsoft.com/office/word/2010/wordml" xmlns:w15="http://schemas.microsoft.com/office/word/2012/wordml" xmlns:wpg="http://schemas.microsoft.com/office/word/2010/wordprocessingGroup" xmlns:wpi="http://schemas.microsoft.com/office/word/2010/wordprocessingInk" xmlns:wne="http://schemas.microsoft.com/office/word/2006/wordml" xmlns:wps="http://schemas.microsoft.com/office/word/2010/wordprocessingShape" mc:Ignorable="w14 w15 wp14">
   <w:body>
     <w:p>
       <w:pPr>
@@ -315,16 +315,31 @@
         <w:t xml:space="preserve">this unlabeled training set, we're going to build a model for </w:t>
       </w:r>
       <w:r>
+        <w:rPr>
+          <w:b/>
+        </w:rPr>
         <w:t>p(</w:t>
       </w:r>
       <w:r>
+        <w:rPr>
+          <w:b/>
+        </w:rPr>
         <w:t>x</w:t>
       </w:r>
       <w:r>
+        <w:rPr>
+          <w:b/>
+        </w:rPr>
         <w:t>) =</w:t>
       </w:r>
       <w:r>
-        <w:t xml:space="preserve"> probability of x, where x are these features of aircraft engines. </w:t>
+        <w:rPr>
+          <w:b/>
+        </w:rPr>
+        <w:t xml:space="preserve"> probability of</w:t>
+      </w:r>
+      <w:r>
+        <w:t xml:space="preserve"> x, where x are these features of aircraft engines. </w:t>
       </w:r>
     </w:p>
     <w:p>
@@ -847,9 +862,6 @@
         </w:rPr>
         <w:t xml:space="preserve"> Data Center</w:t>
       </w:r>
-      <w:r>
-        <w:t xml:space="preserve">. I </w:t>
-      </w:r>
     </w:p>
     <w:p>
       <w:pPr>
@@ -911,7 +923,7 @@
         <w:t xml:space="preserve">a </w:t>
       </w:r>
       <w:r>
-        <w:t xml:space="preserve">dataset of how your </w:t>
+        <w:t xml:space="preserve">dataset of how </w:t>
       </w:r>
       <w:r>
         <w:t xml:space="preserve">CPUs </w:t>
@@ -2962,171 +2974,69 @@
         <w:pStyle w:val="ListBullet"/>
       </w:pPr>
       <w:r>
-        <w:t>S</w:t>
-      </w:r>
-      <w:r>
-        <w:t>ay we have</w:t>
-      </w:r>
-      <w:r>
-        <w:t xml:space="preserve"> an unlabeled training set of m examples +</w:t>
-      </w:r>
-      <w:r>
-        <w:t xml:space="preserve"> each is a feature in Rn</w:t>
-      </w:r>
-    </w:p>
-    <w:p>
-      <w:pPr>
-        <w:pStyle w:val="ListBullet"/>
-      </w:pPr>
-      <w:r>
-        <w:t xml:space="preserve">To </w:t>
-      </w:r>
-      <w:r>
-        <w:t xml:space="preserve">address anomaly detection, we </w:t>
-      </w:r>
-      <w:r>
-        <w:t>model p(x)</w:t>
-      </w:r>
-      <w:r>
-        <w:t xml:space="preserve"> from </w:t>
-      </w:r>
-      <w:r>
-        <w:t xml:space="preserve">this dataset </w:t>
-      </w:r>
-      <w:r>
-        <w:t xml:space="preserve">to figure out </w:t>
-      </w:r>
-      <w:r>
-        <w:t xml:space="preserve">the </w:t>
-      </w:r>
-      <w:r>
-        <w:t xml:space="preserve">high </w:t>
-      </w:r>
-      <w:r>
-        <w:t xml:space="preserve">+ low </w:t>
-      </w:r>
-      <w:r>
-        <w:t xml:space="preserve">probability features. </w:t>
-      </w:r>
-    </w:p>
-    <w:p>
-      <w:pPr>
-        <w:pStyle w:val="ListBullet"/>
-      </w:pPr>
-      <w:r>
-        <w:t xml:space="preserve">X </w:t>
-      </w:r>
-      <w:r>
-        <w:t xml:space="preserve">is a vector </w:t>
-      </w:r>
-      <w:r>
-        <w:t>+</w:t>
-      </w:r>
-      <w:r>
-        <w:t xml:space="preserve"> model </w:t>
-      </w:r>
-      <w:r>
-        <w:t>p(x) as: p(</w:t>
-      </w:r>
-      <w:r>
-        <w:t>x1</w:t>
-      </w:r>
-      <w:r>
-        <w:t>)*p(x2)* … *p(x(n)),</w:t>
-      </w:r>
-    </w:p>
-    <w:p>
-      <w:pPr>
-        <w:pStyle w:val="ListBullet"/>
-      </w:pPr>
-      <w:r>
-        <w:t xml:space="preserve">To </w:t>
-      </w:r>
-      <w:r>
-        <w:t xml:space="preserve">model each of these terms, </w:t>
-      </w:r>
-      <w:r>
-        <w:t>p(x1)</w:t>
-      </w:r>
-      <w:r>
-        <w:t xml:space="preserve">, </w:t>
-      </w:r>
-      <w:r>
-        <w:t>p(x2)</w:t>
-      </w:r>
-      <w:r>
-        <w:t xml:space="preserve">, </w:t>
-      </w:r>
-      <w:r>
-        <w:t xml:space="preserve">+ so on, </w:t>
-      </w:r>
-      <w:r>
-        <w:t xml:space="preserve">assume </w:t>
-      </w:r>
-      <w:r>
-        <w:t xml:space="preserve">the feature </w:t>
-      </w:r>
-      <w:r>
-        <w:t xml:space="preserve">is distributed </w:t>
+        <w:t>Say we have an unlabeled training set of m examples + each is a feature in Rn</w:t>
+      </w:r>
+    </w:p>
+    <w:p>
+      <w:pPr>
+        <w:pStyle w:val="ListBullet"/>
+      </w:pPr>
+      <w:r>
+        <w:t xml:space="preserve">To address anomaly detection, we model p(x) from this dataset to figure out the high + low probability features. </w:t>
+      </w:r>
+    </w:p>
+    <w:p>
+      <w:pPr>
+        <w:pStyle w:val="ListBullet"/>
+      </w:pPr>
+      <w:r>
+        <w:t>X is a vector + model p(x) as: p(x1)*p(x2)* … *p(x(n)),</w:t>
+      </w:r>
+    </w:p>
+    <w:p>
+      <w:pPr>
+        <w:pStyle w:val="ListBullet"/>
+      </w:pPr>
+      <w:r>
+        <w:t xml:space="preserve">To model each of these terms, p(x1), p(x2), + so on, assume the feature is distributed </w:t>
       </w:r>
       <w:r>
         <w:t xml:space="preserve">as a Gaussian distribution </w:t>
       </w:r>
       <w:r>
-        <w:t>w/</w:t>
-      </w:r>
-      <w:r>
-        <w:t xml:space="preserve"> some mean</w:t>
-      </w:r>
-      <w:r>
-        <w:t xml:space="preserve"> </w:t>
+        <w:t>w/ some mean</w:t>
+      </w:r>
+      <w:r>
+        <w:t xml:space="preserve"> μ</w:t>
+      </w:r>
+      <w:r>
+        <w:t>1 + some variance</w:t>
+      </w:r>
+      <w:r>
+        <w:t xml:space="preserve"> δ^2 </w:t>
+      </w:r>
+      <w:r>
+        <w:t xml:space="preserve">1, </w:t>
+      </w:r>
+    </w:p>
+    <w:p>
+      <w:pPr>
+        <w:pStyle w:val="ListBullet"/>
+      </w:pPr>
+      <w:r>
+        <w:t xml:space="preserve">x2 </w:t>
+      </w:r>
+      <w:r>
+        <w:t xml:space="preserve">has a different set of parameters, </w:t>
       </w:r>
       <w:r>
         <w:t>μ</w:t>
       </w:r>
       <w:r>
-        <w:t xml:space="preserve">1 </w:t>
-      </w:r>
-      <w:r>
-        <w:t>+</w:t>
-      </w:r>
-      <w:r>
-        <w:t xml:space="preserve"> some variance</w:t>
-      </w:r>
-      <w:r>
-        <w:t xml:space="preserve"> </w:t>
-      </w:r>
-      <w:r>
-        <w:t>δ</w:t>
-      </w:r>
-      <w:r>
-        <w:t xml:space="preserve">^2 </w:t>
-      </w:r>
-      <w:r>
-        <w:t xml:space="preserve">1, </w:t>
-      </w:r>
-    </w:p>
-    <w:p>
-      <w:pPr>
-        <w:pStyle w:val="ListBullet"/>
-      </w:pPr>
-      <w:r>
-        <w:t xml:space="preserve">x2 </w:t>
-      </w:r>
-      <w:r>
-        <w:t xml:space="preserve">has a different set of parameters, </w:t>
-      </w:r>
-      <w:r>
-        <w:t>μ</w:t>
-      </w:r>
-      <w:r>
         <w:t xml:space="preserve">2 </w:t>
       </w:r>
       <w:r>
-        <w:t xml:space="preserve">+ </w:t>
-      </w:r>
-      <w:r>
-        <w:t xml:space="preserve">δ^2 </w:t>
+        <w:t xml:space="preserve">+ δ^2 </w:t>
       </w:r>
     </w:p>
     <w:p>
@@ -3144,8 +3054,8 @@
         </w:rPr>
         <w:drawing>
           <wp:inline distT="0" distB="0" distL="0" distR="0" wp14:anchorId="407566E8" wp14:editId="6033B7E9">
-            <wp:extent cx="4495800" cy="585030"/>
-            <wp:effectExtent l="0" t="0" r="0" b="5715"/>
+            <wp:extent cx="3835084" cy="499052"/>
+            <wp:effectExtent l="0" t="0" r="0" b="0"/>
             <wp:docPr id="25" name="Picture 25"/>
             <wp:cNvGraphicFramePr>
               <a:graphicFrameLocks xmlns:a="http://schemas.openxmlformats.org/drawingml/2006/main" noChangeAspect="1"/>
@@ -3166,7 +3076,7 @@
                   <pic:spPr>
                     <a:xfrm>
                       <a:off x="0" y="0"/>
-                      <a:ext cx="4616652" cy="600756"/>
+                      <a:ext cx="4054606" cy="527618"/>
                     </a:xfrm>
                     <a:prstGeom prst="rect">
                       <a:avLst/>
@@ -3281,16 +3191,7 @@
         <w:t xml:space="preserve"> parameterized by </w:t>
       </w:r>
       <w:r>
-        <w:t>μ</w:t>
-      </w:r>
-      <w:r>
-        <w:t xml:space="preserve">(j) + </w:t>
-      </w:r>
-      <w:r>
-        <w:t>δ</w:t>
-      </w:r>
-      <w:r>
-        <w:t xml:space="preserve">^2(j) </w:t>
+        <w:t xml:space="preserve">μ(j) + δ^2(j) </w:t>
       </w:r>
     </w:p>
     <w:p>
@@ -3308,8 +3209,8 @@
         </w:rPr>
         <w:drawing>
           <wp:inline distT="0" distB="0" distL="0" distR="0" wp14:anchorId="51E4286D" wp14:editId="18477CC0">
-            <wp:extent cx="1712595" cy="542662"/>
-            <wp:effectExtent l="0" t="0" r="1905" b="0"/>
+            <wp:extent cx="1530667" cy="485015"/>
+            <wp:effectExtent l="0" t="0" r="0" b="0"/>
             <wp:docPr id="26" name="Picture 26"/>
             <wp:cNvGraphicFramePr>
               <a:graphicFrameLocks xmlns:a="http://schemas.openxmlformats.org/drawingml/2006/main" noChangeAspect="1"/>
@@ -3330,7 +3231,7 @@
                   <pic:spPr>
                     <a:xfrm>
                       <a:off x="0" y="0"/>
-                      <a:ext cx="1768660" cy="560427"/>
+                      <a:ext cx="1598768" cy="506594"/>
                     </a:xfrm>
                     <a:prstGeom prst="rect">
                       <a:avLst/>
@@ -3494,19 +3395,7 @@
         <w:rPr>
           <w:u w:val="single"/>
         </w:rPr>
-        <w:t xml:space="preserve">come up </w:t>
-      </w:r>
-      <w:r>
-        <w:rPr>
-          <w:u w:val="single"/>
-        </w:rPr>
-        <w:t>w/</w:t>
-      </w:r>
-      <w:r>
-        <w:rPr>
-          <w:u w:val="single"/>
-        </w:rPr>
-        <w:t xml:space="preserve"> features x</w:t>
+        <w:t>come up w/ features x</w:t>
       </w:r>
       <w:r>
         <w:rPr>
@@ -3546,19 +3435,10 @@
         <w:t xml:space="preserve">Try </w:t>
       </w:r>
       <w:r>
-        <w:t xml:space="preserve">to come up </w:t>
-      </w:r>
-      <w:r>
-        <w:t>w/</w:t>
-      </w:r>
-      <w:r>
-        <w:t xml:space="preserve"> features </w:t>
-      </w:r>
-      <w:r>
-        <w:t>for what an anomalous example might look like</w:t>
-      </w:r>
-      <w:r>
-        <w:t xml:space="preserve"> </w:t>
+        <w:t>to come up w/</w:t>
+      </w:r>
+      <w:r>
+        <w:t xml:space="preserve"> features for what an anomalous example might look like </w:t>
       </w:r>
     </w:p>
     <w:p>
@@ -3571,7 +3451,10 @@
         <w:ind w:left="1440"/>
       </w:pPr>
       <w:r>
-        <w:t xml:space="preserve">unusual user in </w:t>
+        <w:t xml:space="preserve">Unusual </w:t>
+      </w:r>
+      <w:r>
+        <w:t xml:space="preserve">user in </w:t>
       </w:r>
       <w:r>
         <w:t xml:space="preserve">a </w:t>
@@ -3679,55 +3562,25 @@
         <w:rPr>
           <w:u w:val="single"/>
         </w:rPr>
-        <w:t>μ</w:t>
+        <w:t>μ1-μ(</w:t>
       </w:r>
       <w:r>
         <w:rPr>
           <w:u w:val="single"/>
         </w:rPr>
-        <w:t>1-</w:t>
+        <w:t>n</w:t>
       </w:r>
       <w:r>
         <w:rPr>
           <w:u w:val="single"/>
         </w:rPr>
-        <w:t>μ</w:t>
+        <w:t>)</w:t>
       </w:r>
       <w:r>
         <w:rPr>
           <w:u w:val="single"/>
         </w:rPr>
-        <w:t>(</w:t>
-      </w:r>
-      <w:r>
-        <w:rPr>
-          <w:u w:val="single"/>
-        </w:rPr>
-        <w:t>n</w:t>
-      </w:r>
-      <w:r>
-        <w:rPr>
-          <w:u w:val="single"/>
-        </w:rPr>
-        <w:t>)</w:t>
-      </w:r>
-      <w:r>
-        <w:rPr>
-          <w:u w:val="single"/>
-        </w:rPr>
-        <w:t xml:space="preserve">, </w:t>
-      </w:r>
-      <w:r>
-        <w:rPr>
-          <w:u w:val="single"/>
-        </w:rPr>
-        <w:t>+</w:t>
-      </w:r>
-      <w:r>
-        <w:rPr>
-          <w:u w:val="single"/>
-        </w:rPr>
-        <w:t xml:space="preserve"> </w:t>
+        <w:t xml:space="preserve">, + </w:t>
       </w:r>
       <w:r>
         <w:rPr>
@@ -3914,13 +3767,7 @@
         <w:t xml:space="preserve">Also </w:t>
       </w:r>
       <w:r>
-        <w:t xml:space="preserve">possible to come up </w:t>
-      </w:r>
-      <w:r>
-        <w:t>w/</w:t>
-      </w:r>
-      <w:r>
-        <w:t xml:space="preserve"> vectorized versions of these</w:t>
+        <w:t>possible to come up w/ vectorized versions of these</w:t>
       </w:r>
     </w:p>
     <w:p>
@@ -4023,7 +3870,6 @@
         <w:ind w:left="1440"/>
       </w:pPr>
       <w:r>
-        <w:lastRenderedPageBreak/>
         <w:t>T</w:t>
       </w:r>
       <w:r>
@@ -4052,19 +3898,14 @@
         <w:rPr>
           <w:u w:val="single"/>
         </w:rPr>
+        <w:lastRenderedPageBreak/>
         <w:t xml:space="preserve">3) When </w:t>
       </w:r>
       <w:r>
         <w:rPr>
           <w:u w:val="single"/>
         </w:rPr>
-        <w:t xml:space="preserve">given a new example, compute </w:t>
-      </w:r>
-      <w:r>
-        <w:rPr>
-          <w:u w:val="single"/>
-        </w:rPr>
-        <w:t>p(x</w:t>
+        <w:t>given a new example, compute p(x</w:t>
       </w:r>
       <w:r>
         <w:rPr>
@@ -4292,13 +4133,7 @@
         <w:t>~</w:t>
       </w:r>
       <w:r>
-        <w:t xml:space="preserve">5 </w:t>
-      </w:r>
-      <w:r>
-        <w:t>+</w:t>
-      </w:r>
-      <w:r>
-        <w:t xml:space="preserve"> </w:t>
+        <w:t xml:space="preserve">5 + </w:t>
       </w:r>
       <w:r>
         <w:t>SD</w:t>
@@ -4316,13 +4151,7 @@
         <w:t>~3</w:t>
       </w:r>
       <w:r>
-        <w:t xml:space="preserve"> </w:t>
-      </w:r>
-      <w:r>
-        <w:t>+</w:t>
-      </w:r>
-      <w:r>
-        <w:t xml:space="preserve"> </w:t>
+        <w:t xml:space="preserve"> + </w:t>
       </w:r>
       <w:r>
         <w:t>SD = ~</w:t>
@@ -4347,61 +4176,37 @@
         <w:t>p(x)</w:t>
       </w:r>
       <w:r>
-        <w:t xml:space="preserve">1 parametrized by </w:t>
+        <w:t>1 parametrized by μ</w:t>
+      </w:r>
+      <w:r>
+        <w:t xml:space="preserve">1 + </w:t>
+      </w:r>
+      <w:r>
+        <w:t>δ</w:t>
+      </w:r>
+      <w:r>
+        <w:t>^2(</w:t>
+      </w:r>
+      <w:r>
+        <w:t>1</w:t>
+      </w:r>
+      <w:r>
+        <w:t>)</w:t>
+      </w:r>
+      <w:r>
+        <w:t xml:space="preserve"> + p(x)</w:t>
+      </w:r>
+      <w:r>
+        <w:t>2 is</w:t>
+      </w:r>
+      <w:r>
+        <w:t xml:space="preserve"> parametrized by </w:t>
       </w:r>
       <w:r>
         <w:t>μ</w:t>
       </w:r>
       <w:r>
-        <w:t xml:space="preserve">1 </w:t>
-      </w:r>
-      <w:r>
-        <w:t>+</w:t>
-      </w:r>
-      <w:r>
-        <w:t xml:space="preserve"> </w:t>
-      </w:r>
-      <w:r>
-        <w:t>δ</w:t>
-      </w:r>
-      <w:r>
-        <w:t>^2(</w:t>
-      </w:r>
-      <w:r>
-        <w:t>1</w:t>
-      </w:r>
-      <w:r>
-        <w:t>)</w:t>
-      </w:r>
-      <w:r>
-        <w:t xml:space="preserve"> </w:t>
-      </w:r>
-      <w:r>
-        <w:t>+</w:t>
-      </w:r>
-      <w:r>
-        <w:t xml:space="preserve"> </w:t>
-      </w:r>
-      <w:r>
-        <w:t>p(x)</w:t>
-      </w:r>
-      <w:r>
-        <w:t>2 is</w:t>
-      </w:r>
-      <w:r>
-        <w:t xml:space="preserve"> parametrized by </w:t>
-      </w:r>
-      <w:r>
-        <w:t>μ</w:t>
-      </w:r>
-      <w:r>
-        <w:t xml:space="preserve">2 </w:t>
-      </w:r>
-      <w:r>
-        <w:t>+</w:t>
-      </w:r>
-      <w:r>
-        <w:t xml:space="preserve"> </w:t>
+        <w:t xml:space="preserve">2 + </w:t>
       </w:r>
       <w:r>
         <w:t>δ</w:t>
@@ -4657,13 +4462,7 @@
         <w:t>Surface p</w:t>
       </w:r>
       <w:r>
-        <w:t xml:space="preserve">lot of </w:t>
-      </w:r>
-      <w:r>
-        <w:t>p(x)</w:t>
-      </w:r>
-      <w:r>
-        <w:t xml:space="preserve"> </w:t>
+        <w:t xml:space="preserve">lot of p(x) </w:t>
       </w:r>
       <w:r>
         <w:t>(product of the 2 distributions above):</w:t>
@@ -4800,6 +4599,18 @@
     <w:p>
       <w:pPr>
         <w:pStyle w:val="ListBullet"/>
+        <w:numPr>
+          <w:ilvl w:val="0"/>
+          <w:numId w:val="0"/>
+        </w:numPr>
+        <w:ind w:left="360"/>
+      </w:pPr>
+      <w:bookmarkStart w:id="0" w:name="_GoBack"/>
+      <w:bookmarkEnd w:id="0"/>
+    </w:p>
+    <w:p>
+      <w:pPr>
+        <w:pStyle w:val="ListBullet"/>
         <w:tabs>
           <w:tab w:val="clear" w:pos="360"/>
           <w:tab w:val="num" w:pos="720"/>
@@ -4969,10 +4780,7 @@
         <w:t>a much smaller value &lt;</w:t>
       </w:r>
       <w:r>
-        <w:t xml:space="preserve"> epsilon </w:t>
-      </w:r>
-      <w:r>
-        <w:t>+</w:t>
+        <w:t xml:space="preserve"> epsilon +</w:t>
       </w:r>
       <w:r>
         <w:t xml:space="preserve"> so we</w:t>
@@ -5053,19 +4861,10 @@
         <w:t xml:space="preserve">at the 3D-surface plot, </w:t>
       </w:r>
       <w:r>
-        <w:t xml:space="preserve">all values of x1 </w:t>
-      </w:r>
-      <w:r>
-        <w:t>+</w:t>
-      </w:r>
-      <w:r>
-        <w:t xml:space="preserve"> x2 that have a height </w:t>
-      </w:r>
-      <w:r>
-        <w:t xml:space="preserve">high </w:t>
-      </w:r>
-      <w:r>
-        <w:t xml:space="preserve">on the surface correspond to </w:t>
+        <w:t xml:space="preserve">all values of x1 + x2 that have a height </w:t>
+      </w:r>
+      <w:r>
+        <w:t xml:space="preserve">high on the surface correspond to </w:t>
       </w:r>
       <w:r>
         <w:t xml:space="preserve">a non-anomalous example </w:t>
@@ -5234,8 +5033,6 @@
         </w:numPr>
         <w:ind w:left="360"/>
       </w:pPr>
-      <w:bookmarkStart w:id="0" w:name="_GoBack"/>
-      <w:bookmarkEnd w:id="0"/>
     </w:p>
     <w:sectPr>
       <w:pgSz w:w="12240" w:h="15840"/>
@@ -5248,7 +5045,7 @@
 </file>
 
 <file path=word/endnotes.xml><?xml version="1.0" encoding="utf-8"?>
-<w:endnotes xmlns:wpc="http://schemas.microsoft.com/office/word/2010/wordprocessingCanvas" xmlns:cx="http://schemas.microsoft.com/office/drawing/2014/chartex" xmlns:cx1="http://schemas.microsoft.com/office/drawing/2015/9/8/chartex" xmlns:cx2="http://schemas.microsoft.com/office/drawing/2015/10/21/chartex" xmlns:cx3="http://schemas.microsoft.com/office/drawing/2016/5/9/chartex" xmlns:cx4="http://schemas.microsoft.com/office/drawing/2016/5/10/chartex" xmlns:cx5="http://schemas.microsoft.com/office/drawing/2016/5/11/chartex" xmlns:cx6="http://schemas.microsoft.com/office/drawing/2016/5/12/chartex" xmlns:cx7="http://schemas.microsoft.com/office/drawing/2016/5/13/chartex" xmlns:cx8="http://schemas.microsoft.com/office/drawing/2016/5/14/chartex" xmlns:mc="http://schemas.openxmlformats.org/markup-compatibility/2006" xmlns:aink="http://schemas.microsoft.com/office/drawing/2016/ink" xmlns:am3d="http://schemas.microsoft.com/office/drawing/2017/model3d" xmlns:o="urn:schemas-microsoft-com:office:office" xmlns:r="http://schemas.openxmlformats.org/officeDocument/2006/relationships" xmlns:m="http://schemas.openxmlformats.org/officeDocument/2006/math" xmlns:v="urn:schemas-microsoft-com:vml" xmlns:wp14="http://schemas.microsoft.com/office/word/2010/wordprocessingDrawing" xmlns:wp="http://schemas.openxmlformats.org/drawingml/2006/wordprocessingDrawing" xmlns:w10="urn:schemas-microsoft-com:office:word" xmlns:w="http://schemas.openxmlformats.org/wordprocessingml/2006/main" xmlns:w14="http://schemas.microsoft.com/office/word/2010/wordml" xmlns:w15="http://schemas.microsoft.com/office/word/2012/wordml" xmlns:w16cid="http://schemas.microsoft.com/office/word/2016/wordml/cid" xmlns:w16se="http://schemas.microsoft.com/office/word/2015/wordml/symex" xmlns:wpg="http://schemas.microsoft.com/office/word/2010/wordprocessingGroup" xmlns:wpi="http://schemas.microsoft.com/office/word/2010/wordprocessingInk" xmlns:wne="http://schemas.microsoft.com/office/word/2006/wordml" xmlns:wps="http://schemas.microsoft.com/office/word/2010/wordprocessingShape" mc:Ignorable="w14 w15 w16se w16cid wp14">
+<w:endnotes xmlns:wpc="http://schemas.microsoft.com/office/word/2010/wordprocessingCanvas" xmlns:mc="http://schemas.openxmlformats.org/markup-compatibility/2006" xmlns:o="urn:schemas-microsoft-com:office:office" xmlns:r="http://schemas.openxmlformats.org/officeDocument/2006/relationships" xmlns:m="http://schemas.openxmlformats.org/officeDocument/2006/math" xmlns:v="urn:schemas-microsoft-com:vml" xmlns:wp14="http://schemas.microsoft.com/office/word/2010/wordprocessingDrawing" xmlns:wp="http://schemas.openxmlformats.org/drawingml/2006/wordprocessingDrawing" xmlns:w10="urn:schemas-microsoft-com:office:word" xmlns:w="http://schemas.openxmlformats.org/wordprocessingml/2006/main" xmlns:w14="http://schemas.microsoft.com/office/word/2010/wordml" xmlns:w15="http://schemas.microsoft.com/office/word/2012/wordml" xmlns:wpg="http://schemas.microsoft.com/office/word/2010/wordprocessingGroup" xmlns:wpi="http://schemas.microsoft.com/office/word/2010/wordprocessingInk" xmlns:wne="http://schemas.microsoft.com/office/word/2006/wordml" xmlns:wps="http://schemas.microsoft.com/office/word/2010/wordprocessingShape" mc:Ignorable="w14 w15 wp14">
   <w:endnote w:type="separator" w:id="-1">
     <w:p>
       <w:pPr>
@@ -5273,7 +5070,7 @@
 </file>
 
 <file path=word/footnotes.xml><?xml version="1.0" encoding="utf-8"?>
-<w:footnotes xmlns:wpc="http://schemas.microsoft.com/office/word/2010/wordprocessingCanvas" xmlns:cx="http://schemas.microsoft.com/office/drawing/2014/chartex" xmlns:cx1="http://schemas.microsoft.com/office/drawing/2015/9/8/chartex" xmlns:cx2="http://schemas.microsoft.com/office/drawing/2015/10/21/chartex" xmlns:cx3="http://schemas.microsoft.com/office/drawing/2016/5/9/chartex" xmlns:cx4="http://schemas.microsoft.com/office/drawing/2016/5/10/chartex" xmlns:cx5="http://schemas.microsoft.com/office/drawing/2016/5/11/chartex" xmlns:cx6="http://schemas.microsoft.com/office/drawing/2016/5/12/chartex" xmlns:cx7="http://schemas.microsoft.com/office/drawing/2016/5/13/chartex" xmlns:cx8="http://schemas.microsoft.com/office/drawing/2016/5/14/chartex" xmlns:mc="http://schemas.openxmlformats.org/markup-compatibility/2006" xmlns:aink="http://schemas.microsoft.com/office/drawing/2016/ink" xmlns:am3d="http://schemas.microsoft.com/office/drawing/2017/model3d" xmlns:o="urn:schemas-microsoft-com:office:office" xmlns:r="http://schemas.openxmlformats.org/officeDocument/2006/relationships" xmlns:m="http://schemas.openxmlformats.org/officeDocument/2006/math" xmlns:v="urn:schemas-microsoft-com:vml" xmlns:wp14="http://schemas.microsoft.com/office/word/2010/wordprocessingDrawing" xmlns:wp="http://schemas.openxmlformats.org/drawingml/2006/wordprocessingDrawing" xmlns:w10="urn:schemas-microsoft-com:office:word" xmlns:w="http://schemas.openxmlformats.org/wordprocessingml/2006/main" xmlns:w14="http://schemas.microsoft.com/office/word/2010/wordml" xmlns:w15="http://schemas.microsoft.com/office/word/2012/wordml" xmlns:w16cid="http://schemas.microsoft.com/office/word/2016/wordml/cid" xmlns:w16se="http://schemas.microsoft.com/office/word/2015/wordml/symex" xmlns:wpg="http://schemas.microsoft.com/office/word/2010/wordprocessingGroup" xmlns:wpi="http://schemas.microsoft.com/office/word/2010/wordprocessingInk" xmlns:wne="http://schemas.microsoft.com/office/word/2006/wordml" xmlns:wps="http://schemas.microsoft.com/office/word/2010/wordprocessingShape" mc:Ignorable="w14 w15 w16se w16cid wp14">
+<w:footnotes xmlns:wpc="http://schemas.microsoft.com/office/word/2010/wordprocessingCanvas" xmlns:mc="http://schemas.openxmlformats.org/markup-compatibility/2006" xmlns:o="urn:schemas-microsoft-com:office:office" xmlns:r="http://schemas.openxmlformats.org/officeDocument/2006/relationships" xmlns:m="http://schemas.openxmlformats.org/officeDocument/2006/math" xmlns:v="urn:schemas-microsoft-com:vml" xmlns:wp14="http://schemas.microsoft.com/office/word/2010/wordprocessingDrawing" xmlns:wp="http://schemas.openxmlformats.org/drawingml/2006/wordprocessingDrawing" xmlns:w10="urn:schemas-microsoft-com:office:word" xmlns:w="http://schemas.openxmlformats.org/wordprocessingml/2006/main" xmlns:w14="http://schemas.microsoft.com/office/word/2010/wordml" xmlns:w15="http://schemas.microsoft.com/office/word/2012/wordml" xmlns:wpg="http://schemas.microsoft.com/office/word/2010/wordprocessingGroup" xmlns:wpi="http://schemas.microsoft.com/office/word/2010/wordprocessingInk" xmlns:wne="http://schemas.microsoft.com/office/word/2006/wordml" xmlns:wps="http://schemas.microsoft.com/office/word/2010/wordprocessingShape" mc:Ignorable="w14 w15 wp14">
   <w:footnote w:type="separator" w:id="-1">
     <w:p>
       <w:pPr>
@@ -5298,7 +5095,7 @@
 </file>
 
 <file path=word/numbering.xml><?xml version="1.0" encoding="utf-8"?>
-<w:numbering xmlns:wpc="http://schemas.microsoft.com/office/word/2010/wordprocessingCanvas" xmlns:cx="http://schemas.microsoft.com/office/drawing/2014/chartex" xmlns:cx1="http://schemas.microsoft.com/office/drawing/2015/9/8/chartex" xmlns:cx2="http://schemas.microsoft.com/office/drawing/2015/10/21/chartex" xmlns:cx3="http://schemas.microsoft.com/office/drawing/2016/5/9/chartex" xmlns:cx4="http://schemas.microsoft.com/office/drawing/2016/5/10/chartex" xmlns:cx5="http://schemas.microsoft.com/office/drawing/2016/5/11/chartex" xmlns:cx6="http://schemas.microsoft.com/office/drawing/2016/5/12/chartex" xmlns:cx7="http://schemas.microsoft.com/office/drawing/2016/5/13/chartex" xmlns:cx8="http://schemas.microsoft.com/office/drawing/2016/5/14/chartex" xmlns:mc="http://schemas.openxmlformats.org/markup-compatibility/2006" xmlns:aink="http://schemas.microsoft.com/office/drawing/2016/ink" xmlns:am3d="http://schemas.microsoft.com/office/drawing/2017/model3d" xmlns:o="urn:schemas-microsoft-com:office:office" xmlns:r="http://schemas.openxmlformats.org/officeDocument/2006/relationships" xmlns:m="http://schemas.openxmlformats.org/officeDocument/2006/math" xmlns:v="urn:schemas-microsoft-com:vml" xmlns:wp14="http://schemas.microsoft.com/office/word/2010/wordprocessingDrawing" xmlns:wp="http://schemas.openxmlformats.org/drawingml/2006/wordprocessingDrawing" xmlns:w10="urn:schemas-microsoft-com:office:word" xmlns:w="http://schemas.openxmlformats.org/wordprocessingml/2006/main" xmlns:w14="http://schemas.microsoft.com/office/word/2010/wordml" xmlns:w15="http://schemas.microsoft.com/office/word/2012/wordml" xmlns:w16cid="http://schemas.microsoft.com/office/word/2016/wordml/cid" xmlns:w16se="http://schemas.microsoft.com/office/word/2015/wordml/symex" xmlns:wpg="http://schemas.microsoft.com/office/word/2010/wordprocessingGroup" xmlns:wpi="http://schemas.microsoft.com/office/word/2010/wordprocessingInk" xmlns:wne="http://schemas.microsoft.com/office/word/2006/wordml" xmlns:wps="http://schemas.microsoft.com/office/word/2010/wordprocessingShape" mc:Ignorable="w14 w15 w16se w16cid wp14">
+<w:numbering xmlns:wpc="http://schemas.microsoft.com/office/word/2010/wordprocessingCanvas" xmlns:mc="http://schemas.openxmlformats.org/markup-compatibility/2006" xmlns:o="urn:schemas-microsoft-com:office:office" xmlns:r="http://schemas.openxmlformats.org/officeDocument/2006/relationships" xmlns:m="http://schemas.openxmlformats.org/officeDocument/2006/math" xmlns:v="urn:schemas-microsoft-com:vml" xmlns:wp14="http://schemas.microsoft.com/office/word/2010/wordprocessingDrawing" xmlns:wp="http://schemas.openxmlformats.org/drawingml/2006/wordprocessingDrawing" xmlns:w10="urn:schemas-microsoft-com:office:word" xmlns:w="http://schemas.openxmlformats.org/wordprocessingml/2006/main" xmlns:w14="http://schemas.microsoft.com/office/word/2010/wordml" xmlns:w15="http://schemas.microsoft.com/office/word/2012/wordml" xmlns:wpg="http://schemas.microsoft.com/office/word/2010/wordprocessingGroup" xmlns:wpi="http://schemas.microsoft.com/office/word/2010/wordprocessingInk" xmlns:wne="http://schemas.microsoft.com/office/word/2006/wordml" xmlns:wps="http://schemas.microsoft.com/office/word/2010/wordprocessingShape" mc:Ignorable="w14 w15 wp14">
   <w:abstractNum w:abstractNumId="0" w15:restartNumberingAfterBreak="0">
     <w:nsid w:val="FFFFFF89"/>
     <w:multiLevelType w:val="singleLevel"/>
@@ -5333,7 +5130,7 @@
 </file>
 
 <file path=word/styles.xml><?xml version="1.0" encoding="utf-8"?>
-<w:styles xmlns:mc="http://schemas.openxmlformats.org/markup-compatibility/2006" xmlns:r="http://schemas.openxmlformats.org/officeDocument/2006/relationships" xmlns:w="http://schemas.openxmlformats.org/wordprocessingml/2006/main" xmlns:w14="http://schemas.microsoft.com/office/word/2010/wordml" xmlns:w15="http://schemas.microsoft.com/office/word/2012/wordml" xmlns:w16cid="http://schemas.microsoft.com/office/word/2016/wordml/cid" xmlns:w16se="http://schemas.microsoft.com/office/word/2015/wordml/symex" mc:Ignorable="w14 w15 w16se w16cid">
+<w:styles xmlns:mc="http://schemas.openxmlformats.org/markup-compatibility/2006" xmlns:r="http://schemas.openxmlformats.org/officeDocument/2006/relationships" xmlns:w="http://schemas.openxmlformats.org/wordprocessingml/2006/main" xmlns:w14="http://schemas.microsoft.com/office/word/2010/wordml" xmlns:w15="http://schemas.microsoft.com/office/word/2012/wordml" mc:Ignorable="w14 w15">
   <w:docDefaults>
     <w:rPrDefault>
       <w:rPr>
@@ -5349,7 +5146,7 @@
       </w:pPr>
     </w:pPrDefault>
   </w:docDefaults>
-  <w:latentStyles w:defLockedState="0" w:defUIPriority="99" w:defSemiHidden="0" w:defUnhideWhenUsed="0" w:defQFormat="0" w:count="375">
+  <w:latentStyles w:defLockedState="0" w:defUIPriority="99" w:defSemiHidden="0" w:defUnhideWhenUsed="0" w:defQFormat="0" w:count="371">
     <w:lsdException w:name="Normal" w:uiPriority="0" w:qFormat="1"/>
     <w:lsdException w:name="heading 1" w:uiPriority="9" w:qFormat="1"/>
     <w:lsdException w:name="heading 2" w:semiHidden="1" w:uiPriority="9" w:unhideWhenUsed="1" w:qFormat="1"/>
@@ -5455,6 +5252,7 @@
     <w:lsdException w:name="HTML Sample" w:semiHidden="1" w:unhideWhenUsed="1"/>
     <w:lsdException w:name="HTML Typewriter" w:semiHidden="1" w:unhideWhenUsed="1"/>
     <w:lsdException w:name="HTML Variable" w:semiHidden="1" w:unhideWhenUsed="1"/>
+    <w:lsdException w:name="Normal Table" w:semiHidden="1" w:unhideWhenUsed="1"/>
     <w:lsdException w:name="annotation subject" w:semiHidden="1" w:unhideWhenUsed="1"/>
     <w:lsdException w:name="No List" w:semiHidden="1" w:unhideWhenUsed="1"/>
     <w:lsdException w:name="Outline List 1" w:semiHidden="1" w:unhideWhenUsed="1"/>
@@ -5498,8 +5296,10 @@
     <w:lsdException w:name="Table Elegant" w:semiHidden="1" w:unhideWhenUsed="1"/>
     <w:lsdException w:name="Table Professional" w:semiHidden="1" w:unhideWhenUsed="1"/>
     <w:lsdException w:name="Table Subtle 1" w:semiHidden="1" w:unhideWhenUsed="1"/>
+    <w:lsdException w:name="Table Subtle 2" w:semiHidden="1" w:unhideWhenUsed="1"/>
     <w:lsdException w:name="Table Web 1" w:semiHidden="1" w:unhideWhenUsed="1"/>
     <w:lsdException w:name="Table Web 2" w:semiHidden="1" w:unhideWhenUsed="1"/>
+    <w:lsdException w:name="Table Web 3" w:semiHidden="1" w:unhideWhenUsed="1"/>
     <w:lsdException w:name="Balloon Text" w:semiHidden="1" w:unhideWhenUsed="1"/>
     <w:lsdException w:name="Table Grid" w:uiPriority="39"/>
     <w:lsdException w:name="Table Theme" w:semiHidden="1" w:unhideWhenUsed="1"/>
@@ -5718,10 +5518,6 @@
     <w:lsdException w:name="List Table 5 Dark Accent 6" w:uiPriority="50"/>
     <w:lsdException w:name="List Table 6 Colorful Accent 6" w:uiPriority="51"/>
     <w:lsdException w:name="List Table 7 Colorful Accent 6" w:uiPriority="52"/>
-    <w:lsdException w:name="Mention" w:semiHidden="1" w:unhideWhenUsed="1"/>
-    <w:lsdException w:name="Smart Hyperlink" w:semiHidden="1" w:unhideWhenUsed="1"/>
-    <w:lsdException w:name="Hashtag" w:semiHidden="1" w:unhideWhenUsed="1"/>
-    <w:lsdException w:name="Unresolved Mention" w:semiHidden="1" w:unhideWhenUsed="1"/>
   </w:latentStyles>
   <w:style w:type="paragraph" w:default="1" w:styleId="Normal">
     <w:name w:val="Normal"/>
@@ -6102,7 +5898,7 @@
 </file>
 
 <file path=customXml/itemProps1.xml><?xml version="1.0" encoding="utf-8"?>
-<ds:datastoreItem xmlns:ds="http://schemas.openxmlformats.org/officeDocument/2006/customXml" ds:itemID="{8CF9A1EE-9C16-43F2-ADE5-81ABAC14EB21}">
+<ds:datastoreItem xmlns:ds="http://schemas.openxmlformats.org/officeDocument/2006/customXml" ds:itemID="{92266015-2DF6-4C6D-A1DF-A0F8BE919E55}">
   <ds:schemaRefs>
     <ds:schemaRef ds:uri="http://schemas.openxmlformats.org/officeDocument/2006/bibliography"/>
   </ds:schemaRefs>

</xml_diff>